<commit_message>
Add a reminder note
</commit_message>
<xml_diff>
--- a/Documents/OihanaGarciaAnakabe_GBL_RUNTIME VERIFICATION FOR SPATIO-TEMPORAL PROPERTIES OVER IOT NETWORKS.docx
+++ b/Documents/OihanaGarciaAnakabe_GBL_RUNTIME VERIFICATION FOR SPATIO-TEMPORAL PROPERTIES OVER IOT NETWORKS.docx
@@ -2866,7 +2866,7 @@
             <v:path o:extrusionok="f" gradientshapeok="t" o:connecttype="rect"/>
             <o:lock v:ext="edit" aspectratio="t"/>
           </v:shapetype>
-          <v:shape id="_x0000_i1028" type="#_x0000_t75" style="width:18pt;height:15.6pt" o:ole="">
+          <v:shape id="_x0000_i1028" type="#_x0000_t75" style="width:18pt;height:18pt" o:ole="">
             <v:imagedata r:id="rId9" o:title=""/>
           </v:shape>
           <w:control r:id="rId10" w:name="DefaultOcxName" w:shapeid="_x0000_i1028"/>
@@ -8024,6 +8024,7 @@
       </w:pPr>
       <w:bookmarkStart w:id="16" w:name="_Toc93491284"/>
       <w:r>
+        <w:lastRenderedPageBreak/>
         <w:t>Development (</w:t>
       </w:r>
       <w:r>
@@ -8039,126 +8040,350 @@
         <w:pStyle w:val="Ttulo2"/>
       </w:pPr>
       <w:r>
-        <w:t>Thingy</w:t>
+        <w:t>Middleware</w:t>
       </w:r>
     </w:p>
     <w:p>
       <w:pPr>
         <w:pStyle w:val="ParrafoNormal"/>
-      </w:pPr>
-      <w:proofErr w:type="spellStart"/>
-      <w:r>
-        <w:t>Kconfig</w:t>
-      </w:r>
-      <w:proofErr w:type="spellEnd"/>
-      <w:r>
-        <w:t xml:space="preserve"> Json </w:t>
-      </w:r>
-      <w:proofErr w:type="spellStart"/>
-      <w:r>
-        <w:t>importatu</w:t>
-      </w:r>
-      <w:proofErr w:type="spellEnd"/>
-      <w:r>
-        <w:t xml:space="preserve"> </w:t>
-      </w:r>
-      <w:proofErr w:type="spellStart"/>
-      <w:r>
-        <w:t>ahal</w:t>
-      </w:r>
-      <w:proofErr w:type="spellEnd"/>
-      <w:r>
-        <w:t xml:space="preserve"> </w:t>
-      </w:r>
-      <w:proofErr w:type="spellStart"/>
-      <w:r>
-        <w:t>izateko</w:t>
-      </w:r>
-      <w:proofErr w:type="spellEnd"/>
-      <w:r>
-        <w:t xml:space="preserve"> </w:t>
-      </w:r>
-      <w:r>
-        <w:sym w:font="Wingdings" w:char="F0E0"/>
-      </w:r>
-      <w:r>
-        <w:t xml:space="preserve"> </w:t>
-      </w:r>
-      <w:proofErr w:type="spellStart"/>
-      <w:r>
-        <w:t>zephyrrena</w:t>
-      </w:r>
-      <w:proofErr w:type="spellEnd"/>
+        <w:jc w:val="center"/>
+      </w:pPr>
+      <w:r>
+        <w:rPr>
+          <w:noProof/>
+        </w:rPr>
+        <w:drawing>
+          <wp:inline distT="0" distB="0" distL="0" distR="0" wp14:anchorId="6CFEE743" wp14:editId="4CDA98F8">
+            <wp:extent cx="2292216" cy="1866519"/>
+            <wp:effectExtent l="0" t="0" r="0" b="635"/>
+            <wp:docPr id="2" name="Imagen 2" descr="The graphic provides a general overview of Middleware"/>
+            <wp:cNvGraphicFramePr>
+              <a:graphicFrameLocks xmlns:a="http://schemas.openxmlformats.org/drawingml/2006/main" noChangeAspect="1"/>
+            </wp:cNvGraphicFramePr>
+            <a:graphic xmlns:a="http://schemas.openxmlformats.org/drawingml/2006/main">
+              <a:graphicData uri="http://schemas.openxmlformats.org/drawingml/2006/picture">
+                <pic:pic xmlns:pic="http://schemas.openxmlformats.org/drawingml/2006/picture">
+                  <pic:nvPicPr>
+                    <pic:cNvPr id="0" name="Picture 6" descr="The graphic provides a general overview of Middleware"/>
+                    <pic:cNvPicPr>
+                      <a:picLocks noChangeAspect="1" noChangeArrowheads="1"/>
+                    </pic:cNvPicPr>
+                  </pic:nvPicPr>
+                  <pic:blipFill>
+                    <a:blip r:embed="rId14">
+                      <a:duotone>
+                        <a:prstClr val="black"/>
+                        <a:schemeClr val="accent2">
+                          <a:tint val="45000"/>
+                          <a:satMod val="400000"/>
+                        </a:schemeClr>
+                      </a:duotone>
+                      <a:extLst>
+                        <a:ext uri="{28A0092B-C50C-407E-A947-70E740481C1C}">
+                          <a14:useLocalDpi xmlns:a14="http://schemas.microsoft.com/office/drawing/2010/main" val="0"/>
+                        </a:ext>
+                      </a:extLst>
+                    </a:blip>
+                    <a:srcRect/>
+                    <a:stretch>
+                      <a:fillRect/>
+                    </a:stretch>
+                  </pic:blipFill>
+                  <pic:spPr bwMode="auto">
+                    <a:xfrm>
+                      <a:off x="0" y="0"/>
+                      <a:ext cx="2299340" cy="1872320"/>
+                    </a:xfrm>
+                    <a:prstGeom prst="rect">
+                      <a:avLst/>
+                    </a:prstGeom>
+                    <a:noFill/>
+                    <a:ln>
+                      <a:noFill/>
+                    </a:ln>
+                  </pic:spPr>
+                </pic:pic>
+              </a:graphicData>
+            </a:graphic>
+          </wp:inline>
+        </w:drawing>
+      </w:r>
     </w:p>
     <w:p>
       <w:pPr>
         <w:pStyle w:val="ParrafoNormal"/>
-      </w:pPr>
-      <w:proofErr w:type="spellStart"/>
-      <w:r>
-        <w:lastRenderedPageBreak/>
-        <w:t>CMakeList</w:t>
+        <w:jc w:val="center"/>
+        <w:rPr>
+          <w:lang w:val="es-ES"/>
+        </w:rPr>
+      </w:pPr>
+      <w:proofErr w:type="spellStart"/>
+      <w:r>
+        <w:rPr>
+          <w:lang w:val="es-ES"/>
+        </w:rPr>
+        <w:t>Egin</w:t>
+      </w:r>
+      <w:proofErr w:type="spellEnd"/>
+      <w:r>
+        <w:rPr>
+          <w:lang w:val="es-ES"/>
+        </w:rPr>
+        <w:t xml:space="preserve"> </w:t>
+      </w:r>
+      <w:proofErr w:type="spellStart"/>
+      <w:r>
+        <w:rPr>
+          <w:lang w:val="es-ES"/>
+        </w:rPr>
+        <w:t>horrelako</w:t>
+      </w:r>
+      <w:proofErr w:type="spellEnd"/>
+      <w:r>
+        <w:rPr>
+          <w:lang w:val="es-ES"/>
+        </w:rPr>
+        <w:t xml:space="preserve"> </w:t>
+      </w:r>
+      <w:proofErr w:type="spellStart"/>
+      <w:r>
+        <w:rPr>
+          <w:lang w:val="es-ES"/>
+        </w:rPr>
+        <w:t>zerbait</w:t>
+      </w:r>
+      <w:proofErr w:type="spellEnd"/>
+      <w:r>
+        <w:rPr>
+          <w:lang w:val="es-ES"/>
+        </w:rPr>
+        <w:t xml:space="preserve"> </w:t>
+      </w:r>
+      <w:proofErr w:type="spellStart"/>
+      <w:r>
+        <w:rPr>
+          <w:lang w:val="es-ES"/>
+        </w:rPr>
+        <w:t>nire</w:t>
+      </w:r>
+      <w:proofErr w:type="spellEnd"/>
+      <w:r>
+        <w:rPr>
+          <w:lang w:val="es-ES"/>
+        </w:rPr>
+        <w:t xml:space="preserve"> </w:t>
+      </w:r>
+      <w:proofErr w:type="spellStart"/>
+      <w:r>
+        <w:rPr>
+          <w:lang w:val="es-ES"/>
+        </w:rPr>
+        <w:t>adibidea</w:t>
+      </w:r>
+      <w:proofErr w:type="spellEnd"/>
+      <w:r>
+        <w:rPr>
+          <w:lang w:val="es-ES"/>
+        </w:rPr>
+        <w:t xml:space="preserve"> </w:t>
+      </w:r>
+      <w:proofErr w:type="spellStart"/>
+      <w:r>
+        <w:rPr>
+          <w:lang w:val="es-ES"/>
+        </w:rPr>
+        <w:t>era</w:t>
+      </w:r>
+      <w:r>
+        <w:rPr>
+          <w:lang w:val="es-ES"/>
+        </w:rPr>
+        <w:t>biliz</w:t>
       </w:r>
       <w:proofErr w:type="spellEnd"/>
     </w:p>
     <w:p>
       <w:pPr>
         <w:pStyle w:val="ParrafoNormal"/>
-      </w:pPr>
-      <w:proofErr w:type="spellStart"/>
-      <w:r>
-        <w:t>Prj.conf</w:t>
-      </w:r>
-      <w:proofErr w:type="spellEnd"/>
-      <w:r>
-        <w:t xml:space="preserve"> </w:t>
-      </w:r>
-      <w:r>
-        <w:sym w:font="Wingdings" w:char="F0E0"/>
-      </w:r>
-      <w:r>
-        <w:t xml:space="preserve"> </w:t>
-      </w:r>
-      <w:proofErr w:type="spellStart"/>
-      <w:r>
-        <w:t>sensoreak</w:t>
-      </w:r>
-      <w:proofErr w:type="spellEnd"/>
-      <w:r>
-        <w:t xml:space="preserve"> enable </w:t>
-      </w:r>
-      <w:proofErr w:type="spellStart"/>
-      <w:r>
-        <w:t>egin</w:t>
-      </w:r>
-      <w:proofErr w:type="spellEnd"/>
-      <w:r>
-        <w:t xml:space="preserve"> </w:t>
-      </w:r>
-      <w:proofErr w:type="spellStart"/>
-      <w:r>
-        <w:t>ahal</w:t>
-      </w:r>
-      <w:proofErr w:type="spellEnd"/>
-      <w:r>
-        <w:t xml:space="preserve"> </w:t>
-      </w:r>
-      <w:proofErr w:type="spellStart"/>
-      <w:r>
-        <w:t>izateko</w:t>
-      </w:r>
-      <w:proofErr w:type="spellEnd"/>
+        <w:rPr>
+          <w:lang w:val="es-ES"/>
+        </w:rPr>
+      </w:pPr>
+      <w:hyperlink r:id="rId15" w:history="1">
+        <w:r>
+          <w:rPr>
+            <w:rStyle w:val="Hipervnculo"/>
+            <w:lang w:val="es-ES"/>
+          </w:rPr>
+          <w:t>https://docs.oracle.com/cd/E21764_01/core.1111/e10103/intro.htm#ASCON110</w:t>
+        </w:r>
+      </w:hyperlink>
     </w:p>
     <w:p>
       <w:pPr>
         <w:pStyle w:val="ParrafoNormal"/>
+        <w:rPr>
+          <w:lang w:val="es-ES"/>
+        </w:rPr>
       </w:pPr>
     </w:p>
     <w:p>
       <w:pPr>
+        <w:pStyle w:val="Ttulo2"/>
+      </w:pPr>
+      <w:r>
+        <w:t>Design pattern</w:t>
+      </w:r>
+    </w:p>
+    <w:p>
+      <w:pPr>
         <w:pStyle w:val="ParrafoNormal"/>
       </w:pPr>
-      <w:hyperlink r:id="rId14" w:history="1">
+      <w:r>
+        <w:t xml:space="preserve">Builder </w:t>
+      </w:r>
+      <w:r>
+        <w:sym w:font="Wingdings" w:char="F0E0"/>
+      </w:r>
+      <w:r>
+        <w:t xml:space="preserve"> </w:t>
+      </w:r>
+      <w:hyperlink r:id="rId16" w:history="1">
+        <w:r>
+          <w:rPr>
+            <w:rStyle w:val="Hipervnculo"/>
+          </w:rPr>
+          <w:t>https://refactoring.guru/</w:t>
+        </w:r>
+      </w:hyperlink>
+      <w:r>
+        <w:t xml:space="preserve"> </w:t>
+      </w:r>
+    </w:p>
+    <w:p>
+      <w:pPr>
+        <w:pStyle w:val="Ttulo2"/>
+      </w:pPr>
+      <w:r>
+        <w:t>Thingy</w:t>
+      </w:r>
+    </w:p>
+    <w:p>
+      <w:pPr>
+        <w:pStyle w:val="ParrafoNormal"/>
+      </w:pPr>
+      <w:proofErr w:type="spellStart"/>
+      <w:r>
+        <w:t>Kconfig</w:t>
+      </w:r>
+      <w:proofErr w:type="spellEnd"/>
+      <w:r>
+        <w:t xml:space="preserve"> Json </w:t>
+      </w:r>
+      <w:proofErr w:type="spellStart"/>
+      <w:r>
+        <w:t>importatu</w:t>
+      </w:r>
+      <w:proofErr w:type="spellEnd"/>
+      <w:r>
+        <w:t xml:space="preserve"> </w:t>
+      </w:r>
+      <w:proofErr w:type="spellStart"/>
+      <w:r>
+        <w:t>ahal</w:t>
+      </w:r>
+      <w:proofErr w:type="spellEnd"/>
+      <w:r>
+        <w:t xml:space="preserve"> </w:t>
+      </w:r>
+      <w:proofErr w:type="spellStart"/>
+      <w:r>
+        <w:t>izateko</w:t>
+      </w:r>
+      <w:proofErr w:type="spellEnd"/>
+      <w:r>
+        <w:t xml:space="preserve"> </w:t>
+      </w:r>
+      <w:r>
+        <w:sym w:font="Wingdings" w:char="F0E0"/>
+      </w:r>
+      <w:r>
+        <w:t xml:space="preserve"> </w:t>
+      </w:r>
+      <w:proofErr w:type="spellStart"/>
+      <w:r>
+        <w:t>zephyrrena</w:t>
+      </w:r>
+      <w:proofErr w:type="spellEnd"/>
+    </w:p>
+    <w:p>
+      <w:pPr>
+        <w:pStyle w:val="ParrafoNormal"/>
+      </w:pPr>
+      <w:proofErr w:type="spellStart"/>
+      <w:r>
+        <w:t>CMakeList</w:t>
+      </w:r>
+      <w:proofErr w:type="spellEnd"/>
+    </w:p>
+    <w:p>
+      <w:pPr>
+        <w:pStyle w:val="ParrafoNormal"/>
+      </w:pPr>
+      <w:proofErr w:type="spellStart"/>
+      <w:r>
+        <w:t>Prj.conf</w:t>
+      </w:r>
+      <w:proofErr w:type="spellEnd"/>
+      <w:r>
+        <w:t xml:space="preserve"> </w:t>
+      </w:r>
+      <w:r>
+        <w:sym w:font="Wingdings" w:char="F0E0"/>
+      </w:r>
+      <w:r>
+        <w:t xml:space="preserve"> </w:t>
+      </w:r>
+      <w:proofErr w:type="spellStart"/>
+      <w:r>
+        <w:t>sensoreak</w:t>
+      </w:r>
+      <w:proofErr w:type="spellEnd"/>
+      <w:r>
+        <w:t xml:space="preserve"> enable </w:t>
+      </w:r>
+      <w:proofErr w:type="spellStart"/>
+      <w:r>
+        <w:t>egin</w:t>
+      </w:r>
+      <w:proofErr w:type="spellEnd"/>
+      <w:r>
+        <w:t xml:space="preserve"> </w:t>
+      </w:r>
+      <w:proofErr w:type="spellStart"/>
+      <w:r>
+        <w:t>ahal</w:t>
+      </w:r>
+      <w:proofErr w:type="spellEnd"/>
+      <w:r>
+        <w:t xml:space="preserve"> </w:t>
+      </w:r>
+      <w:proofErr w:type="spellStart"/>
+      <w:r>
+        <w:t>izateko</w:t>
+      </w:r>
+      <w:proofErr w:type="spellEnd"/>
+    </w:p>
+    <w:p>
+      <w:pPr>
+        <w:pStyle w:val="ParrafoNormal"/>
+      </w:pPr>
+    </w:p>
+    <w:p>
+      <w:pPr>
+        <w:pStyle w:val="ParrafoNormal"/>
+      </w:pPr>
+      <w:hyperlink r:id="rId17" w:history="1">
         <w:r>
           <w:rPr>
             <w:rStyle w:val="Hipervnculo"/>
@@ -8395,6 +8620,7 @@
         <w:rPr>
           <w:lang w:val="es-ES"/>
         </w:rPr>
+        <w:lastRenderedPageBreak/>
         <w:t>Esperientziari</w:t>
       </w:r>
       <w:proofErr w:type="spellEnd"/>
@@ -9765,8 +9991,8 @@
       </w:r>
     </w:p>
     <w:sectPr>
-      <w:headerReference w:type="default" r:id="rId15"/>
-      <w:footerReference w:type="default" r:id="rId16"/>
+      <w:headerReference w:type="default" r:id="rId18"/>
+      <w:footerReference w:type="default" r:id="rId19"/>
       <w:pgSz w:w="11906" w:h="16838"/>
       <w:pgMar w:top="1417" w:right="1701" w:bottom="1417" w:left="1701" w:header="708" w:footer="708" w:gutter="0"/>
       <w:cols w:space="708"/>
@@ -10377,7 +10603,17 @@
         <w:sz w:val="18"/>
         <w:szCs w:val="18"/>
       </w:rPr>
-      <w:t>CONCLUSIONS AND FUTURE LINES</w:t>
+      <w:t>APPENDIX A</w:t>
+    </w:r>
+    <w:r>
+      <w:rPr>
+        <w:noProof/>
+        <w:color w:val="7F7F7F" w:themeColor="text1" w:themeTint="80"/>
+        <w:sz w:val="18"/>
+        <w:szCs w:val="18"/>
+      </w:rPr>
+      <w:br/>
+      <w:t>LOREM IPSUM</w:t>
     </w:r>
     <w:r>
       <w:rPr>

</xml_diff>

<commit_message>
Clean and do some tests
</commit_message>
<xml_diff>
--- a/Documents/OihanaGarciaAnakabe_GBL_RUNTIME VERIFICATION FOR SPATIO-TEMPORAL PROPERTIES OVER IOT NETWORKS.docx
+++ b/Documents/OihanaGarciaAnakabe_GBL_RUNTIME VERIFICATION FOR SPATIO-TEMPORAL PROPERTIES OVER IOT NETWORKS.docx
@@ -2015,7 +2015,7 @@
           <w:rFonts w:ascii="Arial" w:hAnsi="Arial" w:cs="Arial"/>
           <w:sz w:val="24"/>
           <w:szCs w:val="24"/>
-          <w:lang w:eastAsia="es-ES"/>
+          <w:lang w:val="es-ES" w:eastAsia="es-ES"/>
         </w:rPr>
         <w:br/>
       </w:r>
@@ -2024,7 +2024,7 @@
           <w:rFonts w:ascii="Arial" w:hAnsi="Arial" w:cs="Arial"/>
           <w:sz w:val="24"/>
           <w:szCs w:val="24"/>
-          <w:lang w:eastAsia="es-ES"/>
+          <w:lang w:val="es-ES" w:eastAsia="es-ES"/>
         </w:rPr>
         <w:br/>
       </w:r>
@@ -2033,7 +2033,7 @@
           <w:rFonts w:ascii="Arial" w:hAnsi="Arial" w:cs="Arial"/>
           <w:sz w:val="24"/>
           <w:szCs w:val="24"/>
-          <w:lang w:eastAsia="es-ES"/>
+          <w:lang w:val="es-ES" w:eastAsia="es-ES"/>
         </w:rPr>
         <w:br/>
       </w:r>
@@ -2042,7 +2042,7 @@
           <w:rFonts w:ascii="Arial" w:hAnsi="Arial" w:cs="Arial"/>
           <w:sz w:val="24"/>
           <w:szCs w:val="24"/>
-          <w:lang w:eastAsia="es-ES"/>
+          <w:lang w:val="es-ES" w:eastAsia="es-ES"/>
         </w:rPr>
         <w:br/>
       </w:r>
@@ -2220,7 +2220,31 @@
           <w:szCs w:val="24"/>
           <w:lang w:val="es-ES" w:eastAsia="es-ES"/>
         </w:rPr>
-        <w:t>Nombre y apellidos del/los director/es del trabajo</w:t>
+        <w:t>Nombre y apellidos del/</w:t>
+      </w:r>
+      <w:proofErr w:type="gramStart"/>
+      <w:r>
+        <w:rPr>
+          <w:rFonts w:ascii="Arial" w:hAnsi="Arial" w:cs="Arial"/>
+          <w:b/>
+          <w:bCs/>
+          <w:sz w:val="24"/>
+          <w:szCs w:val="24"/>
+          <w:lang w:val="es-ES" w:eastAsia="es-ES"/>
+        </w:rPr>
+        <w:t>los director</w:t>
+      </w:r>
+      <w:proofErr w:type="gramEnd"/>
+      <w:r>
+        <w:rPr>
+          <w:rFonts w:ascii="Arial" w:hAnsi="Arial" w:cs="Arial"/>
+          <w:b/>
+          <w:bCs/>
+          <w:sz w:val="24"/>
+          <w:szCs w:val="24"/>
+          <w:lang w:val="es-ES" w:eastAsia="es-ES"/>
+        </w:rPr>
+        <w:t>/es del trabajo</w:t>
       </w:r>
       <w:r>
         <w:rPr>
@@ -2866,10 +2890,10 @@
             <v:path o:extrusionok="f" gradientshapeok="t" o:connecttype="rect"/>
             <o:lock v:ext="edit" aspectratio="t"/>
           </v:shapetype>
-          <v:shape id="_x0000_i1032" type="#_x0000_t75" style="width:18pt;height:15.6pt" o:ole="">
+          <v:shape id="_x0000_i1028" type="#_x0000_t75" style="width:18pt;height:15.6pt" o:ole="">
             <v:imagedata r:id="rId9" o:title=""/>
           </v:shape>
-          <w:control r:id="rId10" w:name="DefaultOcxName" w:shapeid="_x0000_i1032"/>
+          <w:control r:id="rId10" w:name="DefaultOcxName" w:shapeid="_x0000_i1028"/>
         </w:object>
       </w:r>
       <w:r>
@@ -2880,9 +2904,9 @@
           <w:szCs w:val="16"/>
           <w:lang w:val="es-ES"/>
         </w:rPr>
-        <w:t xml:space="preserve">El autor/la autora del Trabajo Fin de Grado, autoriza a la Escuela Politécnica Superior de </w:t>
-      </w:r>
-      <w:proofErr w:type="spellStart"/>
+        <w:t xml:space="preserve">El autor/la autora del Trabajo Fin de </w:t>
+      </w:r>
+      <w:proofErr w:type="gramStart"/>
       <w:r>
         <w:rPr>
           <w:rFonts w:ascii="Arial" w:hAnsi="Arial" w:cs="Arial"/>
@@ -2891,9 +2915,9 @@
           <w:szCs w:val="16"/>
           <w:lang w:val="es-ES"/>
         </w:rPr>
-        <w:t>Mondragon</w:t>
-      </w:r>
-      <w:proofErr w:type="spellEnd"/>
+        <w:t>Grado,</w:t>
+      </w:r>
+      <w:proofErr w:type="gramEnd"/>
       <w:r>
         <w:rPr>
           <w:rFonts w:ascii="Arial" w:hAnsi="Arial" w:cs="Arial"/>
@@ -2902,7 +2926,7 @@
           <w:szCs w:val="16"/>
           <w:lang w:val="es-ES"/>
         </w:rPr>
-        <w:t xml:space="preserve"> </w:t>
+        <w:t xml:space="preserve"> autoriza a la Escuela Politécnica Superior de </w:t>
       </w:r>
       <w:proofErr w:type="spellStart"/>
       <w:r>
@@ -2913,7 +2937,7 @@
           <w:szCs w:val="16"/>
           <w:lang w:val="es-ES"/>
         </w:rPr>
-        <w:t>Unibertsitatea</w:t>
+        <w:t>Mondragon</w:t>
       </w:r>
       <w:proofErr w:type="spellEnd"/>
       <w:r>
@@ -2924,7 +2948,40 @@
           <w:szCs w:val="16"/>
           <w:lang w:val="es-ES"/>
         </w:rPr>
-        <w:t xml:space="preserve">, con carácter gratuito y con fines exclusivamente de investigación y docencia, los derechos de reproducción y comunicación pública de este documento siempre que: se cite el autor/la autora original, el uso que se haga de la obra no sea comercial y no se cree una obra derivada a partir del original. </w:t>
+        <w:t xml:space="preserve"> </w:t>
+      </w:r>
+      <w:proofErr w:type="spellStart"/>
+      <w:r>
+        <w:rPr>
+          <w:rFonts w:ascii="Arial" w:hAnsi="Arial" w:cs="Arial"/>
+          <w:b/>
+          <w:sz w:val="16"/>
+          <w:szCs w:val="16"/>
+          <w:lang w:val="es-ES"/>
+        </w:rPr>
+        <w:t>Unibertsitatea</w:t>
+      </w:r>
+      <w:proofErr w:type="spellEnd"/>
+      <w:r>
+        <w:rPr>
+          <w:rFonts w:ascii="Arial" w:hAnsi="Arial" w:cs="Arial"/>
+          <w:b/>
+          <w:sz w:val="16"/>
+          <w:szCs w:val="16"/>
+          <w:lang w:val="es-ES"/>
+        </w:rPr>
+        <w:t xml:space="preserve">, con carácter gratuito y con fines exclusivamente de investigación y docencia, los derechos de </w:t>
+      </w:r>
+      <w:r>
+        <w:rPr>
+          <w:rFonts w:ascii="Arial" w:hAnsi="Arial" w:cs="Arial"/>
+          <w:b/>
+          <w:sz w:val="16"/>
+          <w:szCs w:val="16"/>
+          <w:lang w:val="es-ES"/>
+        </w:rPr>
+        <w:lastRenderedPageBreak/>
+        <w:t xml:space="preserve">reproducción y comunicación pública de este documento siempre que: se cite el autor/la autora original, el uso que se haga de la obra no sea comercial y no se cree una obra derivada a partir del original. </w:t>
       </w:r>
     </w:p>
     <w:p>
@@ -3420,18 +3477,7 @@
           <w:szCs w:val="16"/>
           <w:lang w:val="es-ES"/>
         </w:rPr>
-        <w:t xml:space="preserve"> </w:t>
-      </w:r>
-      <w:r>
-        <w:rPr>
-          <w:rFonts w:ascii="Arial" w:hAnsi="Arial" w:cs="Arial"/>
-          <w:i/>
-          <w:sz w:val="16"/>
-          <w:szCs w:val="16"/>
-          <w:lang w:val="es-ES"/>
-        </w:rPr>
-        <w:lastRenderedPageBreak/>
-        <w:t xml:space="preserve">eta </w:t>
+        <w:t xml:space="preserve"> eta </w:t>
       </w:r>
       <w:proofErr w:type="spellStart"/>
       <w:r>
@@ -5165,7 +5211,7 @@
       <w:r>
         <w:fldChar w:fldCharType="separate"/>
       </w:r>
-      <w:hyperlink w:anchor="_Toc93491269" w:history="1">
+      <w:hyperlink w:anchor="_Toc97049736" w:history="1">
         <w:r>
           <w:rPr>
             <w:rStyle w:val="Hipervnculo"/>
@@ -5209,7 +5255,7 @@
             <w:noProof/>
             <w:webHidden/>
           </w:rPr>
-          <w:instrText xml:space="preserve"> PAGEREF _Toc93491269 \h </w:instrText>
+          <w:instrText xml:space="preserve"> PAGEREF _Toc97049736 \h </w:instrText>
         </w:r>
         <w:r>
           <w:rPr>
@@ -5229,7 +5275,7 @@
             <w:noProof/>
             <w:webHidden/>
           </w:rPr>
-          <w:t>3</w:t>
+          <w:t>4</w:t>
         </w:r>
         <w:r>
           <w:rPr>
@@ -5254,7 +5300,7 @@
           <w:lang w:val="es-ES" w:eastAsia="es-ES"/>
         </w:rPr>
       </w:pPr>
-      <w:hyperlink w:anchor="_Toc93491270" w:history="1">
+      <w:hyperlink w:anchor="_Toc97049737" w:history="1">
         <w:r>
           <w:rPr>
             <w:rStyle w:val="Hipervnculo"/>
@@ -5297,7 +5343,7 @@
             <w:noProof/>
             <w:webHidden/>
           </w:rPr>
-          <w:instrText xml:space="preserve"> PAGEREF _Toc93491270 \h </w:instrText>
+          <w:instrText xml:space="preserve"> PAGEREF _Toc97049737 \h </w:instrText>
         </w:r>
         <w:r>
           <w:rPr>
@@ -5317,7 +5363,7 @@
             <w:noProof/>
             <w:webHidden/>
           </w:rPr>
-          <w:t>3</w:t>
+          <w:t>4</w:t>
         </w:r>
         <w:r>
           <w:rPr>
@@ -5342,7 +5388,7 @@
           <w:lang w:val="es-ES" w:eastAsia="es-ES"/>
         </w:rPr>
       </w:pPr>
-      <w:hyperlink w:anchor="_Toc93491271" w:history="1">
+      <w:hyperlink w:anchor="_Toc97049738" w:history="1">
         <w:r>
           <w:rPr>
             <w:rStyle w:val="Hipervnculo"/>
@@ -5385,7 +5431,7 @@
             <w:noProof/>
             <w:webHidden/>
           </w:rPr>
-          <w:instrText xml:space="preserve"> PAGEREF _Toc93491271 \h </w:instrText>
+          <w:instrText xml:space="preserve"> PAGEREF _Toc97049738 \h </w:instrText>
         </w:r>
         <w:r>
           <w:rPr>
@@ -5405,7 +5451,7 @@
             <w:noProof/>
             <w:webHidden/>
           </w:rPr>
-          <w:t>3</w:t>
+          <w:t>5</w:t>
         </w:r>
         <w:r>
           <w:rPr>
@@ -5431,7 +5477,7 @@
           <w:lang w:val="es-ES" w:eastAsia="es-ES"/>
         </w:rPr>
       </w:pPr>
-      <w:hyperlink w:anchor="_Toc93491272" w:history="1">
+      <w:hyperlink w:anchor="_Toc97049739" w:history="1">
         <w:r>
           <w:rPr>
             <w:rStyle w:val="Hipervnculo"/>
@@ -5475,7 +5521,7 @@
             <w:noProof/>
             <w:webHidden/>
           </w:rPr>
-          <w:instrText xml:space="preserve"> PAGEREF _Toc93491272 \h </w:instrText>
+          <w:instrText xml:space="preserve"> PAGEREF _Toc97049739 \h </w:instrText>
         </w:r>
         <w:r>
           <w:rPr>
@@ -5495,7 +5541,7 @@
             <w:noProof/>
             <w:webHidden/>
           </w:rPr>
-          <w:t>4</w:t>
+          <w:t>5</w:t>
         </w:r>
         <w:r>
           <w:rPr>
@@ -5521,7 +5567,7 @@
           <w:lang w:val="es-ES" w:eastAsia="es-ES"/>
         </w:rPr>
       </w:pPr>
-      <w:hyperlink w:anchor="_Toc93491273" w:history="1">
+      <w:hyperlink w:anchor="_Toc97049740" w:history="1">
         <w:r>
           <w:rPr>
             <w:rStyle w:val="Hipervnculo"/>
@@ -5565,7 +5611,7 @@
             <w:noProof/>
             <w:webHidden/>
           </w:rPr>
-          <w:instrText xml:space="preserve"> PAGEREF _Toc93491273 \h </w:instrText>
+          <w:instrText xml:space="preserve"> PAGEREF _Toc97049740 \h </w:instrText>
         </w:r>
         <w:r>
           <w:rPr>
@@ -5585,7 +5631,7 @@
             <w:noProof/>
             <w:webHidden/>
           </w:rPr>
-          <w:t>4</w:t>
+          <w:t>5</w:t>
         </w:r>
         <w:r>
           <w:rPr>
@@ -5610,7 +5656,7 @@
           <w:lang w:val="es-ES" w:eastAsia="es-ES"/>
         </w:rPr>
       </w:pPr>
-      <w:hyperlink w:anchor="_Toc93491274" w:history="1">
+      <w:hyperlink w:anchor="_Toc97049741" w:history="1">
         <w:r>
           <w:rPr>
             <w:rStyle w:val="Hipervnculo"/>
@@ -5653,7 +5699,7 @@
             <w:noProof/>
             <w:webHidden/>
           </w:rPr>
-          <w:instrText xml:space="preserve"> PAGEREF _Toc93491274 \h </w:instrText>
+          <w:instrText xml:space="preserve"> PAGEREF _Toc97049741 \h </w:instrText>
         </w:r>
         <w:r>
           <w:rPr>
@@ -5673,7 +5719,7 @@
             <w:noProof/>
             <w:webHidden/>
           </w:rPr>
-          <w:t>4</w:t>
+          <w:t>5</w:t>
         </w:r>
         <w:r>
           <w:rPr>
@@ -5698,7 +5744,7 @@
           <w:lang w:val="es-ES" w:eastAsia="es-ES"/>
         </w:rPr>
       </w:pPr>
-      <w:hyperlink w:anchor="_Toc93491275" w:history="1">
+      <w:hyperlink w:anchor="_Toc97049742" w:history="1">
         <w:r>
           <w:rPr>
             <w:rStyle w:val="Hipervnculo"/>
@@ -5741,7 +5787,7 @@
             <w:noProof/>
             <w:webHidden/>
           </w:rPr>
-          <w:instrText xml:space="preserve"> PAGEREF _Toc93491275 \h </w:instrText>
+          <w:instrText xml:space="preserve"> PAGEREF _Toc97049742 \h </w:instrText>
         </w:r>
         <w:r>
           <w:rPr>
@@ -5761,7 +5807,7 @@
             <w:noProof/>
             <w:webHidden/>
           </w:rPr>
-          <w:t>4</w:t>
+          <w:t>5</w:t>
         </w:r>
         <w:r>
           <w:rPr>
@@ -5786,7 +5832,7 @@
           <w:lang w:val="es-ES" w:eastAsia="es-ES"/>
         </w:rPr>
       </w:pPr>
-      <w:hyperlink w:anchor="_Toc93491276" w:history="1">
+      <w:hyperlink w:anchor="_Toc97049743" w:history="1">
         <w:r>
           <w:rPr>
             <w:rStyle w:val="Hipervnculo"/>
@@ -5829,7 +5875,7 @@
             <w:noProof/>
             <w:webHidden/>
           </w:rPr>
-          <w:instrText xml:space="preserve"> PAGEREF _Toc93491276 \h </w:instrText>
+          <w:instrText xml:space="preserve"> PAGEREF _Toc97049743 \h </w:instrText>
         </w:r>
         <w:r>
           <w:rPr>
@@ -5849,7 +5895,7 @@
             <w:noProof/>
             <w:webHidden/>
           </w:rPr>
-          <w:t>4</w:t>
+          <w:t>5</w:t>
         </w:r>
         <w:r>
           <w:rPr>
@@ -5874,7 +5920,7 @@
           <w:lang w:val="es-ES" w:eastAsia="es-ES"/>
         </w:rPr>
       </w:pPr>
-      <w:hyperlink w:anchor="_Toc93491277" w:history="1">
+      <w:hyperlink w:anchor="_Toc97049744" w:history="1">
         <w:r>
           <w:rPr>
             <w:rStyle w:val="Hipervnculo"/>
@@ -5917,7 +5963,7 @@
             <w:noProof/>
             <w:webHidden/>
           </w:rPr>
-          <w:instrText xml:space="preserve"> PAGEREF _Toc93491277 \h </w:instrText>
+          <w:instrText xml:space="preserve"> PAGEREF _Toc97049744 \h </w:instrText>
         </w:r>
         <w:r>
           <w:rPr>
@@ -5937,7 +5983,7 @@
             <w:noProof/>
             <w:webHidden/>
           </w:rPr>
-          <w:t>4</w:t>
+          <w:t>5</w:t>
         </w:r>
         <w:r>
           <w:rPr>
@@ -5962,7 +6008,7 @@
           <w:lang w:val="es-ES" w:eastAsia="es-ES"/>
         </w:rPr>
       </w:pPr>
-      <w:hyperlink w:anchor="_Toc93491278" w:history="1">
+      <w:hyperlink w:anchor="_Toc97049745" w:history="1">
         <w:r>
           <w:rPr>
             <w:rStyle w:val="Hipervnculo"/>
@@ -6005,7 +6051,7 @@
             <w:noProof/>
             <w:webHidden/>
           </w:rPr>
-          <w:instrText xml:space="preserve"> PAGEREF _Toc93491278 \h </w:instrText>
+          <w:instrText xml:space="preserve"> PAGEREF _Toc97049745 \h </w:instrText>
         </w:r>
         <w:r>
           <w:rPr>
@@ -6025,7 +6071,7 @@
             <w:noProof/>
             <w:webHidden/>
           </w:rPr>
-          <w:t>4</w:t>
+          <w:t>5</w:t>
         </w:r>
         <w:r>
           <w:rPr>
@@ -6050,7 +6096,7 @@
           <w:lang w:val="es-ES" w:eastAsia="es-ES"/>
         </w:rPr>
       </w:pPr>
-      <w:hyperlink w:anchor="_Toc93491279" w:history="1">
+      <w:hyperlink w:anchor="_Toc97049746" w:history="1">
         <w:r>
           <w:rPr>
             <w:rStyle w:val="Hipervnculo"/>
@@ -6093,7 +6139,7 @@
             <w:noProof/>
             <w:webHidden/>
           </w:rPr>
-          <w:instrText xml:space="preserve"> PAGEREF _Toc93491279 \h </w:instrText>
+          <w:instrText xml:space="preserve"> PAGEREF _Toc97049746 \h </w:instrText>
         </w:r>
         <w:r>
           <w:rPr>
@@ -6113,7 +6159,7 @@
             <w:noProof/>
             <w:webHidden/>
           </w:rPr>
-          <w:t>4</w:t>
+          <w:t>5</w:t>
         </w:r>
         <w:r>
           <w:rPr>
@@ -6138,7 +6184,7 @@
           <w:lang w:val="es-ES" w:eastAsia="es-ES"/>
         </w:rPr>
       </w:pPr>
-      <w:hyperlink w:anchor="_Toc93491280" w:history="1">
+      <w:hyperlink w:anchor="_Toc97049747" w:history="1">
         <w:r>
           <w:rPr>
             <w:rStyle w:val="Hipervnculo"/>
@@ -6181,7 +6227,7 @@
             <w:noProof/>
             <w:webHidden/>
           </w:rPr>
-          <w:instrText xml:space="preserve"> PAGEREF _Toc93491280 \h </w:instrText>
+          <w:instrText xml:space="preserve"> PAGEREF _Toc97049747 \h </w:instrText>
         </w:r>
         <w:r>
           <w:rPr>
@@ -6201,7 +6247,7 @@
             <w:noProof/>
             <w:webHidden/>
           </w:rPr>
-          <w:t>4</w:t>
+          <w:t>5</w:t>
         </w:r>
         <w:r>
           <w:rPr>
@@ -6227,7 +6273,7 @@
           <w:lang w:val="es-ES" w:eastAsia="es-ES"/>
         </w:rPr>
       </w:pPr>
-      <w:hyperlink w:anchor="_Toc93491281" w:history="1">
+      <w:hyperlink w:anchor="_Toc97049748" w:history="1">
         <w:r>
           <w:rPr>
             <w:rStyle w:val="Hipervnculo"/>
@@ -6271,7 +6317,7 @@
             <w:noProof/>
             <w:webHidden/>
           </w:rPr>
-          <w:instrText xml:space="preserve"> PAGEREF _Toc93491281 \h </w:instrText>
+          <w:instrText xml:space="preserve"> PAGEREF _Toc97049748 \h </w:instrText>
         </w:r>
         <w:r>
           <w:rPr>
@@ -6291,7 +6337,7 @@
             <w:noProof/>
             <w:webHidden/>
           </w:rPr>
-          <w:t>4</w:t>
+          <w:t>5</w:t>
         </w:r>
         <w:r>
           <w:rPr>
@@ -6317,7 +6363,7 @@
           <w:lang w:val="es-ES" w:eastAsia="es-ES"/>
         </w:rPr>
       </w:pPr>
-      <w:hyperlink w:anchor="_Toc93491282" w:history="1">
+      <w:hyperlink w:anchor="_Toc97049749" w:history="1">
         <w:r>
           <w:rPr>
             <w:rStyle w:val="Hipervnculo"/>
@@ -6361,7 +6407,7 @@
             <w:noProof/>
             <w:webHidden/>
           </w:rPr>
-          <w:instrText xml:space="preserve"> PAGEREF _Toc93491282 \h </w:instrText>
+          <w:instrText xml:space="preserve"> PAGEREF _Toc97049749 \h </w:instrText>
         </w:r>
         <w:r>
           <w:rPr>
@@ -6381,7 +6427,7 @@
             <w:noProof/>
             <w:webHidden/>
           </w:rPr>
-          <w:t>4</w:t>
+          <w:t>5</w:t>
         </w:r>
         <w:r>
           <w:rPr>
@@ -6406,7 +6452,7 @@
           <w:lang w:val="es-ES" w:eastAsia="es-ES"/>
         </w:rPr>
       </w:pPr>
-      <w:hyperlink w:anchor="_Toc93491283" w:history="1">
+      <w:hyperlink w:anchor="_Toc97049750" w:history="1">
         <w:r>
           <w:rPr>
             <w:rStyle w:val="Hipervnculo"/>
@@ -6428,7 +6474,7 @@
             <w:rStyle w:val="Hipervnculo"/>
             <w:noProof/>
           </w:rPr>
-          <w:t>Office</w:t>
+          <w:t>Office use case</w:t>
         </w:r>
         <w:r>
           <w:rPr>
@@ -6449,7 +6495,7 @@
             <w:noProof/>
             <w:webHidden/>
           </w:rPr>
-          <w:instrText xml:space="preserve"> PAGEREF _Toc93491283 \h </w:instrText>
+          <w:instrText xml:space="preserve"> PAGEREF _Toc97049750 \h </w:instrText>
         </w:r>
         <w:r>
           <w:rPr>
@@ -6469,7 +6515,95 @@
             <w:noProof/>
             <w:webHidden/>
           </w:rPr>
-          <w:t>4</w:t>
+          <w:t>5</w:t>
+        </w:r>
+        <w:r>
+          <w:rPr>
+            <w:noProof/>
+            <w:webHidden/>
+          </w:rPr>
+          <w:fldChar w:fldCharType="end"/>
+        </w:r>
+      </w:hyperlink>
+    </w:p>
+    <w:p>
+      <w:pPr>
+        <w:pStyle w:val="TDC2"/>
+        <w:tabs>
+          <w:tab w:val="left" w:pos="880"/>
+          <w:tab w:val="right" w:leader="dot" w:pos="8494"/>
+        </w:tabs>
+        <w:rPr>
+          <w:noProof/>
+          <w:sz w:val="22"/>
+          <w:szCs w:val="22"/>
+          <w:lang w:val="es-ES" w:eastAsia="es-ES"/>
+        </w:rPr>
+      </w:pPr>
+      <w:hyperlink w:anchor="_Toc97049751" w:history="1">
+        <w:r>
+          <w:rPr>
+            <w:rStyle w:val="Hipervnculo"/>
+            <w:noProof/>
+          </w:rPr>
+          <w:t>5.2.</w:t>
+        </w:r>
+        <w:r>
+          <w:rPr>
+            <w:noProof/>
+            <w:sz w:val="22"/>
+            <w:szCs w:val="22"/>
+            <w:lang w:val="es-ES" w:eastAsia="es-ES"/>
+          </w:rPr>
+          <w:tab/>
+        </w:r>
+        <w:r>
+          <w:rPr>
+            <w:rStyle w:val="Hipervnculo"/>
+            <w:noProof/>
+          </w:rPr>
+          <w:t>Wiener linien use case</w:t>
+        </w:r>
+        <w:r>
+          <w:rPr>
+            <w:noProof/>
+            <w:webHidden/>
+          </w:rPr>
+          <w:tab/>
+        </w:r>
+        <w:r>
+          <w:rPr>
+            <w:noProof/>
+            <w:webHidden/>
+          </w:rPr>
+          <w:fldChar w:fldCharType="begin"/>
+        </w:r>
+        <w:r>
+          <w:rPr>
+            <w:noProof/>
+            <w:webHidden/>
+          </w:rPr>
+          <w:instrText xml:space="preserve"> PAGEREF _Toc97049751 \h </w:instrText>
+        </w:r>
+        <w:r>
+          <w:rPr>
+            <w:noProof/>
+            <w:webHidden/>
+          </w:rPr>
+        </w:r>
+        <w:r>
+          <w:rPr>
+            <w:noProof/>
+            <w:webHidden/>
+          </w:rPr>
+          <w:fldChar w:fldCharType="separate"/>
+        </w:r>
+        <w:r>
+          <w:rPr>
+            <w:noProof/>
+            <w:webHidden/>
+          </w:rPr>
+          <w:t>5</w:t>
         </w:r>
         <w:r>
           <w:rPr>
@@ -6495,7 +6629,7 @@
           <w:lang w:val="es-ES" w:eastAsia="es-ES"/>
         </w:rPr>
       </w:pPr>
-      <w:hyperlink w:anchor="_Toc93491284" w:history="1">
+      <w:hyperlink w:anchor="_Toc97049752" w:history="1">
         <w:r>
           <w:rPr>
             <w:rStyle w:val="Hipervnculo"/>
@@ -6539,7 +6673,7 @@
             <w:noProof/>
             <w:webHidden/>
           </w:rPr>
-          <w:instrText xml:space="preserve"> PAGEREF _Toc93491284 \h </w:instrText>
+          <w:instrText xml:space="preserve"> PAGEREF _Toc97049752 \h </w:instrText>
         </w:r>
         <w:r>
           <w:rPr>
@@ -6559,7 +6693,271 @@
             <w:noProof/>
             <w:webHidden/>
           </w:rPr>
-          <w:t>4</w:t>
+          <w:t>6</w:t>
+        </w:r>
+        <w:r>
+          <w:rPr>
+            <w:noProof/>
+            <w:webHidden/>
+          </w:rPr>
+          <w:fldChar w:fldCharType="end"/>
+        </w:r>
+      </w:hyperlink>
+    </w:p>
+    <w:p>
+      <w:pPr>
+        <w:pStyle w:val="TDC2"/>
+        <w:tabs>
+          <w:tab w:val="left" w:pos="880"/>
+          <w:tab w:val="right" w:leader="dot" w:pos="8494"/>
+        </w:tabs>
+        <w:rPr>
+          <w:noProof/>
+          <w:sz w:val="22"/>
+          <w:szCs w:val="22"/>
+          <w:lang w:val="es-ES" w:eastAsia="es-ES"/>
+        </w:rPr>
+      </w:pPr>
+      <w:hyperlink w:anchor="_Toc97049753" w:history="1">
+        <w:r>
+          <w:rPr>
+            <w:rStyle w:val="Hipervnculo"/>
+            <w:noProof/>
+          </w:rPr>
+          <w:t>6.1.</w:t>
+        </w:r>
+        <w:r>
+          <w:rPr>
+            <w:noProof/>
+            <w:sz w:val="22"/>
+            <w:szCs w:val="22"/>
+            <w:lang w:val="es-ES" w:eastAsia="es-ES"/>
+          </w:rPr>
+          <w:tab/>
+        </w:r>
+        <w:r>
+          <w:rPr>
+            <w:rStyle w:val="Hipervnculo"/>
+            <w:noProof/>
+          </w:rPr>
+          <w:t>Middleware</w:t>
+        </w:r>
+        <w:r>
+          <w:rPr>
+            <w:noProof/>
+            <w:webHidden/>
+          </w:rPr>
+          <w:tab/>
+        </w:r>
+        <w:r>
+          <w:rPr>
+            <w:noProof/>
+            <w:webHidden/>
+          </w:rPr>
+          <w:fldChar w:fldCharType="begin"/>
+        </w:r>
+        <w:r>
+          <w:rPr>
+            <w:noProof/>
+            <w:webHidden/>
+          </w:rPr>
+          <w:instrText xml:space="preserve"> PAGEREF _Toc97049753 \h </w:instrText>
+        </w:r>
+        <w:r>
+          <w:rPr>
+            <w:noProof/>
+            <w:webHidden/>
+          </w:rPr>
+        </w:r>
+        <w:r>
+          <w:rPr>
+            <w:noProof/>
+            <w:webHidden/>
+          </w:rPr>
+          <w:fldChar w:fldCharType="separate"/>
+        </w:r>
+        <w:r>
+          <w:rPr>
+            <w:noProof/>
+            <w:webHidden/>
+          </w:rPr>
+          <w:t>6</w:t>
+        </w:r>
+        <w:r>
+          <w:rPr>
+            <w:noProof/>
+            <w:webHidden/>
+          </w:rPr>
+          <w:fldChar w:fldCharType="end"/>
+        </w:r>
+      </w:hyperlink>
+    </w:p>
+    <w:p>
+      <w:pPr>
+        <w:pStyle w:val="TDC2"/>
+        <w:tabs>
+          <w:tab w:val="left" w:pos="880"/>
+          <w:tab w:val="right" w:leader="dot" w:pos="8494"/>
+        </w:tabs>
+        <w:rPr>
+          <w:noProof/>
+          <w:sz w:val="22"/>
+          <w:szCs w:val="22"/>
+          <w:lang w:val="es-ES" w:eastAsia="es-ES"/>
+        </w:rPr>
+      </w:pPr>
+      <w:hyperlink w:anchor="_Toc97049754" w:history="1">
+        <w:r>
+          <w:rPr>
+            <w:rStyle w:val="Hipervnculo"/>
+            <w:noProof/>
+          </w:rPr>
+          <w:t>6.2.</w:t>
+        </w:r>
+        <w:r>
+          <w:rPr>
+            <w:noProof/>
+            <w:sz w:val="22"/>
+            <w:szCs w:val="22"/>
+            <w:lang w:val="es-ES" w:eastAsia="es-ES"/>
+          </w:rPr>
+          <w:tab/>
+        </w:r>
+        <w:r>
+          <w:rPr>
+            <w:rStyle w:val="Hipervnculo"/>
+            <w:noProof/>
+          </w:rPr>
+          <w:t>Design pattern</w:t>
+        </w:r>
+        <w:r>
+          <w:rPr>
+            <w:noProof/>
+            <w:webHidden/>
+          </w:rPr>
+          <w:tab/>
+        </w:r>
+        <w:r>
+          <w:rPr>
+            <w:noProof/>
+            <w:webHidden/>
+          </w:rPr>
+          <w:fldChar w:fldCharType="begin"/>
+        </w:r>
+        <w:r>
+          <w:rPr>
+            <w:noProof/>
+            <w:webHidden/>
+          </w:rPr>
+          <w:instrText xml:space="preserve"> PAGEREF _Toc97049754 \h </w:instrText>
+        </w:r>
+        <w:r>
+          <w:rPr>
+            <w:noProof/>
+            <w:webHidden/>
+          </w:rPr>
+        </w:r>
+        <w:r>
+          <w:rPr>
+            <w:noProof/>
+            <w:webHidden/>
+          </w:rPr>
+          <w:fldChar w:fldCharType="separate"/>
+        </w:r>
+        <w:r>
+          <w:rPr>
+            <w:noProof/>
+            <w:webHidden/>
+          </w:rPr>
+          <w:t>6</w:t>
+        </w:r>
+        <w:r>
+          <w:rPr>
+            <w:noProof/>
+            <w:webHidden/>
+          </w:rPr>
+          <w:fldChar w:fldCharType="end"/>
+        </w:r>
+      </w:hyperlink>
+    </w:p>
+    <w:p>
+      <w:pPr>
+        <w:pStyle w:val="TDC2"/>
+        <w:tabs>
+          <w:tab w:val="left" w:pos="880"/>
+          <w:tab w:val="right" w:leader="dot" w:pos="8494"/>
+        </w:tabs>
+        <w:rPr>
+          <w:noProof/>
+          <w:sz w:val="22"/>
+          <w:szCs w:val="22"/>
+          <w:lang w:val="es-ES" w:eastAsia="es-ES"/>
+        </w:rPr>
+      </w:pPr>
+      <w:hyperlink w:anchor="_Toc97049755" w:history="1">
+        <w:r>
+          <w:rPr>
+            <w:rStyle w:val="Hipervnculo"/>
+            <w:noProof/>
+          </w:rPr>
+          <w:t>6.3.</w:t>
+        </w:r>
+        <w:r>
+          <w:rPr>
+            <w:noProof/>
+            <w:sz w:val="22"/>
+            <w:szCs w:val="22"/>
+            <w:lang w:val="es-ES" w:eastAsia="es-ES"/>
+          </w:rPr>
+          <w:tab/>
+        </w:r>
+        <w:r>
+          <w:rPr>
+            <w:rStyle w:val="Hipervnculo"/>
+            <w:noProof/>
+          </w:rPr>
+          <w:t>Thingy</w:t>
+        </w:r>
+        <w:r>
+          <w:rPr>
+            <w:noProof/>
+            <w:webHidden/>
+          </w:rPr>
+          <w:tab/>
+        </w:r>
+        <w:r>
+          <w:rPr>
+            <w:noProof/>
+            <w:webHidden/>
+          </w:rPr>
+          <w:fldChar w:fldCharType="begin"/>
+        </w:r>
+        <w:r>
+          <w:rPr>
+            <w:noProof/>
+            <w:webHidden/>
+          </w:rPr>
+          <w:instrText xml:space="preserve"> PAGEREF _Toc97049755 \h </w:instrText>
+        </w:r>
+        <w:r>
+          <w:rPr>
+            <w:noProof/>
+            <w:webHidden/>
+          </w:rPr>
+        </w:r>
+        <w:r>
+          <w:rPr>
+            <w:noProof/>
+            <w:webHidden/>
+          </w:rPr>
+          <w:fldChar w:fldCharType="separate"/>
+        </w:r>
+        <w:r>
+          <w:rPr>
+            <w:noProof/>
+            <w:webHidden/>
+          </w:rPr>
+          <w:t>6</w:t>
         </w:r>
         <w:r>
           <w:rPr>
@@ -6585,7 +6983,7 @@
           <w:lang w:val="es-ES" w:eastAsia="es-ES"/>
         </w:rPr>
       </w:pPr>
-      <w:hyperlink w:anchor="_Toc93491285" w:history="1">
+      <w:hyperlink w:anchor="_Toc97049756" w:history="1">
         <w:r>
           <w:rPr>
             <w:rStyle w:val="Hipervnculo"/>
@@ -6629,7 +7027,7 @@
             <w:noProof/>
             <w:webHidden/>
           </w:rPr>
-          <w:instrText xml:space="preserve"> PAGEREF _Toc93491285 \h </w:instrText>
+          <w:instrText xml:space="preserve"> PAGEREF _Toc97049756 \h </w:instrText>
         </w:r>
         <w:r>
           <w:rPr>
@@ -6649,7 +7047,7 @@
             <w:noProof/>
             <w:webHidden/>
           </w:rPr>
-          <w:t>4</w:t>
+          <w:t>6</w:t>
         </w:r>
         <w:r>
           <w:rPr>
@@ -6674,7 +7072,7 @@
           <w:lang w:val="es-ES" w:eastAsia="es-ES"/>
         </w:rPr>
       </w:pPr>
-      <w:hyperlink w:anchor="_Toc93491286" w:history="1">
+      <w:hyperlink w:anchor="_Toc97049757" w:history="1">
         <w:r>
           <w:rPr>
             <w:rStyle w:val="Hipervnculo"/>
@@ -6717,7 +7115,7 @@
             <w:noProof/>
             <w:webHidden/>
           </w:rPr>
-          <w:instrText xml:space="preserve"> PAGEREF _Toc93491286 \h </w:instrText>
+          <w:instrText xml:space="preserve"> PAGEREF _Toc97049757 \h </w:instrText>
         </w:r>
         <w:r>
           <w:rPr>
@@ -6737,7 +7135,7 @@
             <w:noProof/>
             <w:webHidden/>
           </w:rPr>
-          <w:t>5</w:t>
+          <w:t>6</w:t>
         </w:r>
         <w:r>
           <w:rPr>
@@ -6762,7 +7160,7 @@
           <w:lang w:val="es-ES" w:eastAsia="es-ES"/>
         </w:rPr>
       </w:pPr>
-      <w:hyperlink w:anchor="_Toc93491287" w:history="1">
+      <w:hyperlink w:anchor="_Toc97049758" w:history="1">
         <w:r>
           <w:rPr>
             <w:rStyle w:val="Hipervnculo"/>
@@ -6805,7 +7203,7 @@
             <w:noProof/>
             <w:webHidden/>
           </w:rPr>
-          <w:instrText xml:space="preserve"> PAGEREF _Toc93491287 \h </w:instrText>
+          <w:instrText xml:space="preserve"> PAGEREF _Toc97049758 \h </w:instrText>
         </w:r>
         <w:r>
           <w:rPr>
@@ -6825,7 +7223,7 @@
             <w:noProof/>
             <w:webHidden/>
           </w:rPr>
-          <w:t>5</w:t>
+          <w:t>6</w:t>
         </w:r>
         <w:r>
           <w:rPr>
@@ -6851,7 +7249,7 @@
           <w:lang w:val="es-ES" w:eastAsia="es-ES"/>
         </w:rPr>
       </w:pPr>
-      <w:hyperlink w:anchor="_Toc93491288" w:history="1">
+      <w:hyperlink w:anchor="_Toc97049759" w:history="1">
         <w:r>
           <w:rPr>
             <w:rStyle w:val="Hipervnculo"/>
@@ -6895,7 +7293,7 @@
             <w:noProof/>
             <w:webHidden/>
           </w:rPr>
-          <w:instrText xml:space="preserve"> PAGEREF _Toc93491288 \h </w:instrText>
+          <w:instrText xml:space="preserve"> PAGEREF _Toc97049759 \h </w:instrText>
         </w:r>
         <w:r>
           <w:rPr>
@@ -6915,7 +7313,7 @@
             <w:noProof/>
             <w:webHidden/>
           </w:rPr>
-          <w:t>5</w:t>
+          <w:t>6</w:t>
         </w:r>
         <w:r>
           <w:rPr>
@@ -6941,7 +7339,7 @@
           <w:lang w:val="es-ES" w:eastAsia="es-ES"/>
         </w:rPr>
       </w:pPr>
-      <w:hyperlink w:anchor="_Toc93491289" w:history="1">
+      <w:hyperlink w:anchor="_Toc97049760" w:history="1">
         <w:r>
           <w:rPr>
             <w:rStyle w:val="Hipervnculo"/>
@@ -6987,7 +7385,7 @@
             <w:noProof/>
             <w:webHidden/>
           </w:rPr>
-          <w:instrText xml:space="preserve"> PAGEREF _Toc93491289 \h </w:instrText>
+          <w:instrText xml:space="preserve"> PAGEREF _Toc97049760 \h </w:instrText>
         </w:r>
         <w:r>
           <w:rPr>
@@ -7007,7 +7405,7 @@
             <w:noProof/>
             <w:webHidden/>
           </w:rPr>
-          <w:t>6</w:t>
+          <w:t>8</w:t>
         </w:r>
         <w:r>
           <w:rPr>
@@ -7032,7 +7430,7 @@
           <w:lang w:val="es-ES" w:eastAsia="es-ES"/>
         </w:rPr>
       </w:pPr>
-      <w:hyperlink w:anchor="_Toc93491290" w:history="1">
+      <w:hyperlink w:anchor="_Toc97049761" w:history="1">
         <w:r>
           <w:rPr>
             <w:rStyle w:val="Hipervnculo"/>
@@ -7077,7 +7475,7 @@
             <w:noProof/>
             <w:webHidden/>
           </w:rPr>
-          <w:instrText xml:space="preserve"> PAGEREF _Toc93491290 \h </w:instrText>
+          <w:instrText xml:space="preserve"> PAGEREF _Toc97049761 \h </w:instrText>
         </w:r>
         <w:r>
           <w:rPr>
@@ -7097,7 +7495,7 @@
             <w:noProof/>
             <w:webHidden/>
           </w:rPr>
-          <w:t>6</w:t>
+          <w:t>8</w:t>
         </w:r>
         <w:r>
           <w:rPr>
@@ -7122,7 +7520,7 @@
           <w:lang w:val="es-ES" w:eastAsia="es-ES"/>
         </w:rPr>
       </w:pPr>
-      <w:hyperlink w:anchor="_Toc93491291" w:history="1">
+      <w:hyperlink w:anchor="_Toc97049762" w:history="1">
         <w:r>
           <w:rPr>
             <w:rStyle w:val="Hipervnculo"/>
@@ -7167,7 +7565,7 @@
             <w:noProof/>
             <w:webHidden/>
           </w:rPr>
-          <w:instrText xml:space="preserve"> PAGEREF _Toc93491291 \h </w:instrText>
+          <w:instrText xml:space="preserve"> PAGEREF _Toc97049762 \h </w:instrText>
         </w:r>
         <w:r>
           <w:rPr>
@@ -7187,7 +7585,7 @@
             <w:noProof/>
             <w:webHidden/>
           </w:rPr>
-          <w:t>6</w:t>
+          <w:t>8</w:t>
         </w:r>
         <w:r>
           <w:rPr>
@@ -7212,7 +7610,7 @@
           <w:lang w:val="es-ES" w:eastAsia="es-ES"/>
         </w:rPr>
       </w:pPr>
-      <w:hyperlink w:anchor="_Toc93491292" w:history="1">
+      <w:hyperlink w:anchor="_Toc97049763" w:history="1">
         <w:r>
           <w:rPr>
             <w:rStyle w:val="Hipervnculo"/>
@@ -7257,7 +7655,7 @@
             <w:noProof/>
             <w:webHidden/>
           </w:rPr>
-          <w:instrText xml:space="preserve"> PAGEREF _Toc93491292 \h </w:instrText>
+          <w:instrText xml:space="preserve"> PAGEREF _Toc97049763 \h </w:instrText>
         </w:r>
         <w:r>
           <w:rPr>
@@ -7277,7 +7675,7 @@
             <w:noProof/>
             <w:webHidden/>
           </w:rPr>
-          <w:t>6</w:t>
+          <w:t>8</w:t>
         </w:r>
         <w:r>
           <w:rPr>
@@ -7303,7 +7701,7 @@
           <w:lang w:val="es-ES" w:eastAsia="es-ES"/>
         </w:rPr>
       </w:pPr>
-      <w:hyperlink w:anchor="_Toc93491293" w:history="1">
+      <w:hyperlink w:anchor="_Toc97049764" w:history="1">
         <w:r>
           <w:rPr>
             <w:rStyle w:val="Hipervnculo"/>
@@ -7326,7 +7724,24 @@
             <w:rStyle w:val="Hipervnculo"/>
             <w:noProof/>
           </w:rPr>
-          <w:t>Bibliography</w:t>
+          <w:t>Appendix A</w:t>
+        </w:r>
+        <w:r>
+          <w:rPr>
+            <w:rStyle w:val="Hipervnculo"/>
+            <w:rFonts w:ascii="Arial" w:hAnsi="Arial" w:cs="Arial"/>
+            <w:noProof/>
+            <w:lang w:val="es-ES" w:eastAsia="es-ES"/>
+          </w:rPr>
+          <w:t xml:space="preserve"> </w:t>
+        </w:r>
+        <w:r>
+          <w:rPr>
+            <w:rStyle w:val="Hipervnculo"/>
+            <w:bCs/>
+            <w:noProof/>
+          </w:rPr>
+          <w:t>STREL</w:t>
         </w:r>
         <w:r>
           <w:rPr>
@@ -7347,7 +7762,7 @@
             <w:noProof/>
             <w:webHidden/>
           </w:rPr>
-          <w:instrText xml:space="preserve"> PAGEREF _Toc93491293 \h </w:instrText>
+          <w:instrText xml:space="preserve"> PAGEREF _Toc97049764 \h </w:instrText>
         </w:r>
         <w:r>
           <w:rPr>
@@ -7367,7 +7782,7 @@
             <w:noProof/>
             <w:webHidden/>
           </w:rPr>
-          <w:t>7</w:t>
+          <w:t>9</w:t>
         </w:r>
         <w:r>
           <w:rPr>
@@ -7393,7 +7808,7 @@
           <w:lang w:val="es-ES" w:eastAsia="es-ES"/>
         </w:rPr>
       </w:pPr>
-      <w:hyperlink w:anchor="_Toc93491294" w:history="1">
+      <w:hyperlink w:anchor="_Toc97049765" w:history="1">
         <w:r>
           <w:rPr>
             <w:rStyle w:val="Hipervnculo"/>
@@ -7416,7 +7831,7 @@
             <w:rStyle w:val="Hipervnculo"/>
             <w:noProof/>
           </w:rPr>
-          <w:t>Appendix A</w:t>
+          <w:t>Appendix B</w:t>
         </w:r>
         <w:r>
           <w:rPr>
@@ -7433,7 +7848,7 @@
             <w:bCs/>
             <w:noProof/>
           </w:rPr>
-          <w:t>Lorem ipsum</w:t>
+          <w:t>MQTT</w:t>
         </w:r>
         <w:r>
           <w:rPr>
@@ -7454,7 +7869,7 @@
             <w:noProof/>
             <w:webHidden/>
           </w:rPr>
-          <w:instrText xml:space="preserve"> PAGEREF _Toc93491294 \h </w:instrText>
+          <w:instrText xml:space="preserve"> PAGEREF _Toc97049765 \h </w:instrText>
         </w:r>
         <w:r>
           <w:rPr>
@@ -7474,7 +7889,7 @@
             <w:noProof/>
             <w:webHidden/>
           </w:rPr>
-          <w:t>8</w:t>
+          <w:t>10</w:t>
         </w:r>
         <w:r>
           <w:rPr>
@@ -7487,69 +7902,436 @@
     </w:p>
     <w:p>
       <w:pPr>
-        <w:spacing w:line="259" w:lineRule="auto"/>
-      </w:pPr>
-      <w:r>
-        <w:rPr>
+        <w:pStyle w:val="TDC1"/>
+        <w:tabs>
+          <w:tab w:val="left" w:pos="660"/>
+          <w:tab w:val="right" w:leader="dot" w:pos="8494"/>
+        </w:tabs>
+        <w:rPr>
+          <w:b w:val="0"/>
           <w:noProof/>
-          <w:sz w:val="19"/>
-        </w:rPr>
-        <mc:AlternateContent>
-          <mc:Choice Requires="wpi">
-            <w:drawing>
-              <wp:anchor distT="0" distB="0" distL="114300" distR="114300" simplePos="0" relativeHeight="251659264" behindDoc="0" locked="0" layoutInCell="1" allowOverlap="1" wp14:anchorId="055129F0" wp14:editId="442FE649">
-                <wp:simplePos x="0" y="0"/>
-                <wp:positionH relativeFrom="column">
-                  <wp:posOffset>7675245</wp:posOffset>
-                </wp:positionH>
-                <wp:positionV relativeFrom="paragraph">
-                  <wp:posOffset>1418865</wp:posOffset>
-                </wp:positionV>
-                <wp:extent cx="360" cy="360"/>
-                <wp:effectExtent l="38100" t="38100" r="57150" b="57150"/>
-                <wp:wrapNone/>
-                <wp:docPr id="6" name="Entrada de lápiz 6"/>
-                <wp:cNvGraphicFramePr/>
-                <a:graphic xmlns:a="http://schemas.openxmlformats.org/drawingml/2006/main">
-                  <a:graphicData uri="http://schemas.microsoft.com/office/word/2010/wordprocessingInk">
-                    <w14:contentPart bwMode="auto" r:id="rId13">
-                      <w14:nvContentPartPr>
-                        <w14:cNvContentPartPr/>
-                      </w14:nvContentPartPr>
-                      <w14:xfrm>
-                        <a:off x="0" y="0"/>
-                        <a:ext cx="360" cy="360"/>
-                      </w14:xfrm>
-                    </w14:contentPart>
-                  </a:graphicData>
-                </a:graphic>
-              </wp:anchor>
-            </w:drawing>
-          </mc:Choice>
-          <mc:Fallback>
-            <w:pict>
-              <v:shape w14:anchorId="5DDF8647" id="Entrada de lápiz 6" o:spid="_x0000_s1026" type="#_x0000_t75" style="position:absolute;margin-left:603.65pt;margin-top:111pt;width:1.45pt;height:1.45pt;z-index:251659264;visibility:visible;mso-wrap-style:square;mso-wrap-distance-left:9pt;mso-wrap-distance-top:0;mso-wrap-distance-right:9pt;mso-wrap-distance-bottom:0;mso-position-horizontal:absolute;mso-position-horizontal-relative:text;mso-position-vertical:absolute;mso-position-vertical-relative:text" o:gfxdata="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">
-                <v:imagedata r:id="rId14" o:title=""/>
-              </v:shape>
-            </w:pict>
-          </mc:Fallback>
-        </mc:AlternateContent>
-      </w:r>
-      <w:r>
-        <w:rPr>
-          <w:sz w:val="19"/>
-        </w:rPr>
-        <w:fldChar w:fldCharType="end"/>
-      </w:r>
-      <w:r>
-        <w:br w:type="page"/>
-      </w:r>
+          <w:sz w:val="22"/>
+          <w:szCs w:val="22"/>
+          <w:lang w:val="es-ES" w:eastAsia="es-ES"/>
+        </w:rPr>
+      </w:pPr>
+      <w:hyperlink w:anchor="_Toc97049766" w:history="1">
+        <w:r>
+          <w:rPr>
+            <w:rStyle w:val="Hipervnculo"/>
+            <w:noProof/>
+          </w:rPr>
+          <w:t>12.</w:t>
+        </w:r>
+        <w:r>
+          <w:rPr>
+            <w:b w:val="0"/>
+            <w:noProof/>
+            <w:sz w:val="22"/>
+            <w:szCs w:val="22"/>
+            <w:lang w:val="es-ES" w:eastAsia="es-ES"/>
+          </w:rPr>
+          <w:tab/>
+        </w:r>
+        <w:r>
+          <w:rPr>
+            <w:rStyle w:val="Hipervnculo"/>
+            <w:noProof/>
+          </w:rPr>
+          <w:t>Appendix C</w:t>
+        </w:r>
+        <w:r>
+          <w:rPr>
+            <w:rStyle w:val="Hipervnculo"/>
+            <w:rFonts w:ascii="Arial" w:hAnsi="Arial" w:cs="Arial"/>
+            <w:noProof/>
+            <w:lang w:val="es-ES" w:eastAsia="es-ES"/>
+          </w:rPr>
+          <w:t xml:space="preserve"> </w:t>
+        </w:r>
+        <w:r>
+          <w:rPr>
+            <w:rStyle w:val="Hipervnculo"/>
+            <w:bCs/>
+            <w:noProof/>
+          </w:rPr>
+          <w:t>REST</w:t>
+        </w:r>
+        <w:r>
+          <w:rPr>
+            <w:noProof/>
+            <w:webHidden/>
+          </w:rPr>
+          <w:tab/>
+        </w:r>
+        <w:r>
+          <w:rPr>
+            <w:noProof/>
+            <w:webHidden/>
+          </w:rPr>
+          <w:fldChar w:fldCharType="begin"/>
+        </w:r>
+        <w:r>
+          <w:rPr>
+            <w:noProof/>
+            <w:webHidden/>
+          </w:rPr>
+          <w:instrText xml:space="preserve"> PAGEREF _Toc97049766 \h </w:instrText>
+        </w:r>
+        <w:r>
+          <w:rPr>
+            <w:noProof/>
+            <w:webHidden/>
+          </w:rPr>
+        </w:r>
+        <w:r>
+          <w:rPr>
+            <w:noProof/>
+            <w:webHidden/>
+          </w:rPr>
+          <w:fldChar w:fldCharType="separate"/>
+        </w:r>
+        <w:r>
+          <w:rPr>
+            <w:noProof/>
+            <w:webHidden/>
+          </w:rPr>
+          <w:t>11</w:t>
+        </w:r>
+        <w:r>
+          <w:rPr>
+            <w:noProof/>
+            <w:webHidden/>
+          </w:rPr>
+          <w:fldChar w:fldCharType="end"/>
+        </w:r>
+      </w:hyperlink>
     </w:p>
     <w:p>
       <w:pPr>
+        <w:pStyle w:val="TDC1"/>
+        <w:tabs>
+          <w:tab w:val="left" w:pos="660"/>
+          <w:tab w:val="right" w:leader="dot" w:pos="8494"/>
+        </w:tabs>
+        <w:rPr>
+          <w:b w:val="0"/>
+          <w:noProof/>
+          <w:sz w:val="22"/>
+          <w:szCs w:val="22"/>
+          <w:lang w:val="es-ES" w:eastAsia="es-ES"/>
+        </w:rPr>
+      </w:pPr>
+      <w:hyperlink w:anchor="_Toc97049767" w:history="1">
+        <w:r>
+          <w:rPr>
+            <w:rStyle w:val="Hipervnculo"/>
+            <w:noProof/>
+          </w:rPr>
+          <w:t>13.</w:t>
+        </w:r>
+        <w:r>
+          <w:rPr>
+            <w:b w:val="0"/>
+            <w:noProof/>
+            <w:sz w:val="22"/>
+            <w:szCs w:val="22"/>
+            <w:lang w:val="es-ES" w:eastAsia="es-ES"/>
+          </w:rPr>
+          <w:tab/>
+        </w:r>
+        <w:r>
+          <w:rPr>
+            <w:rStyle w:val="Hipervnculo"/>
+            <w:noProof/>
+          </w:rPr>
+          <w:t>Appendix D</w:t>
+        </w:r>
+        <w:r>
+          <w:rPr>
+            <w:rStyle w:val="Hipervnculo"/>
+            <w:rFonts w:ascii="Arial" w:hAnsi="Arial" w:cs="Arial"/>
+            <w:noProof/>
+            <w:lang w:val="es-ES" w:eastAsia="es-ES"/>
+          </w:rPr>
+          <w:t xml:space="preserve"> </w:t>
+        </w:r>
+        <w:r>
+          <w:rPr>
+            <w:rStyle w:val="Hipervnculo"/>
+            <w:bCs/>
+            <w:noProof/>
+          </w:rPr>
+          <w:t>CoAP</w:t>
+        </w:r>
+        <w:r>
+          <w:rPr>
+            <w:noProof/>
+            <w:webHidden/>
+          </w:rPr>
+          <w:tab/>
+        </w:r>
+        <w:r>
+          <w:rPr>
+            <w:noProof/>
+            <w:webHidden/>
+          </w:rPr>
+          <w:fldChar w:fldCharType="begin"/>
+        </w:r>
+        <w:r>
+          <w:rPr>
+            <w:noProof/>
+            <w:webHidden/>
+          </w:rPr>
+          <w:instrText xml:space="preserve"> PAGEREF _Toc97049767 \h </w:instrText>
+        </w:r>
+        <w:r>
+          <w:rPr>
+            <w:noProof/>
+            <w:webHidden/>
+          </w:rPr>
+        </w:r>
+        <w:r>
+          <w:rPr>
+            <w:noProof/>
+            <w:webHidden/>
+          </w:rPr>
+          <w:fldChar w:fldCharType="separate"/>
+        </w:r>
+        <w:r>
+          <w:rPr>
+            <w:noProof/>
+            <w:webHidden/>
+          </w:rPr>
+          <w:t>12</w:t>
+        </w:r>
+        <w:r>
+          <w:rPr>
+            <w:noProof/>
+            <w:webHidden/>
+          </w:rPr>
+          <w:fldChar w:fldCharType="end"/>
+        </w:r>
+      </w:hyperlink>
+    </w:p>
+    <w:p>
+      <w:pPr>
+        <w:pStyle w:val="TDC1"/>
+        <w:tabs>
+          <w:tab w:val="left" w:pos="660"/>
+          <w:tab w:val="right" w:leader="dot" w:pos="8494"/>
+        </w:tabs>
+        <w:rPr>
+          <w:b w:val="0"/>
+          <w:noProof/>
+          <w:sz w:val="22"/>
+          <w:szCs w:val="22"/>
+          <w:lang w:val="es-ES" w:eastAsia="es-ES"/>
+        </w:rPr>
+      </w:pPr>
+      <w:hyperlink w:anchor="_Toc97049768" w:history="1">
+        <w:r>
+          <w:rPr>
+            <w:rStyle w:val="Hipervnculo"/>
+            <w:noProof/>
+          </w:rPr>
+          <w:t>14.</w:t>
+        </w:r>
+        <w:r>
+          <w:rPr>
+            <w:b w:val="0"/>
+            <w:noProof/>
+            <w:sz w:val="22"/>
+            <w:szCs w:val="22"/>
+            <w:lang w:val="es-ES" w:eastAsia="es-ES"/>
+          </w:rPr>
+          <w:tab/>
+        </w:r>
+        <w:r>
+          <w:rPr>
+            <w:rStyle w:val="Hipervnculo"/>
+            <w:noProof/>
+          </w:rPr>
+          <w:t>Appendix E</w:t>
+        </w:r>
+        <w:r>
+          <w:rPr>
+            <w:rStyle w:val="Hipervnculo"/>
+            <w:rFonts w:ascii="Arial" w:hAnsi="Arial" w:cs="Arial"/>
+            <w:noProof/>
+            <w:lang w:val="es-ES" w:eastAsia="es-ES"/>
+          </w:rPr>
+          <w:t xml:space="preserve"> </w:t>
+        </w:r>
+        <w:r>
+          <w:rPr>
+            <w:rStyle w:val="Hipervnculo"/>
+            <w:bCs/>
+            <w:noProof/>
+          </w:rPr>
+          <w:t>Gantt chart</w:t>
+        </w:r>
+        <w:r>
+          <w:rPr>
+            <w:noProof/>
+            <w:webHidden/>
+          </w:rPr>
+          <w:tab/>
+        </w:r>
+        <w:r>
+          <w:rPr>
+            <w:noProof/>
+            <w:webHidden/>
+          </w:rPr>
+          <w:fldChar w:fldCharType="begin"/>
+        </w:r>
+        <w:r>
+          <w:rPr>
+            <w:noProof/>
+            <w:webHidden/>
+          </w:rPr>
+          <w:instrText xml:space="preserve"> PAGEREF _Toc97049768 \h </w:instrText>
+        </w:r>
+        <w:r>
+          <w:rPr>
+            <w:noProof/>
+            <w:webHidden/>
+          </w:rPr>
+        </w:r>
+        <w:r>
+          <w:rPr>
+            <w:noProof/>
+            <w:webHidden/>
+          </w:rPr>
+          <w:fldChar w:fldCharType="separate"/>
+        </w:r>
+        <w:r>
+          <w:rPr>
+            <w:noProof/>
+            <w:webHidden/>
+          </w:rPr>
+          <w:t>13</w:t>
+        </w:r>
+        <w:r>
+          <w:rPr>
+            <w:noProof/>
+            <w:webHidden/>
+          </w:rPr>
+          <w:fldChar w:fldCharType="end"/>
+        </w:r>
+      </w:hyperlink>
+    </w:p>
+    <w:p>
+      <w:pPr>
+        <w:pStyle w:val="TDC1"/>
+        <w:tabs>
+          <w:tab w:val="left" w:pos="660"/>
+          <w:tab w:val="right" w:leader="dot" w:pos="8494"/>
+        </w:tabs>
+        <w:rPr>
+          <w:b w:val="0"/>
+          <w:noProof/>
+          <w:sz w:val="22"/>
+          <w:szCs w:val="22"/>
+          <w:lang w:val="es-ES" w:eastAsia="es-ES"/>
+        </w:rPr>
+      </w:pPr>
+      <w:hyperlink w:anchor="_Toc97049769" w:history="1">
+        <w:r>
+          <w:rPr>
+            <w:rStyle w:val="Hipervnculo"/>
+            <w:noProof/>
+          </w:rPr>
+          <w:t>15.</w:t>
+        </w:r>
+        <w:r>
+          <w:rPr>
+            <w:b w:val="0"/>
+            <w:noProof/>
+            <w:sz w:val="22"/>
+            <w:szCs w:val="22"/>
+            <w:lang w:val="es-ES" w:eastAsia="es-ES"/>
+          </w:rPr>
+          <w:tab/>
+        </w:r>
+        <w:r>
+          <w:rPr>
+            <w:rStyle w:val="Hipervnculo"/>
+            <w:noProof/>
+            <w:shd w:val="clear" w:color="auto" w:fill="FFFFFF"/>
+          </w:rPr>
+          <w:t>Bibliography</w:t>
+        </w:r>
+        <w:r>
+          <w:rPr>
+            <w:noProof/>
+            <w:webHidden/>
+          </w:rPr>
+          <w:tab/>
+        </w:r>
+        <w:r>
+          <w:rPr>
+            <w:noProof/>
+            <w:webHidden/>
+          </w:rPr>
+          <w:fldChar w:fldCharType="begin"/>
+        </w:r>
+        <w:r>
+          <w:rPr>
+            <w:noProof/>
+            <w:webHidden/>
+          </w:rPr>
+          <w:instrText xml:space="preserve"> PAGEREF _Toc97049769 \h </w:instrText>
+        </w:r>
+        <w:r>
+          <w:rPr>
+            <w:noProof/>
+            <w:webHidden/>
+          </w:rPr>
+        </w:r>
+        <w:r>
+          <w:rPr>
+            <w:noProof/>
+            <w:webHidden/>
+          </w:rPr>
+          <w:fldChar w:fldCharType="separate"/>
+        </w:r>
+        <w:r>
+          <w:rPr>
+            <w:noProof/>
+            <w:webHidden/>
+          </w:rPr>
+          <w:t>14</w:t>
+        </w:r>
+        <w:r>
+          <w:rPr>
+            <w:noProof/>
+            <w:webHidden/>
+          </w:rPr>
+          <w:fldChar w:fldCharType="end"/>
+        </w:r>
+      </w:hyperlink>
+    </w:p>
+    <w:p>
+      <w:pPr>
+        <w:spacing w:line="259" w:lineRule="auto"/>
+      </w:pPr>
+      <w:r>
+        <w:rPr>
+          <w:sz w:val="19"/>
+        </w:rPr>
+        <w:lastRenderedPageBreak/>
+        <w:fldChar w:fldCharType="end"/>
+      </w:r>
+      <w:r>
+        <w:br w:type="page"/>
+      </w:r>
+    </w:p>
+    <w:p>
+      <w:pPr>
         <w:sectPr>
-          <w:headerReference w:type="default" r:id="rId15"/>
-          <w:footerReference w:type="default" r:id="rId16"/>
+          <w:headerReference w:type="default" r:id="rId13"/>
+          <w:footerReference w:type="default" r:id="rId14"/>
           <w:pgSz w:w="11906" w:h="16838"/>
           <w:pgMar w:top="1417" w:right="1701" w:bottom="1417" w:left="1701" w:header="708" w:footer="708" w:gutter="0"/>
           <w:pgNumType w:fmt="lowerRoman"/>
@@ -7562,7 +8344,7 @@
       <w:pPr>
         <w:pStyle w:val="Ttulo1"/>
       </w:pPr>
-      <w:bookmarkStart w:id="1" w:name="_Toc93491269"/>
+      <w:bookmarkStart w:id="1" w:name="_Toc97049736"/>
       <w:r>
         <w:lastRenderedPageBreak/>
         <w:t>Introduction</w:t>
@@ -7719,7 +8501,15 @@
       </w:r>
       <w:proofErr w:type="spellEnd"/>
       <w:r>
-        <w:t xml:space="preserve"> due to an increasing number of intelligent systems that involve safety, life and business-critical requirements in domains such as transportation, healthcare or home equipment.</w:t>
+        <w:t xml:space="preserve"> due to an increasing number of intelligent systems that involve safety, </w:t>
+      </w:r>
+      <w:proofErr w:type="gramStart"/>
+      <w:r>
+        <w:t>life</w:t>
+      </w:r>
+      <w:proofErr w:type="gramEnd"/>
+      <w:r>
+        <w:t xml:space="preserve"> and business-critical requirements in domains such as transportation, healthcare or home equipment.</w:t>
       </w:r>
       <w:r>
         <w:t xml:space="preserve"> </w:t>
@@ -7778,7 +8568,15 @@
       </w:r>
       <w:proofErr w:type="spellEnd"/>
       <w:r>
-        <w:t xml:space="preserve"> of a cyber-physical system is a fully-integrated </w:t>
+        <w:t xml:space="preserve"> of a cyber-physical system is a </w:t>
+      </w:r>
+      <w:proofErr w:type="gramStart"/>
+      <w:r>
+        <w:t>fully-integrated</w:t>
+      </w:r>
+      <w:proofErr w:type="gramEnd"/>
+      <w:r>
+        <w:t xml:space="preserve"> </w:t>
       </w:r>
     </w:p>
     <w:p>
@@ -7823,7 +8621,7 @@
                     <pic:cNvPicPr/>
                   </pic:nvPicPr>
                   <pic:blipFill>
-                    <a:blip r:embed="rId17">
+                    <a:blip r:embed="rId15">
                       <a:duotone>
                         <a:prstClr val="black"/>
                         <a:schemeClr val="accent2">
@@ -7922,7 +8720,7 @@
       <w:pPr>
         <w:pStyle w:val="Ttulo2"/>
       </w:pPr>
-      <w:bookmarkStart w:id="2" w:name="_Toc93491270"/>
+      <w:bookmarkStart w:id="2" w:name="_Toc97049737"/>
       <w:r>
         <w:t>Objectives</w:t>
       </w:r>
@@ -7942,8 +8740,9 @@
       <w:pPr>
         <w:pStyle w:val="Ttulo2"/>
       </w:pPr>
-      <w:bookmarkStart w:id="3" w:name="_Toc93491271"/>
-      <w:r>
+      <w:bookmarkStart w:id="3" w:name="_Toc97049738"/>
+      <w:r>
+        <w:lastRenderedPageBreak/>
         <w:t>Project phases</w:t>
       </w:r>
       <w:bookmarkEnd w:id="3"/>
@@ -7973,7 +8772,7 @@
       <w:pPr>
         <w:pStyle w:val="Ttulo1"/>
       </w:pPr>
-      <w:bookmarkStart w:id="4" w:name="_Toc93491272"/>
+      <w:bookmarkStart w:id="4" w:name="_Toc97049739"/>
       <w:r>
         <w:t>S</w:t>
       </w:r>
@@ -7991,7 +8790,7 @@
       <w:pPr>
         <w:pStyle w:val="Ttulo1"/>
       </w:pPr>
-      <w:bookmarkStart w:id="5" w:name="_Toc93491273"/>
+      <w:bookmarkStart w:id="5" w:name="_Toc97049740"/>
       <w:r>
         <w:t>Product specifications and requirements</w:t>
       </w:r>
@@ -8032,14 +8831,22 @@
       </w:r>
       <w:proofErr w:type="spellEnd"/>
       <w:r>
-        <w:t>. Further, to identify best practices and implement a demonstration methodology based on one of the use-cases defined in the project. Lastly, the method will be tested in order to establish a grade of improvement compared to earlier and state-of-the-art techniques. Writing a technical report on the work performed and the achieved results.</w:t>
+        <w:t xml:space="preserve">. Further, to identify best practices and implement a demonstration methodology based on one of the use-cases defined in the project. Lastly, the method will be tested </w:t>
+      </w:r>
+      <w:proofErr w:type="gramStart"/>
+      <w:r>
+        <w:t>in order to</w:t>
+      </w:r>
+      <w:proofErr w:type="gramEnd"/>
+      <w:r>
+        <w:t xml:space="preserve"> establish a grade of improvement compared to earlier and state-of-the-art techniques. Writing a technical report on the work performed and the achieved results.</w:t>
       </w:r>
     </w:p>
     <w:p>
       <w:pPr>
         <w:pStyle w:val="Ttulo2"/>
       </w:pPr>
-      <w:bookmarkStart w:id="6" w:name="_Toc93491274"/>
+      <w:bookmarkStart w:id="6" w:name="_Toc97049741"/>
       <w:r>
         <w:t>Description of the service</w:t>
       </w:r>
@@ -8054,7 +8861,7 @@
       <w:pPr>
         <w:pStyle w:val="Ttulo2"/>
       </w:pPr>
-      <w:bookmarkStart w:id="7" w:name="_Toc93491275"/>
+      <w:bookmarkStart w:id="7" w:name="_Toc97049742"/>
       <w:r>
         <w:t>Resources and materials</w:t>
       </w:r>
@@ -8064,7 +8871,7 @@
       <w:pPr>
         <w:pStyle w:val="Ttulo3"/>
       </w:pPr>
-      <w:bookmarkStart w:id="8" w:name="_Toc93491276"/>
+      <w:bookmarkStart w:id="8" w:name="_Toc97049743"/>
       <w:r>
         <w:t>Hardware</w:t>
       </w:r>
@@ -8084,7 +8891,7 @@
       <w:pPr>
         <w:pStyle w:val="Ttulo3"/>
       </w:pPr>
-      <w:bookmarkStart w:id="9" w:name="_Toc93491277"/>
+      <w:bookmarkStart w:id="9" w:name="_Toc97049744"/>
       <w:r>
         <w:t>Software</w:t>
       </w:r>
@@ -8104,7 +8911,7 @@
       <w:pPr>
         <w:pStyle w:val="Ttulo2"/>
       </w:pPr>
-      <w:bookmarkStart w:id="10" w:name="_Toc93491278"/>
+      <w:bookmarkStart w:id="10" w:name="_Toc97049745"/>
       <w:r>
         <w:t>T</w:t>
       </w:r>
@@ -8125,7 +8932,7 @@
       <w:r>
         <w:t xml:space="preserve"> </w:t>
       </w:r>
-      <w:bookmarkStart w:id="11" w:name="_Toc93491279"/>
+      <w:bookmarkStart w:id="11" w:name="_Toc97049746"/>
       <w:r>
         <w:t>Conditions for the implementation of the project</w:t>
       </w:r>
@@ -8140,7 +8947,7 @@
       <w:pPr>
         <w:pStyle w:val="Ttulo2"/>
       </w:pPr>
-      <w:bookmarkStart w:id="12" w:name="_Toc93491280"/>
+      <w:bookmarkStart w:id="12" w:name="_Toc97049747"/>
       <w:r>
         <w:t>Legal aspects</w:t>
       </w:r>
@@ -8166,7 +8973,7 @@
       <w:pPr>
         <w:pStyle w:val="Ttulo1"/>
       </w:pPr>
-      <w:bookmarkStart w:id="13" w:name="_Toc93491281"/>
+      <w:bookmarkStart w:id="13" w:name="_Toc97049748"/>
       <w:r>
         <w:t>Objectives</w:t>
       </w:r>
@@ -8176,7 +8983,7 @@
       <w:pPr>
         <w:pStyle w:val="Ttulo1"/>
       </w:pPr>
-      <w:bookmarkStart w:id="14" w:name="_Toc93491282"/>
+      <w:bookmarkStart w:id="14" w:name="_Toc97049749"/>
       <w:r>
         <w:t>Use</w:t>
       </w:r>
@@ -8192,14 +8999,14 @@
       <w:pPr>
         <w:pStyle w:val="Ttulo2"/>
       </w:pPr>
-      <w:bookmarkStart w:id="15" w:name="_Toc93491283"/>
+      <w:bookmarkStart w:id="15" w:name="_Toc97049750"/>
       <w:r>
         <w:t>Office</w:t>
       </w:r>
+      <w:r>
+        <w:t xml:space="preserve"> use case</w:t>
+      </w:r>
       <w:bookmarkEnd w:id="15"/>
-      <w:r>
-        <w:t xml:space="preserve"> use case</w:t>
-      </w:r>
     </w:p>
     <w:p>
       <w:pPr>
@@ -8210,6 +9017,7 @@
       <w:pPr>
         <w:pStyle w:val="Ttulo2"/>
       </w:pPr>
+      <w:bookmarkStart w:id="16" w:name="_Toc97049751"/>
       <w:r>
         <w:t xml:space="preserve">Wiener </w:t>
       </w:r>
@@ -8220,36 +9028,40 @@
       <w:proofErr w:type="spellEnd"/>
       <w:r>
         <w:t xml:space="preserve"> use case</w:t>
-      </w:r>
-    </w:p>
-    <w:p>
-      <w:pPr>
-        <w:pStyle w:val="ParrafoNormal"/>
-      </w:pPr>
-    </w:p>
-    <w:p>
-      <w:pPr>
-        <w:pStyle w:val="Ttulo1"/>
-      </w:pPr>
-      <w:bookmarkStart w:id="16" w:name="_Toc93491284"/>
-      <w:r>
-        <w:t>Development (</w:t>
-      </w:r>
-      <w:r>
-        <w:t>subject to change</w:t>
-      </w:r>
-      <w:r>
-        <w:t>)</w:t>
       </w:r>
       <w:bookmarkEnd w:id="16"/>
     </w:p>
     <w:p>
       <w:pPr>
+        <w:pStyle w:val="ParrafoNormal"/>
+      </w:pPr>
+    </w:p>
+    <w:p>
+      <w:pPr>
+        <w:pStyle w:val="Ttulo1"/>
+      </w:pPr>
+      <w:bookmarkStart w:id="17" w:name="_Toc97049752"/>
+      <w:r>
+        <w:lastRenderedPageBreak/>
+        <w:t>Development (</w:t>
+      </w:r>
+      <w:r>
+        <w:t>subject to change</w:t>
+      </w:r>
+      <w:r>
+        <w:t>)</w:t>
+      </w:r>
+      <w:bookmarkEnd w:id="17"/>
+    </w:p>
+    <w:p>
+      <w:pPr>
         <w:pStyle w:val="Ttulo2"/>
       </w:pPr>
+      <w:bookmarkStart w:id="18" w:name="_Toc97049753"/>
       <w:r>
         <w:t>Middleware</w:t>
       </w:r>
+      <w:bookmarkEnd w:id="18"/>
     </w:p>
     <w:p>
       <w:pPr>
@@ -8278,7 +9090,7 @@
                     </pic:cNvPicPr>
                   </pic:nvPicPr>
                   <pic:blipFill>
-                    <a:blip r:embed="rId18">
+                    <a:blip r:embed="rId16">
                       <a:duotone>
                         <a:prstClr val="black"/>
                         <a:schemeClr val="accent2">
@@ -8417,7 +9229,7 @@
           <w:lang w:val="es-ES"/>
         </w:rPr>
       </w:pPr>
-      <w:hyperlink r:id="rId19" w:anchor="ASCON110" w:history="1">
+      <w:hyperlink r:id="rId17" w:anchor="ASCON110" w:history="1">
         <w:r>
           <w:rPr>
             <w:rStyle w:val="Hipervnculo"/>
@@ -8439,232 +9251,9 @@
       <w:pPr>
         <w:pStyle w:val="Ttulo2"/>
       </w:pPr>
+      <w:bookmarkStart w:id="19" w:name="_Toc97049754"/>
       <w:r>
         <w:t>Design pattern</w:t>
-      </w:r>
-    </w:p>
-    <w:p>
-      <w:pPr>
-        <w:pStyle w:val="ParrafoNormal"/>
-      </w:pPr>
-      <w:r>
-        <w:t xml:space="preserve">Builder </w:t>
-      </w:r>
-      <w:r>
-        <w:sym w:font="Wingdings" w:char="F0E0"/>
-      </w:r>
-      <w:r>
-        <w:t xml:space="preserve"> </w:t>
-      </w:r>
-      <w:hyperlink r:id="rId20" w:history="1">
-        <w:r>
-          <w:rPr>
-            <w:rStyle w:val="Hipervnculo"/>
-          </w:rPr>
-          <w:t>https://refactoring.guru/</w:t>
-        </w:r>
-      </w:hyperlink>
-      <w:r>
-        <w:t xml:space="preserve"> </w:t>
-      </w:r>
-    </w:p>
-    <w:p>
-      <w:pPr>
-        <w:pStyle w:val="Ttulo2"/>
-      </w:pPr>
-      <w:r>
-        <w:t>Thingy</w:t>
-      </w:r>
-    </w:p>
-    <w:p>
-      <w:pPr>
-        <w:pStyle w:val="ParrafoNormal"/>
-      </w:pPr>
-      <w:proofErr w:type="spellStart"/>
-      <w:r>
-        <w:t>Kconfig</w:t>
-      </w:r>
-      <w:proofErr w:type="spellEnd"/>
-      <w:r>
-        <w:t xml:space="preserve"> Json </w:t>
-      </w:r>
-      <w:proofErr w:type="spellStart"/>
-      <w:r>
-        <w:t>importatu</w:t>
-      </w:r>
-      <w:proofErr w:type="spellEnd"/>
-      <w:r>
-        <w:t xml:space="preserve"> </w:t>
-      </w:r>
-      <w:proofErr w:type="spellStart"/>
-      <w:r>
-        <w:t>ahal</w:t>
-      </w:r>
-      <w:proofErr w:type="spellEnd"/>
-      <w:r>
-        <w:t xml:space="preserve"> </w:t>
-      </w:r>
-      <w:proofErr w:type="spellStart"/>
-      <w:r>
-        <w:t>izateko</w:t>
-      </w:r>
-      <w:proofErr w:type="spellEnd"/>
-      <w:r>
-        <w:t xml:space="preserve"> </w:t>
-      </w:r>
-      <w:r>
-        <w:sym w:font="Wingdings" w:char="F0E0"/>
-      </w:r>
-      <w:r>
-        <w:t xml:space="preserve"> </w:t>
-      </w:r>
-      <w:proofErr w:type="spellStart"/>
-      <w:r>
-        <w:t>zephyrrena</w:t>
-      </w:r>
-      <w:proofErr w:type="spellEnd"/>
-    </w:p>
-    <w:p>
-      <w:pPr>
-        <w:pStyle w:val="ParrafoNormal"/>
-      </w:pPr>
-      <w:proofErr w:type="spellStart"/>
-      <w:r>
-        <w:t>CMakeList</w:t>
-      </w:r>
-      <w:proofErr w:type="spellEnd"/>
-    </w:p>
-    <w:p>
-      <w:pPr>
-        <w:pStyle w:val="ParrafoNormal"/>
-      </w:pPr>
-      <w:proofErr w:type="spellStart"/>
-      <w:r>
-        <w:t>Prj.conf</w:t>
-      </w:r>
-      <w:proofErr w:type="spellEnd"/>
-      <w:r>
-        <w:t xml:space="preserve"> </w:t>
-      </w:r>
-      <w:r>
-        <w:sym w:font="Wingdings" w:char="F0E0"/>
-      </w:r>
-      <w:r>
-        <w:t xml:space="preserve"> </w:t>
-      </w:r>
-      <w:proofErr w:type="spellStart"/>
-      <w:r>
-        <w:t>sensoreak</w:t>
-      </w:r>
-      <w:proofErr w:type="spellEnd"/>
-      <w:r>
-        <w:t xml:space="preserve"> enable </w:t>
-      </w:r>
-      <w:proofErr w:type="spellStart"/>
-      <w:r>
-        <w:t>egin</w:t>
-      </w:r>
-      <w:proofErr w:type="spellEnd"/>
-      <w:r>
-        <w:t xml:space="preserve"> </w:t>
-      </w:r>
-      <w:proofErr w:type="spellStart"/>
-      <w:r>
-        <w:t>ahal</w:t>
-      </w:r>
-      <w:proofErr w:type="spellEnd"/>
-      <w:r>
-        <w:t xml:space="preserve"> </w:t>
-      </w:r>
-      <w:proofErr w:type="spellStart"/>
-      <w:r>
-        <w:t>izateko</w:t>
-      </w:r>
-      <w:proofErr w:type="spellEnd"/>
-    </w:p>
-    <w:p>
-      <w:pPr>
-        <w:pStyle w:val="ParrafoNormal"/>
-      </w:pPr>
-    </w:p>
-    <w:p>
-      <w:pPr>
-        <w:pStyle w:val="ParrafoNormal"/>
-      </w:pPr>
-      <w:hyperlink r:id="rId21" w:history="1">
-        <w:r>
-          <w:rPr>
-            <w:rStyle w:val="Hipervnculo"/>
-          </w:rPr>
-          <w:t>https://github.com/google/eddystone/blob/master/protocol-specification.md</w:t>
-        </w:r>
-      </w:hyperlink>
-      <w:r>
-        <w:t xml:space="preserve"> </w:t>
-      </w:r>
-    </w:p>
-    <w:p>
-      <w:pPr>
-        <w:pStyle w:val="Ttulo1"/>
-      </w:pPr>
-      <w:bookmarkStart w:id="17" w:name="_Toc93491285"/>
-      <w:r>
-        <w:t>Conclusions</w:t>
-      </w:r>
-      <w:r>
-        <w:t xml:space="preserve"> and future lines</w:t>
-      </w:r>
-      <w:bookmarkEnd w:id="17"/>
-    </w:p>
-    <w:p>
-      <w:pPr>
-        <w:pStyle w:val="ParrafoNormal"/>
-      </w:pPr>
-      <w:r>
-        <w:t xml:space="preserve">This is </w:t>
-      </w:r>
-      <w:proofErr w:type="spellStart"/>
-      <w:r>
-        <w:t>thechnical</w:t>
-      </w:r>
-      <w:proofErr w:type="spellEnd"/>
-    </w:p>
-    <w:p>
-      <w:pPr>
-        <w:pStyle w:val="Ttulo2"/>
-      </w:pPr>
-      <w:bookmarkStart w:id="18" w:name="_Toc93491286"/>
-      <w:r>
-        <w:t>Conclusions</w:t>
-      </w:r>
-      <w:bookmarkEnd w:id="18"/>
-    </w:p>
-    <w:p>
-      <w:pPr>
-        <w:pStyle w:val="ParrafoNormal"/>
-      </w:pPr>
-    </w:p>
-    <w:p>
-      <w:pPr>
-        <w:pStyle w:val="ParrafoNormal"/>
-        <w:rPr>
-          <w:lang w:val="es-ES"/>
-        </w:rPr>
-      </w:pPr>
-      <w:r>
-        <w:rPr>
-          <w:lang w:val="es-ES"/>
-        </w:rPr>
-        <w:t>a. Reflexiones técnicas: relacionadas con los objetivos del proyecto b. Reflexión sobre las implicaciones sociales, de salud y seguridad, medioambientales, económicas e industriales   c. Reflexión sobre la aplicación de conocimientos relativos a cuestiones económicas, organizativos de gestión (gestión del riesgo y del cambio) en el contexto industrial y comercial.</w:t>
-      </w:r>
-    </w:p>
-    <w:p>
-      <w:pPr>
-        <w:pStyle w:val="Ttulo2"/>
-      </w:pPr>
-      <w:bookmarkStart w:id="19" w:name="_Toc93491287"/>
-      <w:r>
-        <w:t>Future lines</w:t>
       </w:r>
       <w:bookmarkEnd w:id="19"/>
     </w:p>
@@ -8673,161 +9262,394 @@
         <w:pStyle w:val="ParrafoNormal"/>
       </w:pPr>
       <w:r>
-        <w:t xml:space="preserve">“Smart Home Automation System Using on IoT” </w:t>
-      </w:r>
-      <w:proofErr w:type="spellStart"/>
-      <w:r>
-        <w:t>dokumentuan</w:t>
-      </w:r>
-      <w:proofErr w:type="spellEnd"/>
-      <w:r>
-        <w:t xml:space="preserve"> </w:t>
-      </w:r>
-      <w:proofErr w:type="spellStart"/>
-      <w:r>
-        <w:t>rosas</w:t>
-      </w:r>
-      <w:proofErr w:type="spellEnd"/>
-      <w:r>
-        <w:t xml:space="preserve"> </w:t>
-      </w:r>
-      <w:proofErr w:type="spellStart"/>
-      <w:r>
-        <w:t>dagoenari</w:t>
-      </w:r>
-      <w:proofErr w:type="spellEnd"/>
-      <w:r>
-        <w:t xml:space="preserve"> </w:t>
-      </w:r>
-      <w:proofErr w:type="spellStart"/>
-      <w:r>
-        <w:t>begirada</w:t>
-      </w:r>
-      <w:proofErr w:type="spellEnd"/>
-      <w:r>
-        <w:t xml:space="preserve"> bat bota /!\</w:t>
+        <w:t xml:space="preserve">Builder </w:t>
+      </w:r>
+      <w:r>
+        <w:sym w:font="Wingdings" w:char="F0E0"/>
+      </w:r>
+      <w:r>
+        <w:t xml:space="preserve"> </w:t>
+      </w:r>
+      <w:hyperlink r:id="rId18" w:history="1">
+        <w:r>
+          <w:rPr>
+            <w:rStyle w:val="Hipervnculo"/>
+          </w:rPr>
+          <w:t>https://refactoring.guru/</w:t>
+        </w:r>
+      </w:hyperlink>
+      <w:r>
+        <w:t xml:space="preserve"> </w:t>
       </w:r>
     </w:p>
     <w:p>
       <w:pPr>
-        <w:pStyle w:val="Ttulo1"/>
-      </w:pPr>
-      <w:bookmarkStart w:id="20" w:name="_Toc93491288"/>
-      <w:r>
-        <w:t xml:space="preserve">Personal evaluation of the </w:t>
-      </w:r>
-      <w:r>
-        <w:t>experience</w:t>
-      </w:r>
-      <w:r>
-        <w:t>(?) and the project</w:t>
+        <w:pStyle w:val="Ttulo2"/>
+      </w:pPr>
+      <w:bookmarkStart w:id="20" w:name="_Toc97049755"/>
+      <w:r>
+        <w:t>Thingy</w:t>
       </w:r>
       <w:bookmarkEnd w:id="20"/>
     </w:p>
     <w:p>
       <w:pPr>
         <w:pStyle w:val="ParrafoNormal"/>
-        <w:rPr>
-          <w:lang w:val="es-ES"/>
-        </w:rPr>
-      </w:pPr>
-      <w:proofErr w:type="spellStart"/>
-      <w:r>
-        <w:rPr>
-          <w:lang w:val="es-ES"/>
-        </w:rPr>
-        <w:t>Proiektua</w:t>
-      </w:r>
-      <w:proofErr w:type="spellEnd"/>
-      <w:r>
-        <w:rPr>
-          <w:lang w:val="es-ES"/>
-        </w:rPr>
-        <w:t xml:space="preserve"> </w:t>
-      </w:r>
-      <w:proofErr w:type="spellStart"/>
-      <w:r>
-        <w:rPr>
-          <w:lang w:val="es-ES"/>
-        </w:rPr>
-        <w:t>egiten</w:t>
-      </w:r>
-      <w:proofErr w:type="spellEnd"/>
-      <w:r>
-        <w:rPr>
-          <w:lang w:val="es-ES"/>
-        </w:rPr>
-        <w:t xml:space="preserve"> </w:t>
-      </w:r>
-      <w:proofErr w:type="spellStart"/>
-      <w:r>
-        <w:rPr>
-          <w:lang w:val="es-ES"/>
-        </w:rPr>
-        <w:t>nola</w:t>
-      </w:r>
-      <w:proofErr w:type="spellEnd"/>
-      <w:r>
-        <w:rPr>
-          <w:lang w:val="es-ES"/>
-        </w:rPr>
-        <w:t xml:space="preserve"> </w:t>
-      </w:r>
-      <w:proofErr w:type="spellStart"/>
-      <w:r>
-        <w:rPr>
-          <w:lang w:val="es-ES"/>
-        </w:rPr>
-        <w:t>sentitu</w:t>
-      </w:r>
-      <w:proofErr w:type="spellEnd"/>
-      <w:r>
-        <w:rPr>
-          <w:lang w:val="es-ES"/>
-        </w:rPr>
-        <w:t xml:space="preserve"> </w:t>
-      </w:r>
-      <w:proofErr w:type="spellStart"/>
-      <w:r>
-        <w:rPr>
-          <w:lang w:val="es-ES"/>
-        </w:rPr>
-        <w:t>n</w:t>
-      </w:r>
-      <w:r>
-        <w:rPr>
-          <w:lang w:val="es-ES"/>
-        </w:rPr>
-        <w:t>aizen</w:t>
-      </w:r>
-      <w:proofErr w:type="spellEnd"/>
-      <w:r>
-        <w:rPr>
-          <w:lang w:val="es-ES"/>
-        </w:rPr>
-        <w:t xml:space="preserve"> </w:t>
-      </w:r>
-      <w:proofErr w:type="spellStart"/>
-      <w:r>
-        <w:rPr>
-          <w:lang w:val="es-ES"/>
-        </w:rPr>
-        <w:t>aipatu</w:t>
+      </w:pPr>
+      <w:proofErr w:type="spellStart"/>
+      <w:r>
+        <w:t>Kconfig</w:t>
+      </w:r>
+      <w:proofErr w:type="spellEnd"/>
+      <w:r>
+        <w:t xml:space="preserve"> Json </w:t>
+      </w:r>
+      <w:proofErr w:type="spellStart"/>
+      <w:r>
+        <w:t>importatu</w:t>
+      </w:r>
+      <w:proofErr w:type="spellEnd"/>
+      <w:r>
+        <w:t xml:space="preserve"> </w:t>
+      </w:r>
+      <w:proofErr w:type="spellStart"/>
+      <w:r>
+        <w:t>ahal</w:t>
+      </w:r>
+      <w:proofErr w:type="spellEnd"/>
+      <w:r>
+        <w:t xml:space="preserve"> </w:t>
+      </w:r>
+      <w:proofErr w:type="spellStart"/>
+      <w:r>
+        <w:t>izateko</w:t>
+      </w:r>
+      <w:proofErr w:type="spellEnd"/>
+      <w:r>
+        <w:t xml:space="preserve"> </w:t>
+      </w:r>
+      <w:r>
+        <w:sym w:font="Wingdings" w:char="F0E0"/>
+      </w:r>
+      <w:r>
+        <w:t xml:space="preserve"> </w:t>
+      </w:r>
+      <w:proofErr w:type="spellStart"/>
+      <w:r>
+        <w:t>zephyrrena</w:t>
       </w:r>
       <w:proofErr w:type="spellEnd"/>
     </w:p>
     <w:p>
       <w:pPr>
         <w:pStyle w:val="ParrafoNormal"/>
-        <w:rPr>
-          <w:lang w:val="es-ES"/>
-        </w:rPr>
-      </w:pPr>
-      <w:proofErr w:type="spellStart"/>
-      <w:r>
-        <w:rPr>
-          <w:lang w:val="es-ES"/>
-        </w:rPr>
+      </w:pPr>
+      <w:proofErr w:type="spellStart"/>
+      <w:r>
+        <w:t>CMakeList</w:t>
+      </w:r>
+      <w:proofErr w:type="spellEnd"/>
+    </w:p>
+    <w:p>
+      <w:pPr>
+        <w:pStyle w:val="ParrafoNormal"/>
+      </w:pPr>
+      <w:proofErr w:type="spellStart"/>
+      <w:r>
+        <w:t>Prj.conf</w:t>
+      </w:r>
+      <w:proofErr w:type="spellEnd"/>
+      <w:r>
+        <w:t xml:space="preserve"> </w:t>
+      </w:r>
+      <w:r>
+        <w:sym w:font="Wingdings" w:char="F0E0"/>
+      </w:r>
+      <w:r>
+        <w:t xml:space="preserve"> </w:t>
+      </w:r>
+      <w:proofErr w:type="spellStart"/>
+      <w:r>
+        <w:t>sensoreak</w:t>
+      </w:r>
+      <w:proofErr w:type="spellEnd"/>
+      <w:r>
+        <w:t xml:space="preserve"> enable </w:t>
+      </w:r>
+      <w:proofErr w:type="spellStart"/>
+      <w:r>
+        <w:t>egin</w:t>
+      </w:r>
+      <w:proofErr w:type="spellEnd"/>
+      <w:r>
+        <w:t xml:space="preserve"> </w:t>
+      </w:r>
+      <w:proofErr w:type="spellStart"/>
+      <w:r>
+        <w:t>ahal</w:t>
+      </w:r>
+      <w:proofErr w:type="spellEnd"/>
+      <w:r>
+        <w:t xml:space="preserve"> </w:t>
+      </w:r>
+      <w:proofErr w:type="spellStart"/>
+      <w:r>
+        <w:t>izateko</w:t>
+      </w:r>
+      <w:proofErr w:type="spellEnd"/>
+    </w:p>
+    <w:p>
+      <w:pPr>
+        <w:pStyle w:val="ParrafoNormal"/>
+      </w:pPr>
+    </w:p>
+    <w:p>
+      <w:pPr>
+        <w:pStyle w:val="ParrafoNormal"/>
+      </w:pPr>
+      <w:hyperlink r:id="rId19" w:history="1">
+        <w:r>
+          <w:rPr>
+            <w:rStyle w:val="Hipervnculo"/>
+          </w:rPr>
+          <w:t>https://github.com/google/eddystone/blob/master/protocol-specification.md</w:t>
+        </w:r>
+      </w:hyperlink>
+      <w:r>
+        <w:t xml:space="preserve"> </w:t>
+      </w:r>
+    </w:p>
+    <w:p>
+      <w:pPr>
+        <w:pStyle w:val="Ttulo1"/>
+      </w:pPr>
+      <w:bookmarkStart w:id="21" w:name="_Toc97049756"/>
+      <w:r>
+        <w:t>Conclusions</w:t>
+      </w:r>
+      <w:r>
+        <w:t xml:space="preserve"> and future lines</w:t>
+      </w:r>
+      <w:bookmarkEnd w:id="21"/>
+    </w:p>
+    <w:p>
+      <w:pPr>
+        <w:pStyle w:val="ParrafoNormal"/>
+      </w:pPr>
+      <w:r>
+        <w:t xml:space="preserve">This is </w:t>
+      </w:r>
+      <w:proofErr w:type="spellStart"/>
+      <w:r>
+        <w:t>thechnical</w:t>
+      </w:r>
+      <w:proofErr w:type="spellEnd"/>
+    </w:p>
+    <w:p>
+      <w:pPr>
+        <w:pStyle w:val="Ttulo2"/>
+      </w:pPr>
+      <w:bookmarkStart w:id="22" w:name="_Toc97049757"/>
+      <w:r>
+        <w:t>Conclusions</w:t>
+      </w:r>
+      <w:bookmarkEnd w:id="22"/>
+    </w:p>
+    <w:p>
+      <w:pPr>
+        <w:pStyle w:val="ParrafoNormal"/>
+      </w:pPr>
+    </w:p>
+    <w:p>
+      <w:pPr>
+        <w:pStyle w:val="ParrafoNormal"/>
+        <w:rPr>
+          <w:lang w:val="es-ES"/>
+        </w:rPr>
+      </w:pPr>
+      <w:r>
+        <w:rPr>
+          <w:lang w:val="es-ES"/>
+        </w:rPr>
+        <w:t>a. Reflexiones técnicas: relacionadas con los objetivos del proyecto b. Reflexión sobre las implicaciones sociales, de salud y seguridad, medioambientales, económicas e industriales   c. Reflexión sobre la aplicación de conocimientos relativos a cuestiones económicas, organizativos de gestión (gestión del riesgo y del cambio) en el contexto industrial y comercial.</w:t>
+      </w:r>
+    </w:p>
+    <w:p>
+      <w:pPr>
+        <w:pStyle w:val="Ttulo2"/>
+      </w:pPr>
+      <w:bookmarkStart w:id="23" w:name="_Toc97049758"/>
+      <w:r>
+        <w:t>Future lines</w:t>
+      </w:r>
+      <w:bookmarkEnd w:id="23"/>
+    </w:p>
+    <w:p>
+      <w:pPr>
+        <w:pStyle w:val="ParrafoNormal"/>
+      </w:pPr>
+      <w:r>
+        <w:t xml:space="preserve">“Smart Home Automation System Using on IoT” </w:t>
+      </w:r>
+      <w:proofErr w:type="spellStart"/>
+      <w:r>
+        <w:t>dokumentuan</w:t>
+      </w:r>
+      <w:proofErr w:type="spellEnd"/>
+      <w:r>
+        <w:t xml:space="preserve"> </w:t>
+      </w:r>
+      <w:proofErr w:type="spellStart"/>
+      <w:r>
+        <w:t>rosas</w:t>
+      </w:r>
+      <w:proofErr w:type="spellEnd"/>
+      <w:r>
+        <w:t xml:space="preserve"> </w:t>
+      </w:r>
+      <w:proofErr w:type="spellStart"/>
+      <w:r>
+        <w:t>dagoenari</w:t>
+      </w:r>
+      <w:proofErr w:type="spellEnd"/>
+      <w:r>
+        <w:t xml:space="preserve"> </w:t>
+      </w:r>
+      <w:proofErr w:type="spellStart"/>
+      <w:r>
+        <w:t>begirada</w:t>
+      </w:r>
+      <w:proofErr w:type="spellEnd"/>
+      <w:r>
+        <w:t xml:space="preserve"> bat bota </w:t>
+      </w:r>
+      <w:proofErr w:type="gramStart"/>
+      <w:r>
+        <w:t>/!\</w:t>
+      </w:r>
+      <w:proofErr w:type="gramEnd"/>
+    </w:p>
+    <w:p>
+      <w:pPr>
+        <w:pStyle w:val="Ttulo1"/>
+      </w:pPr>
+      <w:bookmarkStart w:id="24" w:name="_Toc97049759"/>
+      <w:r>
+        <w:t xml:space="preserve">Personal evaluation of the </w:t>
+      </w:r>
+      <w:r>
+        <w:t>experience</w:t>
+      </w:r>
+      <w:r>
+        <w:t>(?) and the project</w:t>
+      </w:r>
+      <w:bookmarkEnd w:id="24"/>
+    </w:p>
+    <w:p>
+      <w:pPr>
+        <w:pStyle w:val="ParrafoNormal"/>
+        <w:rPr>
+          <w:lang w:val="es-ES"/>
+        </w:rPr>
+      </w:pPr>
+      <w:proofErr w:type="spellStart"/>
+      <w:r>
+        <w:rPr>
+          <w:lang w:val="es-ES"/>
+        </w:rPr>
+        <w:t>Proiektua</w:t>
+      </w:r>
+      <w:proofErr w:type="spellEnd"/>
+      <w:r>
+        <w:rPr>
+          <w:lang w:val="es-ES"/>
+        </w:rPr>
+        <w:t xml:space="preserve"> </w:t>
+      </w:r>
+      <w:proofErr w:type="spellStart"/>
+      <w:r>
+        <w:rPr>
+          <w:lang w:val="es-ES"/>
+        </w:rPr>
+        <w:t>egiten</w:t>
+      </w:r>
+      <w:proofErr w:type="spellEnd"/>
+      <w:r>
+        <w:rPr>
+          <w:lang w:val="es-ES"/>
+        </w:rPr>
+        <w:t xml:space="preserve"> </w:t>
+      </w:r>
+      <w:proofErr w:type="spellStart"/>
+      <w:r>
+        <w:rPr>
+          <w:lang w:val="es-ES"/>
+        </w:rPr>
+        <w:t>nola</w:t>
+      </w:r>
+      <w:proofErr w:type="spellEnd"/>
+      <w:r>
+        <w:rPr>
+          <w:lang w:val="es-ES"/>
+        </w:rPr>
+        <w:t xml:space="preserve"> </w:t>
+      </w:r>
+      <w:proofErr w:type="spellStart"/>
+      <w:r>
+        <w:rPr>
+          <w:lang w:val="es-ES"/>
+        </w:rPr>
+        <w:t>sentitu</w:t>
+      </w:r>
+      <w:proofErr w:type="spellEnd"/>
+      <w:r>
+        <w:rPr>
+          <w:lang w:val="es-ES"/>
+        </w:rPr>
+        <w:t xml:space="preserve"> </w:t>
+      </w:r>
+      <w:proofErr w:type="spellStart"/>
+      <w:r>
+        <w:rPr>
+          <w:lang w:val="es-ES"/>
+        </w:rPr>
+        <w:t>n</w:t>
+      </w:r>
+      <w:r>
+        <w:rPr>
+          <w:lang w:val="es-ES"/>
+        </w:rPr>
+        <w:t>aizen</w:t>
+      </w:r>
+      <w:proofErr w:type="spellEnd"/>
+      <w:r>
+        <w:rPr>
+          <w:lang w:val="es-ES"/>
+        </w:rPr>
+        <w:t xml:space="preserve"> </w:t>
+      </w:r>
+      <w:proofErr w:type="spellStart"/>
+      <w:r>
+        <w:rPr>
+          <w:lang w:val="es-ES"/>
+        </w:rPr>
+        <w:t>aipatu</w:t>
+      </w:r>
+      <w:proofErr w:type="spellEnd"/>
+    </w:p>
+    <w:p>
+      <w:pPr>
+        <w:pStyle w:val="ParrafoNormal"/>
+        <w:rPr>
+          <w:lang w:val="es-ES"/>
+        </w:rPr>
+      </w:pPr>
+      <w:proofErr w:type="spellStart"/>
+      <w:r>
+        <w:rPr>
+          <w:lang w:val="es-ES"/>
+        </w:rPr>
+        <w:lastRenderedPageBreak/>
         <w:t>Esperientziari</w:t>
       </w:r>
       <w:proofErr w:type="spellEnd"/>
@@ -9225,14 +10047,15 @@
           <w:lang w:val="eu-ES"/>
         </w:rPr>
       </w:pPr>
-      <w:bookmarkStart w:id="21" w:name="_Toc93491289"/>
+      <w:bookmarkStart w:id="25" w:name="_Toc97049760"/>
       <w:r>
         <w:rPr>
           <w:lang w:val="eu-ES"/>
         </w:rPr>
+        <w:lastRenderedPageBreak/>
         <w:t>Sarrera, ondorioak eta etorkizuneko ildoak</w:t>
       </w:r>
-      <w:bookmarkEnd w:id="21"/>
+      <w:bookmarkEnd w:id="25"/>
     </w:p>
     <w:p>
       <w:pPr>
@@ -9267,14 +10090,14 @@
           <w:lang w:val="eu-ES"/>
         </w:rPr>
       </w:pPr>
-      <w:bookmarkStart w:id="22" w:name="_Toc93491290"/>
+      <w:bookmarkStart w:id="26" w:name="_Toc97049761"/>
       <w:r>
         <w:rPr>
           <w:lang w:val="eu-ES"/>
         </w:rPr>
         <w:t>Sarrera</w:t>
       </w:r>
-      <w:bookmarkEnd w:id="22"/>
+      <w:bookmarkEnd w:id="26"/>
     </w:p>
     <w:p>
       <w:pPr>
@@ -9283,14 +10106,14 @@
           <w:lang w:val="eu-ES"/>
         </w:rPr>
       </w:pPr>
-      <w:bookmarkStart w:id="23" w:name="_Toc93491291"/>
+      <w:bookmarkStart w:id="27" w:name="_Toc97049762"/>
       <w:r>
         <w:rPr>
           <w:lang w:val="eu-ES"/>
         </w:rPr>
         <w:t>Ondorioak</w:t>
       </w:r>
-      <w:bookmarkEnd w:id="23"/>
+      <w:bookmarkEnd w:id="27"/>
     </w:p>
     <w:p>
       <w:pPr>
@@ -9299,14 +10122,14 @@
           <w:lang w:val="eu-ES"/>
         </w:rPr>
       </w:pPr>
-      <w:bookmarkStart w:id="24" w:name="_Toc93491292"/>
+      <w:bookmarkStart w:id="28" w:name="_Toc97049763"/>
       <w:r>
         <w:rPr>
           <w:lang w:val="eu-ES"/>
         </w:rPr>
         <w:t>Etorkizuneko ildoak</w:t>
       </w:r>
-      <w:bookmarkEnd w:id="24"/>
+      <w:bookmarkEnd w:id="28"/>
     </w:p>
     <w:p>
       <w:pPr>
@@ -9327,8 +10150,9 @@
         <w:pStyle w:val="Ttulo1"/>
         <w:ind w:left="357" w:hanging="357"/>
       </w:pPr>
-      <w:bookmarkStart w:id="25" w:name="_Toc93491294"/>
-      <w:r>
+      <w:bookmarkStart w:id="29" w:name="_Toc97049764"/>
+      <w:r>
+        <w:lastRenderedPageBreak/>
         <w:t>Appendix A</w:t>
       </w:r>
       <w:r>
@@ -9340,7 +10164,6 @@
         </w:rPr>
         <w:br/>
       </w:r>
-      <w:bookmarkEnd w:id="25"/>
       <w:r>
         <w:rPr>
           <w:b/>
@@ -9348,6 +10171,7 @@
         </w:rPr>
         <w:t>STREL</w:t>
       </w:r>
+      <w:bookmarkEnd w:id="29"/>
     </w:p>
     <w:p>
       <w:pPr>
@@ -9358,7 +10182,7 @@
           <w:shd w:val="clear" w:color="auto" w:fill="FFFFFF"/>
         </w:rPr>
       </w:pPr>
-      <w:bookmarkStart w:id="26" w:name="_Hlk93490753"/>
+      <w:bookmarkStart w:id="30" w:name="_Hlk93490753"/>
       <w:proofErr w:type="spellStart"/>
       <w:r>
         <w:rPr>
@@ -9465,7 +10289,25 @@
           <w:shd w:val="clear" w:color="auto" w:fill="FFFFFF"/>
           <w:lang w:val="es-ES"/>
         </w:rPr>
-        <w:t xml:space="preserve"> gabe/!\ </w:t>
+        <w:t xml:space="preserve"> gabe</w:t>
+      </w:r>
+      <w:proofErr w:type="gramStart"/>
+      <w:r>
+        <w:rPr>
+          <w:color w:val="FF0000"/>
+          <w:shd w:val="clear" w:color="auto" w:fill="FFFFFF"/>
+          <w:lang w:val="es-ES"/>
+        </w:rPr>
+        <w:t>/!\</w:t>
+      </w:r>
+      <w:proofErr w:type="gramEnd"/>
+      <w:r>
+        <w:rPr>
+          <w:color w:val="FF0000"/>
+          <w:shd w:val="clear" w:color="auto" w:fill="FFFFFF"/>
+          <w:lang w:val="es-ES"/>
+        </w:rPr>
+        <w:t xml:space="preserve"> </w:t>
       </w:r>
       <w:proofErr w:type="spellStart"/>
       <w:r>
@@ -10138,7 +10980,7 @@
         <w:t>.</w:t>
       </w:r>
     </w:p>
-    <w:bookmarkEnd w:id="26"/>
+    <w:bookmarkEnd w:id="30"/>
     <w:p>
       <w:pPr>
         <w:pStyle w:val="ParrafoNormal"/>
@@ -10188,11 +11030,10 @@
         <w:pStyle w:val="Ttulo1"/>
         <w:ind w:left="357" w:hanging="357"/>
       </w:pPr>
-      <w:r>
-        <w:t xml:space="preserve">Appendix </w:t>
-      </w:r>
-      <w:r>
-        <w:t>B</w:t>
+      <w:bookmarkStart w:id="31" w:name="_Toc97049765"/>
+      <w:r>
+        <w:lastRenderedPageBreak/>
+        <w:t>Appendix B</w:t>
       </w:r>
       <w:r>
         <w:rPr>
@@ -10210,6 +11051,7 @@
         </w:rPr>
         <w:t>MQTT</w:t>
       </w:r>
+      <w:bookmarkEnd w:id="31"/>
     </w:p>
     <w:p>
       <w:pPr>
@@ -10876,11 +11718,10 @@
         <w:pStyle w:val="Ttulo1"/>
         <w:ind w:left="357" w:hanging="357"/>
       </w:pPr>
-      <w:r>
-        <w:t xml:space="preserve">Appendix </w:t>
-      </w:r>
-      <w:r>
-        <w:t>C</w:t>
+      <w:bookmarkStart w:id="32" w:name="_Toc97049766"/>
+      <w:r>
+        <w:lastRenderedPageBreak/>
+        <w:t>Appendix C</w:t>
       </w:r>
       <w:r>
         <w:rPr>
@@ -10898,6 +11739,7 @@
         </w:rPr>
         <w:t>REST</w:t>
       </w:r>
+      <w:bookmarkEnd w:id="32"/>
     </w:p>
     <w:p>
       <w:pPr>
@@ -11564,11 +12406,10 @@
         <w:pStyle w:val="Ttulo1"/>
         <w:ind w:left="357" w:hanging="357"/>
       </w:pPr>
-      <w:r>
-        <w:t xml:space="preserve">Appendix </w:t>
-      </w:r>
-      <w:r>
-        <w:t>D</w:t>
+      <w:bookmarkStart w:id="33" w:name="_Toc97049767"/>
+      <w:r>
+        <w:lastRenderedPageBreak/>
+        <w:t>Appendix D</w:t>
       </w:r>
       <w:r>
         <w:rPr>
@@ -11586,6 +12427,7 @@
         </w:rPr>
         <w:t>CoAP</w:t>
       </w:r>
+      <w:bookmarkEnd w:id="33"/>
     </w:p>
     <w:p>
       <w:pPr>
@@ -12251,12 +13093,25 @@
       <w:pPr>
         <w:pStyle w:val="Ttulo1"/>
         <w:ind w:left="357" w:hanging="357"/>
-      </w:pPr>
-      <w:r>
-        <w:t xml:space="preserve">Appendix </w:t>
-      </w:r>
-      <w:r>
-        <w:t>E</w:t>
+        <w:sectPr>
+          <w:headerReference w:type="default" r:id="rId20"/>
+          <w:footerReference w:type="default" r:id="rId21"/>
+          <w:pgSz w:w="11906" w:h="16838"/>
+          <w:pgMar w:top="1417" w:right="1701" w:bottom="1417" w:left="1701" w:header="708" w:footer="708" w:gutter="0"/>
+          <w:cols w:space="708"/>
+          <w:docGrid w:linePitch="360"/>
+        </w:sectPr>
+      </w:pPr>
+    </w:p>
+    <w:p>
+      <w:pPr>
+        <w:pStyle w:val="Ttulo1"/>
+        <w:ind w:left="357" w:hanging="357"/>
+      </w:pPr>
+      <w:bookmarkStart w:id="34" w:name="_Toc97049768"/>
+      <w:r>
+        <w:lastRenderedPageBreak/>
+        <w:t>Appendix E</w:t>
       </w:r>
       <w:r>
         <w:rPr>
@@ -12274,6 +13129,7 @@
         </w:rPr>
         <w:t>Gantt chart</w:t>
       </w:r>
+      <w:bookmarkEnd w:id="34"/>
     </w:p>
     <w:p>
       <w:pPr>
@@ -12295,35 +13151,46 @@
     </w:p>
     <w:p>
       <w:pPr>
-        <w:spacing w:line="259" w:lineRule="auto"/>
-        <w:rPr>
-          <w:sz w:val="19"/>
-          <w:shd w:val="clear" w:color="auto" w:fill="FFFFFF"/>
-        </w:rPr>
-      </w:pPr>
-      <w:r>
-        <w:rPr>
-          <w:shd w:val="clear" w:color="auto" w:fill="FFFFFF"/>
-        </w:rPr>
-        <w:br w:type="page"/>
-      </w:r>
+        <w:pStyle w:val="ParrafoNormal"/>
+        <w:jc w:val="left"/>
+        <w:rPr>
+          <w:shd w:val="clear" w:color="auto" w:fill="FFFFFF"/>
+        </w:rPr>
+        <w:sectPr>
+          <w:footerReference w:type="default" r:id="rId22"/>
+          <w:pgSz w:w="16838" w:h="11906" w:orient="landscape"/>
+          <w:pgMar w:top="1701" w:right="1418" w:bottom="1701" w:left="1418" w:header="709" w:footer="709" w:gutter="0"/>
+          <w:cols w:space="708"/>
+          <w:docGrid w:linePitch="360"/>
+        </w:sectPr>
+      </w:pPr>
     </w:p>
     <w:p>
       <w:pPr>
+        <w:spacing w:line="259" w:lineRule="auto"/>
+        <w:rPr>
+          <w:sz w:val="19"/>
+          <w:shd w:val="clear" w:color="auto" w:fill="FFFFFF"/>
+        </w:rPr>
+      </w:pPr>
+    </w:p>
+    <w:p>
+      <w:pPr>
         <w:pStyle w:val="Ttulo1"/>
         <w:rPr>
           <w:shd w:val="clear" w:color="auto" w:fill="FFFFFF"/>
         </w:rPr>
       </w:pPr>
+      <w:bookmarkStart w:id="35" w:name="_Toc97049769"/>
       <w:r>
         <w:rPr>
           <w:shd w:val="clear" w:color="auto" w:fill="FFFFFF"/>
         </w:rPr>
         <w:t>Bibliography</w:t>
       </w:r>
+      <w:bookmarkEnd w:id="35"/>
     </w:p>
     <w:sectPr>
-      <w:headerReference w:type="default" r:id="rId22"/>
       <w:footerReference w:type="default" r:id="rId23"/>
       <w:pgSz w:w="11906" w:h="16838"/>
       <w:pgMar w:top="1417" w:right="1701" w:bottom="1417" w:left="1701" w:header="708" w:footer="708" w:gutter="0"/>
@@ -12512,16 +13379,8 @@
           <w:rPr>
             <w:color w:val="7F7F7F" w:themeColor="text1" w:themeTint="80"/>
           </w:rPr>
-          <w:t>i</w:t>
-        </w:r>
-        <w:proofErr w:type="spellStart"/>
-        <w:r>
-          <w:rPr>
-            <w:color w:val="7F7F7F" w:themeColor="text1" w:themeTint="80"/>
-          </w:rPr>
-          <w:t>i</w:t>
-        </w:r>
-        <w:proofErr w:type="spellEnd"/>
+          <w:t>ii</w:t>
+        </w:r>
         <w:r>
           <w:rPr>
             <w:color w:val="7F7F7F" w:themeColor="text1" w:themeTint="80"/>
@@ -12550,30 +13409,30 @@
 
 <file path=word/footer3.xml><?xml version="1.0" encoding="utf-8"?>
 <w:ftr xmlns:wpc="http://schemas.microsoft.com/office/word/2010/wordprocessingCanvas" xmlns:cx="http://schemas.microsoft.com/office/drawing/2014/chartex" xmlns:cx1="http://schemas.microsoft.com/office/drawing/2015/9/8/chartex" xmlns:cx2="http://schemas.microsoft.com/office/drawing/2015/10/21/chartex" xmlns:cx3="http://schemas.microsoft.com/office/drawing/2016/5/9/chartex" xmlns:cx4="http://schemas.microsoft.com/office/drawing/2016/5/10/chartex" xmlns:cx5="http://schemas.microsoft.com/office/drawing/2016/5/11/chartex" xmlns:cx6="http://schemas.microsoft.com/office/drawing/2016/5/12/chartex" xmlns:cx7="http://schemas.microsoft.com/office/drawing/2016/5/13/chartex" xmlns:cx8="http://schemas.microsoft.com/office/drawing/2016/5/14/chartex" xmlns:mc="http://schemas.openxmlformats.org/markup-compatibility/2006" xmlns:aink="http://schemas.microsoft.com/office/drawing/2016/ink" xmlns:am3d="http://schemas.microsoft.com/office/drawing/2017/model3d" xmlns:o="urn:schemas-microsoft-com:office:office" xmlns:r="http://schemas.openxmlformats.org/officeDocument/2006/relationships" xmlns:m="http://schemas.openxmlformats.org/officeDocument/2006/math" xmlns:v="urn:schemas-microsoft-com:vml" xmlns:wp14="http://schemas.microsoft.com/office/word/2010/wordprocessingDrawing" xmlns:wp="http://schemas.openxmlformats.org/drawingml/2006/wordprocessingDrawing" xmlns:w10="urn:schemas-microsoft-com:office:word" xmlns:w="http://schemas.openxmlformats.org/wordprocessingml/2006/main" xmlns:w14="http://schemas.microsoft.com/office/word/2010/wordml" xmlns:w15="http://schemas.microsoft.com/office/word/2012/wordml" xmlns:w16cex="http://schemas.microsoft.com/office/word/2018/wordml/cex" xmlns:w16cid="http://schemas.microsoft.com/office/word/2016/wordml/cid" xmlns:w16="http://schemas.microsoft.com/office/word/2018/wordml" xmlns:w16sdtdh="http://schemas.microsoft.com/office/word/2020/wordml/sdtdatahash" xmlns:w16se="http://schemas.microsoft.com/office/word/2015/wordml/symex" xmlns:wpg="http://schemas.microsoft.com/office/word/2010/wordprocessingGroup" xmlns:wpi="http://schemas.microsoft.com/office/word/2010/wordprocessingInk" xmlns:wne="http://schemas.microsoft.com/office/word/2006/wordml" xmlns:wps="http://schemas.microsoft.com/office/word/2010/wordprocessingShape" mc:Ignorable="w14 w15 w16se w16cid w16 w16cex w16sdtdh wp14">
-  <w:sdt>
-    <w:sdtPr>
-      <w:id w:val="-1235464887"/>
-      <w:docPartObj>
-        <w:docPartGallery w:val="Page Numbers (Bottom of Page)"/>
-        <w:docPartUnique/>
-      </w:docPartObj>
-    </w:sdtPr>
-    <w:sdtEndPr>
+  <w:p>
+    <w:pPr>
+      <w:pStyle w:val="Piedepgina"/>
+      <w:tabs>
+        <w:tab w:val="left" w:pos="564"/>
+      </w:tabs>
       <w:rPr>
         <w:color w:val="7F7F7F" w:themeColor="text1" w:themeTint="80"/>
       </w:rPr>
-    </w:sdtEndPr>
-    <w:sdtContent>
-      <w:p>
-        <w:pPr>
-          <w:pStyle w:val="Piedepgina"/>
-          <w:tabs>
-            <w:tab w:val="left" w:pos="564"/>
-          </w:tabs>
-          <w:rPr>
-            <w:color w:val="7F7F7F" w:themeColor="text1" w:themeTint="80"/>
-          </w:rPr>
-        </w:pPr>
+    </w:pPr>
+    <w:sdt>
+      <w:sdtPr>
+        <w:id w:val="-1235464887"/>
+        <w:docPartObj>
+          <w:docPartGallery w:val="Page Numbers (Bottom of Page)"/>
+          <w:docPartUnique/>
+        </w:docPartObj>
+      </w:sdtPr>
+      <w:sdtEndPr>
+        <w:rPr>
+          <w:color w:val="7F7F7F" w:themeColor="text1" w:themeTint="80"/>
+        </w:rPr>
+      </w:sdtEndPr>
+      <w:sdtContent>
         <w:r>
           <w:rPr>
             <w:color w:val="7F7F7F" w:themeColor="text1" w:themeTint="80"/>
@@ -12624,9 +13483,194 @@
           </w:rPr>
           <w:fldChar w:fldCharType="end"/>
         </w:r>
-      </w:p>
-    </w:sdtContent>
-  </w:sdt>
+      </w:sdtContent>
+    </w:sdt>
+  </w:p>
+</w:ftr>
+</file>
+
+<file path=word/footer4.xml><?xml version="1.0" encoding="utf-8"?>
+<w:ftr xmlns:wpc="http://schemas.microsoft.com/office/word/2010/wordprocessingCanvas" xmlns:cx="http://schemas.microsoft.com/office/drawing/2014/chartex" xmlns:cx1="http://schemas.microsoft.com/office/drawing/2015/9/8/chartex" xmlns:cx2="http://schemas.microsoft.com/office/drawing/2015/10/21/chartex" xmlns:cx3="http://schemas.microsoft.com/office/drawing/2016/5/9/chartex" xmlns:cx4="http://schemas.microsoft.com/office/drawing/2016/5/10/chartex" xmlns:cx5="http://schemas.microsoft.com/office/drawing/2016/5/11/chartex" xmlns:cx6="http://schemas.microsoft.com/office/drawing/2016/5/12/chartex" xmlns:cx7="http://schemas.microsoft.com/office/drawing/2016/5/13/chartex" xmlns:cx8="http://schemas.microsoft.com/office/drawing/2016/5/14/chartex" xmlns:mc="http://schemas.openxmlformats.org/markup-compatibility/2006" xmlns:aink="http://schemas.microsoft.com/office/drawing/2016/ink" xmlns:am3d="http://schemas.microsoft.com/office/drawing/2017/model3d" xmlns:o="urn:schemas-microsoft-com:office:office" xmlns:r="http://schemas.openxmlformats.org/officeDocument/2006/relationships" xmlns:m="http://schemas.openxmlformats.org/officeDocument/2006/math" xmlns:v="urn:schemas-microsoft-com:vml" xmlns:wp14="http://schemas.microsoft.com/office/word/2010/wordprocessingDrawing" xmlns:wp="http://schemas.openxmlformats.org/drawingml/2006/wordprocessingDrawing" xmlns:w10="urn:schemas-microsoft-com:office:word" xmlns:w="http://schemas.openxmlformats.org/wordprocessingml/2006/main" xmlns:w14="http://schemas.microsoft.com/office/word/2010/wordml" xmlns:w15="http://schemas.microsoft.com/office/word/2012/wordml" xmlns:w16cex="http://schemas.microsoft.com/office/word/2018/wordml/cex" xmlns:w16cid="http://schemas.microsoft.com/office/word/2016/wordml/cid" xmlns:w16="http://schemas.microsoft.com/office/word/2018/wordml" xmlns:w16sdtdh="http://schemas.microsoft.com/office/word/2020/wordml/sdtdatahash" xmlns:w16se="http://schemas.microsoft.com/office/word/2015/wordml/symex" xmlns:wpg="http://schemas.microsoft.com/office/word/2010/wordprocessingGroup" xmlns:wpi="http://schemas.microsoft.com/office/word/2010/wordprocessingInk" xmlns:wne="http://schemas.microsoft.com/office/word/2006/wordml" xmlns:wps="http://schemas.microsoft.com/office/word/2010/wordprocessingShape" mc:Ignorable="w14 w15 w16se w16cid w16 w16cex w16sdtdh wp14">
+  <w:p>
+    <w:pPr>
+      <w:pStyle w:val="Piedepgina"/>
+      <w:tabs>
+        <w:tab w:val="left" w:pos="564"/>
+      </w:tabs>
+      <w:rPr>
+        <w:color w:val="7F7F7F" w:themeColor="text1" w:themeTint="80"/>
+      </w:rPr>
+    </w:pPr>
+    <w:sdt>
+      <w:sdtPr>
+        <w:id w:val="-1577663662"/>
+        <w:docPartObj>
+          <w:docPartGallery w:val="Page Numbers (Bottom of Page)"/>
+          <w:docPartUnique/>
+        </w:docPartObj>
+      </w:sdtPr>
+      <w:sdtEndPr>
+        <w:rPr>
+          <w:color w:val="7F7F7F" w:themeColor="text1" w:themeTint="80"/>
+        </w:rPr>
+      </w:sdtEndPr>
+      <w:sdtContent>
+        <w:r>
+          <w:rPr>
+            <w:color w:val="7F7F7F" w:themeColor="text1" w:themeTint="80"/>
+            <w:sz w:val="18"/>
+            <w:szCs w:val="18"/>
+          </w:rPr>
+          <w:t xml:space="preserve">RUNTIME </w:t>
+        </w:r>
+        <w:r>
+          <w:rPr>
+            <w:color w:val="7F7F7F" w:themeColor="text1" w:themeTint="80"/>
+            <w:sz w:val="18"/>
+            <w:szCs w:val="18"/>
+          </w:rPr>
+          <w:t>VERIFICATION FOR SPATIO-TEMPORAL PROPERTIES OVER IOT NETWORKS</w:t>
+        </w:r>
+        <w:r>
+          <w:tab/>
+        </w:r>
+        <w:r>
+          <w:tab/>
+        </w:r>
+        <w:r>
+          <w:tab/>
+        </w:r>
+        <w:r>
+          <w:tab/>
+        </w:r>
+        <w:r>
+          <w:tab/>
+        </w:r>
+        <w:r>
+          <w:tab/>
+        </w:r>
+        <w:r>
+          <w:tab/>
+        </w:r>
+        <w:r>
+          <w:tab/>
+        </w:r>
+        <w:r>
+          <w:rPr>
+            <w:color w:val="7F7F7F" w:themeColor="text1" w:themeTint="80"/>
+          </w:rPr>
+          <w:fldChar w:fldCharType="begin"/>
+        </w:r>
+        <w:r>
+          <w:rPr>
+            <w:color w:val="7F7F7F" w:themeColor="text1" w:themeTint="80"/>
+          </w:rPr>
+          <w:instrText xml:space="preserve"> PAGE  \* Arabic  \* MERGEFORMAT </w:instrText>
+        </w:r>
+        <w:r>
+          <w:rPr>
+            <w:color w:val="7F7F7F" w:themeColor="text1" w:themeTint="80"/>
+          </w:rPr>
+          <w:fldChar w:fldCharType="separate"/>
+        </w:r>
+        <w:r>
+          <w:rPr>
+            <w:noProof/>
+            <w:color w:val="7F7F7F" w:themeColor="text1" w:themeTint="80"/>
+          </w:rPr>
+          <w:t>3</w:t>
+        </w:r>
+        <w:r>
+          <w:rPr>
+            <w:color w:val="7F7F7F" w:themeColor="text1" w:themeTint="80"/>
+          </w:rPr>
+          <w:fldChar w:fldCharType="end"/>
+        </w:r>
+      </w:sdtContent>
+    </w:sdt>
+  </w:p>
+</w:ftr>
+</file>
+
+<file path=word/footer5.xml><?xml version="1.0" encoding="utf-8"?>
+<w:ftr xmlns:wpc="http://schemas.microsoft.com/office/word/2010/wordprocessingCanvas" xmlns:cx="http://schemas.microsoft.com/office/drawing/2014/chartex" xmlns:cx1="http://schemas.microsoft.com/office/drawing/2015/9/8/chartex" xmlns:cx2="http://schemas.microsoft.com/office/drawing/2015/10/21/chartex" xmlns:cx3="http://schemas.microsoft.com/office/drawing/2016/5/9/chartex" xmlns:cx4="http://schemas.microsoft.com/office/drawing/2016/5/10/chartex" xmlns:cx5="http://schemas.microsoft.com/office/drawing/2016/5/11/chartex" xmlns:cx6="http://schemas.microsoft.com/office/drawing/2016/5/12/chartex" xmlns:cx7="http://schemas.microsoft.com/office/drawing/2016/5/13/chartex" xmlns:cx8="http://schemas.microsoft.com/office/drawing/2016/5/14/chartex" xmlns:mc="http://schemas.openxmlformats.org/markup-compatibility/2006" xmlns:aink="http://schemas.microsoft.com/office/drawing/2016/ink" xmlns:am3d="http://schemas.microsoft.com/office/drawing/2017/model3d" xmlns:o="urn:schemas-microsoft-com:office:office" xmlns:r="http://schemas.openxmlformats.org/officeDocument/2006/relationships" xmlns:m="http://schemas.openxmlformats.org/officeDocument/2006/math" xmlns:v="urn:schemas-microsoft-com:vml" xmlns:wp14="http://schemas.microsoft.com/office/word/2010/wordprocessingDrawing" xmlns:wp="http://schemas.openxmlformats.org/drawingml/2006/wordprocessingDrawing" xmlns:w10="urn:schemas-microsoft-com:office:word" xmlns:w="http://schemas.openxmlformats.org/wordprocessingml/2006/main" xmlns:w14="http://schemas.microsoft.com/office/word/2010/wordml" xmlns:w15="http://schemas.microsoft.com/office/word/2012/wordml" xmlns:w16cex="http://schemas.microsoft.com/office/word/2018/wordml/cex" xmlns:w16cid="http://schemas.microsoft.com/office/word/2016/wordml/cid" xmlns:w16="http://schemas.microsoft.com/office/word/2018/wordml" xmlns:w16sdtdh="http://schemas.microsoft.com/office/word/2020/wordml/sdtdatahash" xmlns:w16se="http://schemas.microsoft.com/office/word/2015/wordml/symex" xmlns:wpg="http://schemas.microsoft.com/office/word/2010/wordprocessingGroup" xmlns:wpi="http://schemas.microsoft.com/office/word/2010/wordprocessingInk" xmlns:wne="http://schemas.microsoft.com/office/word/2006/wordml" xmlns:wps="http://schemas.microsoft.com/office/word/2010/wordprocessingShape" mc:Ignorable="w14 w15 w16se w16cid w16 w16cex w16sdtdh wp14">
+  <w:p>
+    <w:pPr>
+      <w:pStyle w:val="Piedepgina"/>
+      <w:tabs>
+        <w:tab w:val="left" w:pos="564"/>
+      </w:tabs>
+      <w:rPr>
+        <w:color w:val="7F7F7F" w:themeColor="text1" w:themeTint="80"/>
+      </w:rPr>
+    </w:pPr>
+    <w:sdt>
+      <w:sdtPr>
+        <w:id w:val="-2141416751"/>
+        <w:docPartObj>
+          <w:docPartGallery w:val="Page Numbers (Bottom of Page)"/>
+          <w:docPartUnique/>
+        </w:docPartObj>
+      </w:sdtPr>
+      <w:sdtEndPr>
+        <w:rPr>
+          <w:color w:val="7F7F7F" w:themeColor="text1" w:themeTint="80"/>
+        </w:rPr>
+      </w:sdtEndPr>
+      <w:sdtContent>
+        <w:r>
+          <w:rPr>
+            <w:color w:val="7F7F7F" w:themeColor="text1" w:themeTint="80"/>
+            <w:sz w:val="18"/>
+            <w:szCs w:val="18"/>
+          </w:rPr>
+          <w:t xml:space="preserve">RUNTIME </w:t>
+        </w:r>
+        <w:r>
+          <w:rPr>
+            <w:color w:val="7F7F7F" w:themeColor="text1" w:themeTint="80"/>
+            <w:sz w:val="18"/>
+            <w:szCs w:val="18"/>
+          </w:rPr>
+          <w:t>VERIFICATION FOR SPATIO-TEMPORAL PROPERTIES OVER IOT NETWORKS</w:t>
+        </w:r>
+        <w:r>
+          <w:tab/>
+        </w:r>
+        <w:r>
+          <w:rPr>
+            <w:color w:val="7F7F7F" w:themeColor="text1" w:themeTint="80"/>
+          </w:rPr>
+          <w:fldChar w:fldCharType="begin"/>
+        </w:r>
+        <w:r>
+          <w:rPr>
+            <w:color w:val="7F7F7F" w:themeColor="text1" w:themeTint="80"/>
+          </w:rPr>
+          <w:instrText xml:space="preserve"> PAGE  \* Arabic  \* MERGEFORMAT </w:instrText>
+        </w:r>
+        <w:r>
+          <w:rPr>
+            <w:color w:val="7F7F7F" w:themeColor="text1" w:themeTint="80"/>
+          </w:rPr>
+          <w:fldChar w:fldCharType="separate"/>
+        </w:r>
+        <w:r>
+          <w:rPr>
+            <w:noProof/>
+            <w:color w:val="7F7F7F" w:themeColor="text1" w:themeTint="80"/>
+          </w:rPr>
+          <w:t>3</w:t>
+        </w:r>
+        <w:r>
+          <w:rPr>
+            <w:color w:val="7F7F7F" w:themeColor="text1" w:themeTint="80"/>
+          </w:rPr>
+          <w:fldChar w:fldCharType="end"/>
+        </w:r>
+      </w:sdtContent>
+    </w:sdt>
+  </w:p>
 </w:ftr>
 </file>
 
@@ -12771,17 +13815,7 @@
         <w:sz w:val="18"/>
         <w:szCs w:val="18"/>
       </w:rPr>
-      <w:t>APPENDIX E</w:t>
-    </w:r>
-    <w:r>
-      <w:rPr>
-        <w:noProof/>
-        <w:color w:val="7F7F7F" w:themeColor="text1" w:themeTint="80"/>
-        <w:sz w:val="18"/>
-        <w:szCs w:val="18"/>
-      </w:rPr>
-      <w:br/>
-      <w:t>GANTT CHART</w:t>
+      <w:t>BIBLIOGRAPHY</w:t>
     </w:r>
     <w:r>
       <w:rPr>
@@ -14243,33 +15277,6 @@
 <ax:ocx xmlns:ax="http://schemas.microsoft.com/office/2006/activeX" xmlns:r="http://schemas.openxmlformats.org/officeDocument/2006/relationships" ax:classid="{5512D116-5CC6-11CF-8D67-00AA00BDCE1D}" ax:persistence="persistStream" r:id="rId1"/>
 </file>
 
-<file path=word/ink/ink1.xml><?xml version="1.0" encoding="utf-8"?>
-<inkml:ink xmlns:inkml="http://www.w3.org/2003/InkML">
-  <inkml:definitions>
-    <inkml:context xml:id="ctx0">
-      <inkml:inkSource xml:id="inkSrc0">
-        <inkml:traceFormat>
-          <inkml:channel name="X" type="integer" min="-2.14748E9" max="2.14748E9" units="cm"/>
-          <inkml:channel name="Y" type="integer" min="-2.14748E9" max="2.14748E9" units="cm"/>
-          <inkml:channel name="F" type="integer" max="32767" units="dev"/>
-        </inkml:traceFormat>
-        <inkml:channelProperties>
-          <inkml:channelProperty channel="X" name="resolution" value="1000" units="1/cm"/>
-          <inkml:channelProperty channel="Y" name="resolution" value="1000" units="1/cm"/>
-          <inkml:channelProperty channel="F" name="resolution" value="0" units="1/dev"/>
-        </inkml:channelProperties>
-      </inkml:inkSource>
-      <inkml:timestamp xml:id="ts0" timeString="2022-02-28T14:34:48.143"/>
-    </inkml:context>
-    <inkml:brush xml:id="br0">
-      <inkml:brushProperty name="width" value="0.05" units="cm"/>
-      <inkml:brushProperty name="height" value="0.05" units="cm"/>
-    </inkml:brush>
-  </inkml:definitions>
-  <inkml:trace contextRef="#ctx0" brushRef="#br0">0 1 24575,'0'-1'-8191</inkml:trace>
-</inkml:ink>
-</file>
-
 <file path=word/theme/theme1.xml><?xml version="1.0" encoding="utf-8"?>
 <a:theme xmlns:a="http://schemas.openxmlformats.org/drawingml/2006/main" name="Tema de Office">
   <a:themeElements>

</xml_diff>

<commit_message>
Continue developing the buffer
</commit_message>
<xml_diff>
--- a/Documents/OihanaGarciaAnakabe_GBL_RUNTIME VERIFICATION FOR SPATIO-TEMPORAL PROPERTIES OVER IOT NETWORKS.docx
+++ b/Documents/OihanaGarciaAnakabe_GBL_RUNTIME VERIFICATION FOR SPATIO-TEMPORAL PROPERTIES OVER IOT NETWORKS.docx
@@ -2970,18 +2970,7 @@
           <w:szCs w:val="16"/>
           <w:lang w:val="es-ES"/>
         </w:rPr>
-        <w:t xml:space="preserve">, con carácter gratuito y con fines exclusivamente de investigación y docencia, los derechos de </w:t>
-      </w:r>
-      <w:r>
-        <w:rPr>
-          <w:rFonts w:ascii="Arial" w:hAnsi="Arial" w:cs="Arial"/>
-          <w:b/>
-          <w:sz w:val="16"/>
-          <w:szCs w:val="16"/>
-          <w:lang w:val="es-ES"/>
-        </w:rPr>
-        <w:lastRenderedPageBreak/>
-        <w:t xml:space="preserve">reproducción y comunicación pública de este documento siempre que: se cite el autor/la autora original, el uso que se haga de la obra no sea comercial y no se cree una obra derivada a partir del original. </w:t>
+        <w:t xml:space="preserve">, con carácter gratuito y con fines exclusivamente de investigación y docencia, los derechos de reproducción y comunicación pública de este documento siempre que: se cite el autor/la autora original, el uso que se haga de la obra no sea comercial y no se cree una obra derivada a partir del original. </w:t>
       </w:r>
     </w:p>
     <w:p>
@@ -9284,8 +9273,50 @@
     </w:p>
     <w:p>
       <w:pPr>
+        <w:pStyle w:val="ParrafoNormal"/>
+      </w:pPr>
+    </w:p>
+    <w:p>
+      <w:pPr>
         <w:pStyle w:val="Ttulo2"/>
       </w:pPr>
+      <w:r>
+        <w:t>Buffer</w:t>
+      </w:r>
+    </w:p>
+    <w:p>
+      <w:pPr>
+        <w:pStyle w:val="ParrafoNormal"/>
+      </w:pPr>
+      <w:r>
+        <w:t>Collecting binary data bits into groups that can then be operated on as a unit,</w:t>
+      </w:r>
+    </w:p>
+    <w:p>
+      <w:pPr>
+        <w:pStyle w:val="ParrafoNormal"/>
+      </w:pPr>
+      <w:r>
+        <w:t>automatic buffering.</w:t>
+      </w:r>
+    </w:p>
+    <w:p>
+      <w:pPr>
+        <w:pStyle w:val="ParrafoNormal"/>
+      </w:pPr>
+      <w:r>
+        <w:t>It helps devices to manipulate data before sending or receiving.</w:t>
+      </w:r>
+    </w:p>
+    <w:p>
+      <w:pPr>
+        <w:pStyle w:val="ParrafoNormal"/>
+      </w:pPr>
+    </w:p>
+    <w:p>
+      <w:pPr>
+        <w:pStyle w:val="Ttulo2"/>
+      </w:pPr>
       <w:bookmarkStart w:id="20" w:name="_Toc97049755"/>
       <w:r>
         <w:t>Thingy</w:t>
@@ -9302,7 +9333,15 @@
       </w:r>
       <w:proofErr w:type="spellEnd"/>
       <w:r>
-        <w:t xml:space="preserve"> Json </w:t>
+        <w:t xml:space="preserve"> </w:t>
+      </w:r>
+      <w:proofErr w:type="spellStart"/>
+      <w:r>
+        <w:t>Json</w:t>
+      </w:r>
+      <w:proofErr w:type="spellEnd"/>
+      <w:r>
+        <w:t xml:space="preserve"> </w:t>
       </w:r>
       <w:proofErr w:type="spellStart"/>
       <w:r>
@@ -9471,6 +9510,7 @@
         <w:rPr>
           <w:lang w:val="es-ES"/>
         </w:rPr>
+        <w:lastRenderedPageBreak/>
         <w:t>a. Reflexiones técnicas: relacionadas con los objetivos del proyecto b. Reflexión sobre las implicaciones sociales, de salud y seguridad, medioambientales, económicas e industriales   c. Reflexión sobre la aplicación de conocimientos relativos a cuestiones económicas, organizativos de gestión (gestión del riesgo y del cambio) en el contexto industrial y comercial.</w:t>
       </w:r>
     </w:p>
@@ -9649,7 +9689,6 @@
         <w:rPr>
           <w:lang w:val="es-ES"/>
         </w:rPr>
-        <w:lastRenderedPageBreak/>
         <w:t>Esperientziari</w:t>
       </w:r>
       <w:proofErr w:type="spellEnd"/>
@@ -13815,7 +13854,7 @@
         <w:sz w:val="18"/>
         <w:szCs w:val="18"/>
       </w:rPr>
-      <w:t>BIBLIOGRAPHY</w:t>
+      <w:t>DEVELOPMENT (SUBJECT TO CHANGE)</w:t>
     </w:r>
     <w:r>
       <w:rPr>

</xml_diff>

<commit_message>
Time Chains working v2
</commit_message>
<xml_diff>
--- a/Documents/OihanaGarciaAnakabe_GBL_RUNTIME VERIFICATION FOR SPATIO-TEMPORAL PROPERTIES OVER IOT NETWORKS.docx
+++ b/Documents/OihanaGarciaAnakabe_GBL_RUNTIME VERIFICATION FOR SPATIO-TEMPORAL PROPERTIES OVER IOT NETWORKS.docx
@@ -997,7 +997,7 @@
                     <w:rPr>
                       <w:lang w:eastAsia="en-US"/>
                     </w:rPr>
-                    <w:t xml:space="preserve">RUNTIME VERIFICATION FOR SPATIO-TEMPORAL PROPERTIES (WITH AGGREGATED OPERATORS) </w:t>
+                    <w:t xml:space="preserve">RUNTIME VERIFICATION FOR SPATIO-TEMPORAL PROPERTIES OVER IOT NETWORKS </w:t>
                   </w:r>
                   <w:r>
                     <w:rPr>
@@ -1670,7 +1670,6 @@
                 <w:lang w:eastAsia="es-ES"/>
               </w:rPr>
             </w:pPr>
-            <w:bookmarkStart w:id="0" w:name="_Hlk93312151"/>
             <w:r>
               <w:rPr>
                 <w:rFonts w:ascii="Arial" w:hAnsi="Arial" w:cs="Arial"/>
@@ -1680,17 +1679,7 @@
                 <w:szCs w:val="24"/>
                 <w:lang w:eastAsia="es-ES"/>
               </w:rPr>
-              <w:t>RUNTIME VERIFICATION FOR SPATIO-TEMPORAL PROPERTIES (WITH AGGREGATED OPERATORS)</w:t>
-            </w:r>
-            <w:bookmarkEnd w:id="0"/>
-            <w:r>
-              <w:rPr>
-                <w:rFonts w:ascii="Arial" w:hAnsi="Arial" w:cs="Arial"/>
-                <w:sz w:val="24"/>
-                <w:szCs w:val="24"/>
-                <w:lang w:eastAsia="es-ES"/>
-              </w:rPr>
-              <w:t xml:space="preserve"> </w:t>
+              <w:t>RUNTIME VERIFICATION FOR SPATIO-TEMPORAL PROPERTIES OVER IOT NETWORKS</w:t>
             </w:r>
             <w:r>
               <w:rPr>
@@ -2128,7 +2117,7 @@
             <v:path o:extrusionok="f" gradientshapeok="t" o:connecttype="rect"/>
             <o:lock v:ext="edit" aspectratio="t"/>
           </v:shapetype>
-          <v:shape id="_x0000_i1028" type="#_x0000_t75" style="width:18pt;height:15.6pt" o:ole="">
+          <v:shape id="_x0000_i1028" type="#_x0000_t75" style="width:18pt;height:18pt" o:ole="">
             <v:imagedata r:id="rId9" o:title=""/>
           </v:shape>
           <w:control r:id="rId10" w:name="DefaultOcxName" w:shapeid="_x0000_i1028"/>
@@ -5441,71 +5430,101 @@
       <w:pPr>
         <w:pStyle w:val="Ttulo1"/>
       </w:pPr>
-      <w:bookmarkStart w:id="1" w:name="_Toc97049736"/>
+      <w:bookmarkStart w:id="0" w:name="_Toc97049736"/>
       <w:r>
         <w:lastRenderedPageBreak/>
         <w:t>Introduction</w:t>
       </w:r>
-      <w:bookmarkEnd w:id="1"/>
+      <w:bookmarkEnd w:id="0"/>
     </w:p>
     <w:p>
       <w:pPr>
         <w:pStyle w:val="ParrafoNormal"/>
       </w:pPr>
+      <w:r>
+        <w:t xml:space="preserve">This chapter </w:t>
+      </w:r>
+      <w:r>
+        <w:t>is the introduction to the</w:t>
+      </w:r>
+      <w:r>
+        <w:t xml:space="preserve"> Bachelor’s D</w:t>
+      </w:r>
+      <w:r>
+        <w:t>egree</w:t>
+      </w:r>
+      <w:r>
+        <w:t xml:space="preserve"> Final</w:t>
+      </w:r>
+      <w:r>
+        <w:t xml:space="preserve"> </w:t>
+      </w:r>
+      <w:r>
+        <w:t>P</w:t>
+      </w:r>
+      <w:r>
+        <w:t xml:space="preserve">roject </w:t>
+      </w:r>
+      <w:r>
+        <w:t>“</w:t>
+      </w:r>
+      <w:r>
+        <w:t>Runtime verification for spatio-temporal properties overt IoT networks</w:t>
+      </w:r>
+      <w:r>
+        <w:t>”</w:t>
+      </w:r>
+      <w:r>
+        <w:t>.</w:t>
+      </w:r>
+      <w:r>
+        <w:t xml:space="preserve"> In this section, the concepts involved in the project</w:t>
+      </w:r>
+      <w:r>
+        <w:t xml:space="preserve"> </w:t>
+      </w:r>
+      <w:r>
+        <w:t>are</w:t>
+      </w:r>
+      <w:r>
+        <w:t xml:space="preserve"> explained</w:t>
+      </w:r>
+      <w:r>
+        <w:t>.</w:t>
+      </w:r>
+      <w:r>
+        <w:t xml:space="preserve"> Additionally,</w:t>
+      </w:r>
+      <w:r>
+        <w:t xml:space="preserve"> the problem definition,</w:t>
+      </w:r>
+      <w:r>
+        <w:t xml:space="preserve"> scope, </w:t>
+      </w:r>
+      <w:r>
+        <w:rPr>
+          <w:color w:val="FF0000"/>
+        </w:rPr>
+        <w:t>…</w:t>
+      </w:r>
+      <w:r>
+        <w:t xml:space="preserve"> of the project are defined.</w:t>
+      </w:r>
+    </w:p>
+    <w:p>
+      <w:pPr>
+        <w:pStyle w:val="Ttulo2"/>
+      </w:pPr>
+      <w:r>
+        <w:t>Problem definition</w:t>
+      </w:r>
     </w:p>
     <w:p>
       <w:pPr>
         <w:pStyle w:val="ParrafoNormal"/>
       </w:pPr>
       <w:r>
-        <w:t xml:space="preserve">This is </w:t>
-      </w:r>
-      <w:r>
-        <w:t>a</w:t>
-      </w:r>
-      <w:r>
-        <w:t xml:space="preserve"> bachelor thesis </w:t>
-      </w:r>
-      <w:r>
-        <w:t xml:space="preserve">about the </w:t>
-      </w:r>
-      <w:r>
-        <w:t xml:space="preserve">monitoring </w:t>
-      </w:r>
-      <w:r>
-        <w:t xml:space="preserve">of </w:t>
-      </w:r>
-      <w:r>
-        <w:t xml:space="preserve">spatio-temporal properties </w:t>
-      </w:r>
-      <w:r>
-        <w:t>over IoT networks</w:t>
-      </w:r>
-      <w:r>
-        <w:t>.</w:t>
-      </w:r>
-      <w:r>
-        <w:t xml:space="preserve"> </w:t>
-      </w:r>
-      <w:r>
-        <w:rPr>
-          <w:color w:val="FF0000"/>
-        </w:rPr>
-        <w:t>Lan honen nondik norakoak adierazi</w:t>
-      </w:r>
-      <w:r>
-        <w:t xml:space="preserve"> </w:t>
-      </w:r>
-      <w:r>
-        <w:t>(…)</w:t>
-      </w:r>
-    </w:p>
-    <w:p>
-      <w:pPr>
-        <w:pStyle w:val="Ttulo4"/>
-      </w:pPr>
-      <w:r>
-        <w:t>Internet of Things</w:t>
+        <w:t>IoT (Internet of Things) is the area of computer science that collects the challenges of connecting millions of smart devices and sensors and making them accessible via internet. This field is growing rapidly, it is estimated that by the end of 2022 there will be 42.56 billion connected devices [1]. Among the systems that can exploit an IoT infrastructure, a noteworthy category is Cyber Physical Systems (CPS), where physical systems are monitored and/or controlled by a computational core [2]. The following definition is the most famous one for the term “Cyber Physical Systems”:</w:t>
       </w:r>
     </w:p>
     <w:p>
@@ -5513,15 +5532,7 @@
         <w:pStyle w:val="ParrafoNormal"/>
       </w:pPr>
       <w:r>
-        <w:t>IoT (…)</w:t>
-      </w:r>
-    </w:p>
-    <w:p>
-      <w:pPr>
-        <w:pStyle w:val="Ttulo4"/>
-      </w:pPr>
-      <w:r>
-        <w:t>Cyber Physical Systems</w:t>
+        <w:t xml:space="preserve">“Cyber-Physical Systems are engineering, physical and biological systems whose </w:t>
       </w:r>
     </w:p>
     <w:p>
@@ -5529,16 +5540,7 @@
         <w:pStyle w:val="ParrafoNormal"/>
       </w:pPr>
       <w:r>
-        <w:t xml:space="preserve">In our </w:t>
-      </w:r>
-      <w:r>
-        <w:t>lives</w:t>
-      </w:r>
-      <w:r>
-        <w:t>, we are surrounded by CPSs and SoCPSs due to an increasing number of intelligent systems that involve safety, life and business-critical requirements in domains such as transportation, healthcare or home equipment.</w:t>
-      </w:r>
-      <w:r>
-        <w:t xml:space="preserve"> </w:t>
+        <w:t xml:space="preserve">operations are integrated, monitored, and/or controlled by a computational </w:t>
       </w:r>
     </w:p>
     <w:p>
@@ -5546,7 +5548,7 @@
         <w:pStyle w:val="ParrafoNormal"/>
       </w:pPr>
       <w:r>
-        <w:t xml:space="preserve">“Cyber-Physical Systems are engineering, physical and biological systems whose </w:t>
+        <w:t xml:space="preserve">core. Components are networked at every scale. Computing is deeply embedded </w:t>
       </w:r>
     </w:p>
     <w:p>
@@ -5554,7 +5556,7 @@
         <w:pStyle w:val="ParrafoNormal"/>
       </w:pPr>
       <w:r>
-        <w:t xml:space="preserve">operations are integrated, monitored, and/or controlled by a computational </w:t>
+        <w:t xml:space="preserve">into every physical component, possibly even into materials. The computational </w:t>
       </w:r>
     </w:p>
     <w:p>
@@ -5562,7 +5564,7 @@
         <w:pStyle w:val="ParrafoNormal"/>
       </w:pPr>
       <w:r>
-        <w:t xml:space="preserve">core. Components are networked at every scale. Computing is deeply embedded </w:t>
+        <w:t xml:space="preserve">core is an embedded system, usually demands real-time response, and is most </w:t>
       </w:r>
     </w:p>
     <w:p>
@@ -5570,7 +5572,7 @@
         <w:pStyle w:val="ParrafoNormal"/>
       </w:pPr>
       <w:r>
-        <w:t xml:space="preserve">into every physical component, possibly even into materials. The computational </w:t>
+        <w:t xml:space="preserve">often distributed. The behavior of a cyber-physical system is a fully-integrated </w:t>
       </w:r>
     </w:p>
     <w:p>
@@ -5578,7 +5580,7 @@
         <w:pStyle w:val="ParrafoNormal"/>
       </w:pPr>
       <w:r>
-        <w:t xml:space="preserve">core is an embedded system, usually demands real-time response, and is most </w:t>
+        <w:t>hybridisation of computational (logical) and physical action."</w:t>
       </w:r>
     </w:p>
     <w:p>
@@ -5586,29 +5588,12 @@
         <w:pStyle w:val="ParrafoNormal"/>
       </w:pPr>
       <w:r>
-        <w:t xml:space="preserve">often distributed. The behavior of a cyber-physical system is a fully-integrated </w:t>
+        <w:t>(Helen Gill, US National Science Foundation)</w:t>
       </w:r>
     </w:p>
     <w:p>
       <w:pPr>
         <w:pStyle w:val="ParrafoNormal"/>
-      </w:pPr>
-      <w:r>
-        <w:t>hybridisation of computational (logical) and physical action."</w:t>
-      </w:r>
-    </w:p>
-    <w:p>
-      <w:pPr>
-        <w:pStyle w:val="ParrafoNormal"/>
-      </w:pPr>
-      <w:r>
-        <w:t>(Helen Gill, US National Science Foundation)</w:t>
-      </w:r>
-    </w:p>
-    <w:p>
-      <w:pPr>
-        <w:pStyle w:val="ParrafoNormal"/>
-        <w:keepNext/>
         <w:jc w:val="center"/>
       </w:pPr>
       <w:r>
@@ -5616,10 +5601,10 @@
           <w:noProof/>
         </w:rPr>
         <w:drawing>
-          <wp:inline distT="0" distB="0" distL="0" distR="0" wp14:anchorId="5F3AAD31" wp14:editId="3327F755">
-            <wp:extent cx="2216150" cy="2045196"/>
+          <wp:inline distT="0" distB="0" distL="0" distR="0" wp14:anchorId="4C793556" wp14:editId="6F519B25">
+            <wp:extent cx="3302635" cy="2255458"/>
             <wp:effectExtent l="0" t="0" r="0" b="0"/>
-            <wp:docPr id="1" name="Imagen 1" descr="Diagrama&#10;&#10;Descripción generada automáticamente"/>
+            <wp:docPr id="3" name="Imagen 3" descr="Diagrama&#10;&#10;Descripción generada automáticamente con confianza media"/>
             <wp:cNvGraphicFramePr>
               <a:graphicFrameLocks xmlns:a="http://schemas.openxmlformats.org/drawingml/2006/main" noChangeAspect="1"/>
             </wp:cNvGraphicFramePr>
@@ -5627,31 +5612,36 @@
               <a:graphicData uri="http://schemas.openxmlformats.org/drawingml/2006/picture">
                 <pic:pic xmlns:pic="http://schemas.openxmlformats.org/drawingml/2006/picture">
                   <pic:nvPicPr>
-                    <pic:cNvPr id="1" name="Imagen 1" descr="Diagrama&#10;&#10;Descripción generada automáticamente"/>
-                    <pic:cNvPicPr/>
+                    <pic:cNvPr id="3" name="Imagen 3" descr="Diagrama&#10;&#10;Descripción generada automáticamente con confianza media"/>
+                    <pic:cNvPicPr>
+                      <a:picLocks noChangeAspect="1" noChangeArrowheads="1"/>
+                    </pic:cNvPicPr>
                   </pic:nvPicPr>
                   <pic:blipFill>
                     <a:blip r:embed="rId15">
-                      <a:duotone>
-                        <a:prstClr val="black"/>
-                        <a:schemeClr val="accent2">
-                          <a:tint val="45000"/>
-                          <a:satMod val="400000"/>
-                        </a:schemeClr>
-                      </a:duotone>
+                      <a:extLst>
+                        <a:ext uri="{28A0092B-C50C-407E-A947-70E740481C1C}">
+                          <a14:useLocalDpi xmlns:a14="http://schemas.microsoft.com/office/drawing/2010/main" val="0"/>
+                        </a:ext>
+                      </a:extLst>
                     </a:blip>
+                    <a:srcRect/>
                     <a:stretch>
                       <a:fillRect/>
                     </a:stretch>
                   </pic:blipFill>
-                  <pic:spPr>
+                  <pic:spPr bwMode="auto">
                     <a:xfrm>
                       <a:off x="0" y="0"/>
-                      <a:ext cx="2225431" cy="2053761"/>
+                      <a:ext cx="3302635" cy="2255458"/>
                     </a:xfrm>
                     <a:prstGeom prst="rect">
                       <a:avLst/>
                     </a:prstGeom>
+                    <a:noFill/>
+                    <a:ln>
+                      <a:noFill/>
+                    </a:ln>
                   </pic:spPr>
                 </pic:pic>
               </a:graphicData>
@@ -5712,9 +5702,70 @@
     </w:p>
     <w:p>
       <w:pPr>
+        <w:pStyle w:val="ParrafoNormal"/>
+      </w:pPr>
+      <w:r>
+        <w:t xml:space="preserve">Monitoring is an activity related to the wider category of Runtime Verification (RV), which purpose isto observe information from a system while it is operating and analyse the behaviour to detect if it satisfies or violates some properties [3]. Figure 1-A Project outline This project focuses precisely on the challenges when doing monitoring on CPS over IoT, and provides an implementation of a service to monitor data collected by sensors at runtime. It is closely related to some aspects of Helen Gill’s definition. The IoT devices are in the physical part where they are spatially distributed and networked. The data will </w:t>
+      </w:r>
+      <w:r>
+        <w:lastRenderedPageBreak/>
+        <w:t>be collected both across space and time. One main task of the project is to connect the sensors with the monitor so they can share information (i.e., networking). Finally, this data will be sent to MoonLight to monitor everything in real-time. For this project, IoT sensors (Thingy52) and a monitor (MoonLight) are already provided. The resources will be studied and manipulated and, for the communication of these components, a middleware will be implemented. This monitor will be capable of monitoring at runtime. For the monitoring of spatio-temporal properties, logic</w:t>
+      </w:r>
+      <w:r>
+        <w:t>based specification languages such as STREL will be used. STREL permits to specify the requirements and to monitor them over a spatio-temporal trace.</w:t>
+      </w:r>
+    </w:p>
+    <w:p>
+      <w:pPr>
+        <w:pStyle w:val="ParrafoNormal"/>
+      </w:pPr>
+    </w:p>
+    <w:p>
+      <w:pPr>
         <w:pStyle w:val="Ttulo4"/>
       </w:pPr>
       <w:r>
+        <w:t>Internet of Things</w:t>
+      </w:r>
+    </w:p>
+    <w:p>
+      <w:pPr>
+        <w:pStyle w:val="ParrafoNormal"/>
+      </w:pPr>
+      <w:r>
+        <w:t>IoT (…)</w:t>
+      </w:r>
+    </w:p>
+    <w:p>
+      <w:pPr>
+        <w:pStyle w:val="Ttulo4"/>
+      </w:pPr>
+      <w:r>
+        <w:t>Cyber Physical Systems</w:t>
+      </w:r>
+    </w:p>
+    <w:p>
+      <w:pPr>
+        <w:pStyle w:val="ParrafoNormal"/>
+      </w:pPr>
+      <w:r>
+        <w:t xml:space="preserve">In our </w:t>
+      </w:r>
+      <w:r>
+        <w:t>lives</w:t>
+      </w:r>
+      <w:r>
+        <w:t>, we are surrounded by CPSs and SoCPSs due to an increasing number of intelligent systems that involve safety, life and business-critical requirements in domains such as transportation, healthcare or home equipment.</w:t>
+      </w:r>
+      <w:r>
+        <w:t xml:space="preserve"> </w:t>
+      </w:r>
+    </w:p>
+    <w:p>
+      <w:pPr>
+        <w:pStyle w:val="Ttulo4"/>
+      </w:pPr>
+      <w:r>
         <w:t>Runtime Verification</w:t>
       </w:r>
     </w:p>
@@ -5730,59 +5781,288 @@
       <w:pPr>
         <w:pStyle w:val="Ttulo2"/>
       </w:pPr>
-      <w:bookmarkStart w:id="2" w:name="_Toc97049737"/>
+      <w:bookmarkStart w:id="1" w:name="_Toc97049737"/>
       <w:r>
         <w:t>Objectives</w:t>
       </w:r>
+      <w:bookmarkEnd w:id="1"/>
+    </w:p>
+    <w:p>
+      <w:pPr>
+        <w:pStyle w:val="ParrafoNormal"/>
+      </w:pPr>
+      <w:r>
+        <w:t>Dfsdf</w:t>
+      </w:r>
+    </w:p>
+    <w:p>
+      <w:pPr>
+        <w:pStyle w:val="Ttulo2"/>
+      </w:pPr>
+      <w:bookmarkStart w:id="2" w:name="_Toc97049738"/>
+      <w:r>
+        <w:t>Project phases</w:t>
+      </w:r>
       <w:bookmarkEnd w:id="2"/>
     </w:p>
     <w:p>
       <w:pPr>
+        <w:pStyle w:val="Ttulo4"/>
+      </w:pPr>
+      <w:r>
+        <w:t>Spatio-temporal properties</w:t>
+      </w:r>
+    </w:p>
+    <w:p>
+      <w:pPr>
         <w:pStyle w:val="ParrafoNormal"/>
       </w:pPr>
       <w:r>
-        <w:t>Dfsdf</w:t>
+        <w:t>STREL…</w:t>
+      </w:r>
+    </w:p>
+    <w:p>
+      <w:pPr>
+        <w:pStyle w:val="Ttulo1"/>
+      </w:pPr>
+      <w:bookmarkStart w:id="3" w:name="_Toc97049739"/>
+      <w:r>
+        <w:t>S</w:t>
+      </w:r>
+      <w:r>
+        <w:t>tate of the art</w:t>
+      </w:r>
+      <w:bookmarkEnd w:id="3"/>
+    </w:p>
+    <w:p>
+      <w:pPr>
+        <w:pStyle w:val="ParrafoNormal"/>
+      </w:pPr>
+    </w:p>
+    <w:p>
+      <w:pPr>
+        <w:pStyle w:val="Ttulo1"/>
+      </w:pPr>
+      <w:bookmarkStart w:id="4" w:name="_Toc97049740"/>
+      <w:r>
+        <w:t>Product specifications and requirements</w:t>
+      </w:r>
+      <w:bookmarkEnd w:id="4"/>
+    </w:p>
+    <w:p>
+      <w:pPr>
+        <w:pStyle w:val="ParrafoNormal"/>
+        <w:rPr>
+          <w:color w:val="FF0000"/>
+        </w:rPr>
+      </w:pPr>
+      <w:r>
+        <w:rPr>
+          <w:color w:val="FF0000"/>
+        </w:rPr>
+        <w:t>//TODO: Change the tests to another apartado</w:t>
+      </w:r>
+    </w:p>
+    <w:p>
+      <w:pPr>
+        <w:pStyle w:val="ParrafoNormal"/>
+      </w:pPr>
+      <w:r>
+        <w:t xml:space="preserve">The scope of the work is monitoring spatio-temporal properties using logic-based specification languages. </w:t>
+      </w:r>
+      <w:r>
+        <w:t>The goal</w:t>
+      </w:r>
+      <w:r>
+        <w:t xml:space="preserve"> of the student work is to evaluate existing technologies for Runtime Verification of Spatio-Temporal properties over smart cities such as SaSTL. Further, to identify best practices and implement a demonstration methodology based on one of the use-cases defined in the project. Lastly, the method will be tested in order to establish a grade of improvement compared to earlier and state-of-the-art techniques. Writing a technical report on the work performed and the achieved results.</w:t>
       </w:r>
     </w:p>
     <w:p>
       <w:pPr>
         <w:pStyle w:val="Ttulo2"/>
       </w:pPr>
-      <w:bookmarkStart w:id="3" w:name="_Toc97049738"/>
+      <w:bookmarkStart w:id="5" w:name="_Toc97049741"/>
+      <w:r>
+        <w:t>Description of the service</w:t>
+      </w:r>
+      <w:bookmarkEnd w:id="5"/>
+    </w:p>
+    <w:p>
+      <w:pPr>
+        <w:pStyle w:val="ParrafoNormal"/>
+        <w:rPr>
+          <w:color w:val="FF0000"/>
+        </w:rPr>
+      </w:pPr>
+      <w:r>
+        <w:rPr>
+          <w:color w:val="FF0000"/>
+        </w:rPr>
+        <w:t>Real-time systems have computer and memory resources very constrained??</w:t>
+      </w:r>
+    </w:p>
+    <w:p>
+      <w:pPr>
+        <w:pStyle w:val="Ttulo2"/>
+      </w:pPr>
+      <w:bookmarkStart w:id="6" w:name="_Toc97049742"/>
       <w:r>
         <w:lastRenderedPageBreak/>
-        <w:t>Project phases</w:t>
-      </w:r>
-      <w:bookmarkEnd w:id="3"/>
-    </w:p>
-    <w:p>
-      <w:pPr>
-        <w:pStyle w:val="Ttulo4"/>
-      </w:pPr>
-      <w:r>
-        <w:t>Spatio-temporal properties</w:t>
-      </w:r>
+        <w:t>Resources and materials</w:t>
+      </w:r>
+      <w:bookmarkEnd w:id="6"/>
+    </w:p>
+    <w:p>
+      <w:pPr>
+        <w:pStyle w:val="Ttulo3"/>
+      </w:pPr>
+      <w:bookmarkStart w:id="7" w:name="_Toc97049743"/>
+      <w:r>
+        <w:t>Hardware</w:t>
+      </w:r>
+      <w:bookmarkEnd w:id="7"/>
     </w:p>
     <w:p>
       <w:pPr>
         <w:pStyle w:val="ParrafoNormal"/>
       </w:pPr>
       <w:r>
-        <w:t>STREL…</w:t>
-      </w:r>
+        <w:t>sdfghj</w:t>
+      </w:r>
+    </w:p>
+    <w:p>
+      <w:pPr>
+        <w:pStyle w:val="Ttulo3"/>
+      </w:pPr>
+      <w:bookmarkStart w:id="8" w:name="_Toc97049744"/>
+      <w:r>
+        <w:t>Software</w:t>
+      </w:r>
+      <w:bookmarkEnd w:id="8"/>
+    </w:p>
+    <w:p>
+      <w:pPr>
+        <w:pStyle w:val="ParrafoNormal"/>
+      </w:pPr>
+      <w:r>
+        <w:t>sdfgh</w:t>
+      </w:r>
+    </w:p>
+    <w:p>
+      <w:pPr>
+        <w:pStyle w:val="Ttulo2"/>
+      </w:pPr>
+      <w:bookmarkStart w:id="9" w:name="_Toc97049745"/>
+      <w:r>
+        <w:t>T</w:t>
+      </w:r>
+      <w:r>
+        <w:t>ests and trials</w:t>
+      </w:r>
+      <w:bookmarkEnd w:id="9"/>
+    </w:p>
+    <w:p>
+      <w:pPr>
+        <w:pStyle w:val="ParrafoNormal"/>
+        <w:rPr>
+          <w:color w:val="FF0000"/>
+        </w:rPr>
+      </w:pPr>
+      <w:r>
+        <w:rPr>
+          <w:color w:val="FF0000"/>
+        </w:rPr>
+        <w:t xml:space="preserve">Try to </w:t>
+      </w:r>
+      <w:r>
+        <w:rPr>
+          <w:color w:val="FF0000"/>
+        </w:rPr>
+        <w:t>do a TDD (Test-driven Development). Not use to do it, sometimes, I wrote production code before the tests. But in general, OK</w:t>
+      </w:r>
+    </w:p>
+    <w:p>
+      <w:pPr>
+        <w:pStyle w:val="Ttulo2"/>
+      </w:pPr>
+      <w:r>
+        <w:t xml:space="preserve"> </w:t>
+      </w:r>
+      <w:bookmarkStart w:id="10" w:name="_Toc97049746"/>
+      <w:r>
+        <w:t>Conditions for the implementation of the project</w:t>
+      </w:r>
+      <w:bookmarkEnd w:id="10"/>
+    </w:p>
+    <w:p>
+      <w:pPr>
+        <w:pStyle w:val="ParrafoNormal"/>
+      </w:pPr>
+    </w:p>
+    <w:p>
+      <w:pPr>
+        <w:pStyle w:val="Ttulo2"/>
+      </w:pPr>
+      <w:bookmarkStart w:id="11" w:name="_Toc97049747"/>
+      <w:r>
+        <w:t>Legal aspects</w:t>
+      </w:r>
+      <w:bookmarkEnd w:id="11"/>
+    </w:p>
+    <w:p>
+      <w:pPr>
+        <w:pStyle w:val="ParrafoNormal"/>
+      </w:pPr>
+      <w:r>
+        <w:t>General Data Protection Regulation (GDPR)</w:t>
+      </w:r>
+      <w:r>
+        <w:t xml:space="preserve">: </w:t>
+      </w:r>
+    </w:p>
+    <w:p>
+      <w:pPr>
+        <w:pStyle w:val="ParrafoNormal"/>
+      </w:pPr>
     </w:p>
     <w:p>
       <w:pPr>
         <w:pStyle w:val="Ttulo1"/>
       </w:pPr>
-      <w:bookmarkStart w:id="4" w:name="_Toc97049739"/>
-      <w:r>
-        <w:t>S</w:t>
-      </w:r>
-      <w:r>
-        <w:t>tate of the art</w:t>
-      </w:r>
-      <w:bookmarkEnd w:id="4"/>
+      <w:bookmarkStart w:id="12" w:name="_Toc97049748"/>
+      <w:r>
+        <w:t>Objectives</w:t>
+      </w:r>
+      <w:bookmarkEnd w:id="12"/>
+    </w:p>
+    <w:p>
+      <w:pPr>
+        <w:pStyle w:val="Ttulo1"/>
+      </w:pPr>
+      <w:bookmarkStart w:id="13" w:name="_Toc97049749"/>
+      <w:r>
+        <w:t>Use</w:t>
+      </w:r>
+      <w:r>
+        <w:t xml:space="preserve"> case</w:t>
+      </w:r>
+      <w:r>
+        <w:t>s</w:t>
+      </w:r>
+      <w:bookmarkEnd w:id="13"/>
+    </w:p>
+    <w:p>
+      <w:pPr>
+        <w:pStyle w:val="Ttulo2"/>
+      </w:pPr>
+      <w:bookmarkStart w:id="14" w:name="_Toc97049750"/>
+      <w:r>
+        <w:t>Office</w:t>
+      </w:r>
+      <w:r>
+        <w:t xml:space="preserve"> use case</w:t>
+      </w:r>
+      <w:bookmarkEnd w:id="14"/>
     </w:p>
     <w:p>
       <w:pPr>
@@ -5791,274 +6071,44 @@
     </w:p>
     <w:p>
       <w:pPr>
+        <w:pStyle w:val="Ttulo2"/>
+      </w:pPr>
+      <w:bookmarkStart w:id="15" w:name="_Toc97049751"/>
+      <w:r>
+        <w:t>Wiener linien use case</w:t>
+      </w:r>
+      <w:bookmarkEnd w:id="15"/>
+    </w:p>
+    <w:p>
+      <w:pPr>
+        <w:pStyle w:val="ParrafoNormal"/>
+      </w:pPr>
+    </w:p>
+    <w:p>
+      <w:pPr>
         <w:pStyle w:val="Ttulo1"/>
       </w:pPr>
-      <w:bookmarkStart w:id="5" w:name="_Toc97049740"/>
-      <w:r>
-        <w:t>Product specifications and requirements</w:t>
-      </w:r>
-      <w:bookmarkEnd w:id="5"/>
-    </w:p>
-    <w:p>
-      <w:pPr>
-        <w:pStyle w:val="ParrafoNormal"/>
-        <w:rPr>
-          <w:color w:val="FF0000"/>
-        </w:rPr>
-      </w:pPr>
-      <w:r>
-        <w:rPr>
-          <w:color w:val="FF0000"/>
-        </w:rPr>
-        <w:t>//TODO: Change the tests to another apartado</w:t>
-      </w:r>
-    </w:p>
-    <w:p>
-      <w:pPr>
-        <w:pStyle w:val="ParrafoNormal"/>
-      </w:pPr>
-      <w:r>
-        <w:t xml:space="preserve">The scope of the work is monitoring spatio-temporal properties using logic-based specification languages. </w:t>
-      </w:r>
-      <w:r>
-        <w:t>The goal</w:t>
-      </w:r>
-      <w:r>
-        <w:t xml:space="preserve"> of the student work is to evaluate existing technologies for Runtime Verification of Spatio-Temporal properties over smart cities such as SaSTL. Further, to identify best practices and implement a demonstration methodology based on one of the use-cases defined in the project. Lastly, the method will be tested in order to establish a grade of improvement compared to earlier and state-of-the-art techniques. Writing a technical report on the work performed and the achieved results.</w:t>
-      </w:r>
+      <w:bookmarkStart w:id="16" w:name="_Toc97049752"/>
+      <w:r>
+        <w:t>Development (</w:t>
+      </w:r>
+      <w:r>
+        <w:t>subject to change</w:t>
+      </w:r>
+      <w:r>
+        <w:t>)</w:t>
+      </w:r>
+      <w:bookmarkEnd w:id="16"/>
     </w:p>
     <w:p>
       <w:pPr>
         <w:pStyle w:val="Ttulo2"/>
       </w:pPr>
-      <w:bookmarkStart w:id="6" w:name="_Toc97049741"/>
-      <w:r>
-        <w:t>Description of the service</w:t>
-      </w:r>
-      <w:bookmarkEnd w:id="6"/>
-    </w:p>
-    <w:p>
-      <w:pPr>
-        <w:pStyle w:val="ParrafoNormal"/>
-        <w:rPr>
-          <w:color w:val="FF0000"/>
-        </w:rPr>
-      </w:pPr>
-      <w:r>
-        <w:rPr>
-          <w:color w:val="FF0000"/>
-        </w:rPr>
-        <w:t>Real-time systems have computer and memory resources very constrained??</w:t>
-      </w:r>
-    </w:p>
-    <w:p>
-      <w:pPr>
-        <w:pStyle w:val="Ttulo2"/>
-      </w:pPr>
-      <w:bookmarkStart w:id="7" w:name="_Toc97049742"/>
-      <w:r>
-        <w:t>Resources and materials</w:t>
-      </w:r>
-      <w:bookmarkEnd w:id="7"/>
-    </w:p>
-    <w:p>
-      <w:pPr>
-        <w:pStyle w:val="Ttulo3"/>
-      </w:pPr>
-      <w:bookmarkStart w:id="8" w:name="_Toc97049743"/>
-      <w:r>
-        <w:t>Hardware</w:t>
-      </w:r>
-      <w:bookmarkEnd w:id="8"/>
-    </w:p>
-    <w:p>
-      <w:pPr>
-        <w:pStyle w:val="ParrafoNormal"/>
-      </w:pPr>
-      <w:r>
-        <w:t>sdfghj</w:t>
-      </w:r>
-    </w:p>
-    <w:p>
-      <w:pPr>
-        <w:pStyle w:val="Ttulo3"/>
-      </w:pPr>
-      <w:bookmarkStart w:id="9" w:name="_Toc97049744"/>
-      <w:r>
-        <w:t>Software</w:t>
-      </w:r>
-      <w:bookmarkEnd w:id="9"/>
-    </w:p>
-    <w:p>
-      <w:pPr>
-        <w:pStyle w:val="ParrafoNormal"/>
-      </w:pPr>
-      <w:r>
-        <w:t>sdfgh</w:t>
-      </w:r>
-    </w:p>
-    <w:p>
-      <w:pPr>
-        <w:pStyle w:val="Ttulo2"/>
-      </w:pPr>
-      <w:bookmarkStart w:id="10" w:name="_Toc97049745"/>
-      <w:r>
-        <w:t>T</w:t>
-      </w:r>
-      <w:r>
-        <w:t>ests and trials</w:t>
-      </w:r>
-      <w:bookmarkEnd w:id="10"/>
-    </w:p>
-    <w:p>
-      <w:pPr>
-        <w:pStyle w:val="ParrafoNormal"/>
-        <w:rPr>
-          <w:color w:val="FF0000"/>
-        </w:rPr>
-      </w:pPr>
-      <w:r>
-        <w:rPr>
-          <w:color w:val="FF0000"/>
-        </w:rPr>
-        <w:t xml:space="preserve">Try to </w:t>
-      </w:r>
-      <w:r>
-        <w:rPr>
-          <w:color w:val="FF0000"/>
-        </w:rPr>
-        <w:t>do a TDD (Test-driven Development). Not use to do it, sometimes, I wrote production code before the tests. But in general, OK</w:t>
-      </w:r>
-    </w:p>
-    <w:p>
-      <w:pPr>
-        <w:pStyle w:val="Ttulo2"/>
-      </w:pPr>
-      <w:r>
-        <w:t xml:space="preserve"> </w:t>
-      </w:r>
-      <w:bookmarkStart w:id="11" w:name="_Toc97049746"/>
-      <w:r>
-        <w:t>Conditions for the implementation of the project</w:t>
-      </w:r>
-      <w:bookmarkEnd w:id="11"/>
-    </w:p>
-    <w:p>
-      <w:pPr>
-        <w:pStyle w:val="ParrafoNormal"/>
-      </w:pPr>
-    </w:p>
-    <w:p>
-      <w:pPr>
-        <w:pStyle w:val="Ttulo2"/>
-      </w:pPr>
-      <w:bookmarkStart w:id="12" w:name="_Toc97049747"/>
-      <w:r>
-        <w:t>Legal aspects</w:t>
-      </w:r>
-      <w:bookmarkEnd w:id="12"/>
-    </w:p>
-    <w:p>
-      <w:pPr>
-        <w:pStyle w:val="ParrafoNormal"/>
-      </w:pPr>
-      <w:r>
-        <w:t>General Data Protection Regulation (GDPR)</w:t>
-      </w:r>
-      <w:r>
-        <w:t xml:space="preserve">: </w:t>
-      </w:r>
-    </w:p>
-    <w:p>
-      <w:pPr>
-        <w:pStyle w:val="ParrafoNormal"/>
-      </w:pPr>
-    </w:p>
-    <w:p>
-      <w:pPr>
-        <w:pStyle w:val="Ttulo1"/>
-      </w:pPr>
-      <w:bookmarkStart w:id="13" w:name="_Toc97049748"/>
-      <w:r>
-        <w:t>Objectives</w:t>
-      </w:r>
-      <w:bookmarkEnd w:id="13"/>
-    </w:p>
-    <w:p>
-      <w:pPr>
-        <w:pStyle w:val="Ttulo1"/>
-      </w:pPr>
-      <w:bookmarkStart w:id="14" w:name="_Toc97049749"/>
-      <w:r>
-        <w:t>Use</w:t>
-      </w:r>
-      <w:r>
-        <w:t xml:space="preserve"> case</w:t>
-      </w:r>
-      <w:r>
-        <w:t>s</w:t>
-      </w:r>
-      <w:bookmarkEnd w:id="14"/>
-    </w:p>
-    <w:p>
-      <w:pPr>
-        <w:pStyle w:val="Ttulo2"/>
-      </w:pPr>
-      <w:bookmarkStart w:id="15" w:name="_Toc97049750"/>
-      <w:r>
-        <w:t>Office</w:t>
-      </w:r>
-      <w:r>
-        <w:t xml:space="preserve"> use case</w:t>
-      </w:r>
-      <w:bookmarkEnd w:id="15"/>
-    </w:p>
-    <w:p>
-      <w:pPr>
-        <w:pStyle w:val="ParrafoNormal"/>
-      </w:pPr>
-    </w:p>
-    <w:p>
-      <w:pPr>
-        <w:pStyle w:val="Ttulo2"/>
-      </w:pPr>
-      <w:bookmarkStart w:id="16" w:name="_Toc97049751"/>
-      <w:r>
-        <w:lastRenderedPageBreak/>
-        <w:t>Wiener linien use case</w:t>
-      </w:r>
-      <w:bookmarkEnd w:id="16"/>
-    </w:p>
-    <w:p>
-      <w:pPr>
-        <w:pStyle w:val="ParrafoNormal"/>
-      </w:pPr>
-    </w:p>
-    <w:p>
-      <w:pPr>
-        <w:pStyle w:val="Ttulo1"/>
-      </w:pPr>
-      <w:bookmarkStart w:id="17" w:name="_Toc97049752"/>
-      <w:r>
-        <w:t>Development (</w:t>
-      </w:r>
-      <w:r>
-        <w:t>subject to change</w:t>
-      </w:r>
-      <w:r>
-        <w:t>)</w:t>
+      <w:bookmarkStart w:id="17" w:name="_Toc97049753"/>
+      <w:r>
+        <w:t>Middleware</w:t>
       </w:r>
       <w:bookmarkEnd w:id="17"/>
-    </w:p>
-    <w:p>
-      <w:pPr>
-        <w:pStyle w:val="Ttulo2"/>
-      </w:pPr>
-      <w:bookmarkStart w:id="18" w:name="_Toc97049753"/>
-      <w:r>
-        <w:t>Middleware</w:t>
-      </w:r>
-      <w:bookmarkEnd w:id="18"/>
     </w:p>
     <w:p>
       <w:pPr>
@@ -6176,10 +6226,111 @@
       <w:pPr>
         <w:pStyle w:val="Ttulo2"/>
       </w:pPr>
-      <w:bookmarkStart w:id="19" w:name="_Toc97049754"/>
+      <w:bookmarkStart w:id="18" w:name="_Toc97049754"/>
       <w:r>
         <w:t>Design pattern</w:t>
       </w:r>
+      <w:bookmarkEnd w:id="18"/>
+    </w:p>
+    <w:p>
+      <w:pPr>
+        <w:pStyle w:val="ParrafoNormal"/>
+      </w:pPr>
+      <w:r>
+        <w:t xml:space="preserve">Builder </w:t>
+      </w:r>
+      <w:r>
+        <w:sym w:font="Wingdings" w:char="F0E0"/>
+      </w:r>
+      <w:r>
+        <w:t xml:space="preserve"> </w:t>
+      </w:r>
+      <w:hyperlink r:id="rId18" w:history="1">
+        <w:r>
+          <w:rPr>
+            <w:rStyle w:val="Hipervnculo"/>
+          </w:rPr>
+          <w:t>https://refactoring.guru/</w:t>
+        </w:r>
+      </w:hyperlink>
+      <w:r>
+        <w:t xml:space="preserve"> </w:t>
+      </w:r>
+    </w:p>
+    <w:p>
+      <w:pPr>
+        <w:pStyle w:val="ParrafoNormal"/>
+      </w:pPr>
+    </w:p>
+    <w:p>
+      <w:pPr>
+        <w:pStyle w:val="Ttulo2"/>
+      </w:pPr>
+      <w:r>
+        <w:t>Robustness</w:t>
+      </w:r>
+    </w:p>
+    <w:p>
+      <w:pPr>
+        <w:pStyle w:val="ParrafoNormal"/>
+      </w:pPr>
+      <w:r>
+        <w:t xml:space="preserve">Error handling </w:t>
+      </w:r>
+    </w:p>
+    <w:p>
+      <w:pPr>
+        <w:pStyle w:val="ParrafoNormal"/>
+      </w:pPr>
+      <w:r>
+        <w:t>Maintainability</w:t>
+      </w:r>
+    </w:p>
+    <w:p>
+      <w:pPr>
+        <w:pStyle w:val="Ttulo2"/>
+      </w:pPr>
+      <w:r>
+        <w:t>Buffer</w:t>
+      </w:r>
+    </w:p>
+    <w:p>
+      <w:pPr>
+        <w:pStyle w:val="ParrafoNormal"/>
+      </w:pPr>
+      <w:r>
+        <w:t>Collecting binary data bits into groups that can then be operated on as a unit,</w:t>
+      </w:r>
+    </w:p>
+    <w:p>
+      <w:pPr>
+        <w:pStyle w:val="ParrafoNormal"/>
+      </w:pPr>
+      <w:r>
+        <w:t>automatic buffering.</w:t>
+      </w:r>
+    </w:p>
+    <w:p>
+      <w:pPr>
+        <w:pStyle w:val="ParrafoNormal"/>
+      </w:pPr>
+      <w:r>
+        <w:t>It helps devices to manipulate data before sending or receiving.</w:t>
+      </w:r>
+    </w:p>
+    <w:p>
+      <w:pPr>
+        <w:pStyle w:val="ParrafoNormal"/>
+      </w:pPr>
+    </w:p>
+    <w:p>
+      <w:pPr>
+        <w:pStyle w:val="Ttulo2"/>
+      </w:pPr>
+      <w:bookmarkStart w:id="19" w:name="_Toc97049755"/>
+      <w:r>
+        <w:t>Thingy</w:t>
+      </w:r>
       <w:bookmarkEnd w:id="19"/>
     </w:p>
     <w:p>
@@ -6187,283 +6338,182 @@
         <w:pStyle w:val="ParrafoNormal"/>
       </w:pPr>
       <w:r>
-        <w:t xml:space="preserve">Builder </w:t>
+        <w:t xml:space="preserve">Kconfig Json importatu ahal izateko </w:t>
       </w:r>
       <w:r>
         <w:sym w:font="Wingdings" w:char="F0E0"/>
       </w:r>
       <w:r>
+        <w:t xml:space="preserve"> zephyrrena</w:t>
+      </w:r>
+    </w:p>
+    <w:p>
+      <w:pPr>
+        <w:pStyle w:val="ParrafoNormal"/>
+      </w:pPr>
+      <w:r>
+        <w:t>CMakeList</w:t>
+      </w:r>
+    </w:p>
+    <w:p>
+      <w:pPr>
+        <w:pStyle w:val="ParrafoNormal"/>
+      </w:pPr>
+      <w:r>
+        <w:t xml:space="preserve">Prj.conf </w:t>
+      </w:r>
+      <w:r>
+        <w:sym w:font="Wingdings" w:char="F0E0"/>
+      </w:r>
+      <w:r>
+        <w:t xml:space="preserve"> sensoreak enable egin ahal izateko</w:t>
+      </w:r>
+    </w:p>
+    <w:p>
+      <w:pPr>
+        <w:pStyle w:val="ParrafoNormal"/>
+      </w:pPr>
+    </w:p>
+    <w:p>
+      <w:pPr>
+        <w:pStyle w:val="ParrafoNormal"/>
+      </w:pPr>
+      <w:hyperlink r:id="rId19" w:history="1">
+        <w:r>
+          <w:rPr>
+            <w:rStyle w:val="Hipervnculo"/>
+          </w:rPr>
+          <w:t>https://github.com/google/eddystone/blob/master/protocol-specification.md</w:t>
+        </w:r>
+      </w:hyperlink>
+      <w:r>
         <w:t xml:space="preserve"> </w:t>
       </w:r>
-      <w:hyperlink r:id="rId18" w:history="1">
-        <w:r>
-          <w:rPr>
-            <w:rStyle w:val="Hipervnculo"/>
-          </w:rPr>
-          <w:t>https://refactoring.guru/</w:t>
-        </w:r>
-      </w:hyperlink>
-      <w:r>
-        <w:t xml:space="preserve"> </w:t>
-      </w:r>
+    </w:p>
+    <w:p>
+      <w:pPr>
+        <w:pStyle w:val="Ttulo1"/>
+      </w:pPr>
+      <w:r>
+        <w:t>Problems and solutions</w:t>
+      </w:r>
+    </w:p>
+    <w:p>
+      <w:pPr>
+        <w:pStyle w:val="Ttulo1"/>
+      </w:pPr>
+      <w:bookmarkStart w:id="20" w:name="_Toc97049756"/>
+      <w:r>
+        <w:t>Conclusions</w:t>
+      </w:r>
+      <w:r>
+        <w:t xml:space="preserve"> and future lines</w:t>
+      </w:r>
+      <w:bookmarkEnd w:id="20"/>
     </w:p>
     <w:p>
       <w:pPr>
         <w:pStyle w:val="ParrafoNormal"/>
       </w:pPr>
+      <w:r>
+        <w:t>This is thechnical</w:t>
+      </w:r>
     </w:p>
     <w:p>
       <w:pPr>
         <w:pStyle w:val="Ttulo2"/>
       </w:pPr>
-      <w:r>
-        <w:t>Robustness</w:t>
-      </w:r>
+      <w:bookmarkStart w:id="21" w:name="_Toc97049757"/>
+      <w:r>
+        <w:t>Conclusions</w:t>
+      </w:r>
+      <w:bookmarkEnd w:id="21"/>
     </w:p>
     <w:p>
       <w:pPr>
         <w:pStyle w:val="ParrafoNormal"/>
       </w:pPr>
-      <w:r>
-        <w:t xml:space="preserve">Error handling </w:t>
-      </w:r>
     </w:p>
     <w:p>
       <w:pPr>
         <w:pStyle w:val="ParrafoNormal"/>
-      </w:pPr>
-      <w:r>
-        <w:t>Maintainability</w:t>
+        <w:rPr>
+          <w:lang w:val="es-ES"/>
+        </w:rPr>
+      </w:pPr>
+      <w:r>
+        <w:rPr>
+          <w:lang w:val="es-ES"/>
+        </w:rPr>
+        <w:t>a. Reflexiones técnicas: relacionadas con los objetivos del proyecto b. Reflexión sobre las implicaciones sociales, de salud y seguridad, medioambientales, económicas e industriales   c. Reflexión sobre la aplicación de conocimientos relativos a cuestiones económicas, organizativos de gestión (gestión del riesgo y del cambio) en el contexto industrial y comercial.</w:t>
       </w:r>
     </w:p>
     <w:p>
       <w:pPr>
         <w:pStyle w:val="Ttulo2"/>
       </w:pPr>
-      <w:r>
-        <w:t>Buffer</w:t>
-      </w:r>
+      <w:bookmarkStart w:id="22" w:name="_Toc97049758"/>
+      <w:r>
+        <w:t>Future lines</w:t>
+      </w:r>
+      <w:bookmarkEnd w:id="22"/>
     </w:p>
     <w:p>
       <w:pPr>
         <w:pStyle w:val="ParrafoNormal"/>
       </w:pPr>
       <w:r>
-        <w:t>Collecting binary data bits into groups that can then be operated on as a unit,</w:t>
-      </w:r>
+        <w:t>“Smart Home Automation System Using on IoT” dokumentuan rosas dagoenari begirada bat bota /!\</w:t>
+      </w:r>
+    </w:p>
+    <w:p>
+      <w:pPr>
+        <w:pStyle w:val="Ttulo1"/>
+      </w:pPr>
+      <w:bookmarkStart w:id="23" w:name="_Toc97049759"/>
+      <w:r>
+        <w:t xml:space="preserve">Personal evaluation of the </w:t>
+      </w:r>
+      <w:r>
+        <w:t>experience</w:t>
+      </w:r>
+      <w:r>
+        <w:t>(?) and the project</w:t>
+      </w:r>
+      <w:bookmarkEnd w:id="23"/>
     </w:p>
     <w:p>
       <w:pPr>
         <w:pStyle w:val="ParrafoNormal"/>
-      </w:pPr>
-      <w:r>
-        <w:t>automatic buffering.</w:t>
+        <w:rPr>
+          <w:lang w:val="es-ES"/>
+        </w:rPr>
+      </w:pPr>
+      <w:r>
+        <w:rPr>
+          <w:lang w:val="es-ES"/>
+        </w:rPr>
+        <w:t>Proiektua egiten nola sentitu n</w:t>
+      </w:r>
+      <w:r>
+        <w:rPr>
+          <w:lang w:val="es-ES"/>
+        </w:rPr>
+        <w:t>aizen aipatu</w:t>
       </w:r>
     </w:p>
     <w:p>
       <w:pPr>
         <w:pStyle w:val="ParrafoNormal"/>
-      </w:pPr>
-      <w:r>
-        <w:t>It helps devices to manipulate data before sending or receiving.</w:t>
-      </w:r>
-    </w:p>
-    <w:p>
-      <w:pPr>
-        <w:pStyle w:val="ParrafoNormal"/>
-      </w:pPr>
-    </w:p>
-    <w:p>
-      <w:pPr>
-        <w:pStyle w:val="Ttulo2"/>
-      </w:pPr>
-      <w:bookmarkStart w:id="20" w:name="_Toc97049755"/>
-      <w:r>
-        <w:t>Thingy</w:t>
-      </w:r>
-      <w:bookmarkEnd w:id="20"/>
-    </w:p>
-    <w:p>
-      <w:pPr>
-        <w:pStyle w:val="ParrafoNormal"/>
-      </w:pPr>
-      <w:r>
-        <w:t xml:space="preserve">Kconfig Json importatu ahal izateko </w:t>
-      </w:r>
-      <w:r>
-        <w:sym w:font="Wingdings" w:char="F0E0"/>
-      </w:r>
-      <w:r>
-        <w:t xml:space="preserve"> zephyrrena</w:t>
-      </w:r>
-    </w:p>
-    <w:p>
-      <w:pPr>
-        <w:pStyle w:val="ParrafoNormal"/>
-      </w:pPr>
-      <w:r>
-        <w:t>CMakeList</w:t>
-      </w:r>
-    </w:p>
-    <w:p>
-      <w:pPr>
-        <w:pStyle w:val="ParrafoNormal"/>
-      </w:pPr>
-      <w:r>
-        <w:t xml:space="preserve">Prj.conf </w:t>
-      </w:r>
-      <w:r>
-        <w:sym w:font="Wingdings" w:char="F0E0"/>
-      </w:r>
-      <w:r>
-        <w:t xml:space="preserve"> sensoreak enable egin ahal izateko</w:t>
-      </w:r>
-    </w:p>
-    <w:p>
-      <w:pPr>
-        <w:pStyle w:val="ParrafoNormal"/>
-      </w:pPr>
-    </w:p>
-    <w:p>
-      <w:pPr>
-        <w:pStyle w:val="ParrafoNormal"/>
-      </w:pPr>
-      <w:hyperlink r:id="rId19" w:history="1">
-        <w:r>
-          <w:rPr>
-            <w:rStyle w:val="Hipervnculo"/>
-          </w:rPr>
-          <w:t>https://github.com/google/eddystone/blob/master/protocol-specification.md</w:t>
-        </w:r>
-      </w:hyperlink>
-      <w:r>
-        <w:t xml:space="preserve"> </w:t>
-      </w:r>
-    </w:p>
-    <w:p>
-      <w:pPr>
-        <w:pStyle w:val="Ttulo1"/>
-      </w:pPr>
-      <w:r>
+        <w:rPr>
+          <w:lang w:val="es-ES"/>
+        </w:rPr>
+      </w:pPr>
+      <w:r>
+        <w:rPr>
+          <w:lang w:val="es-ES"/>
+        </w:rPr>
         <w:lastRenderedPageBreak/>
-        <w:t>Problems and solutions</w:t>
-      </w:r>
-    </w:p>
-    <w:p>
-      <w:pPr>
-        <w:pStyle w:val="Ttulo1"/>
-      </w:pPr>
-      <w:bookmarkStart w:id="21" w:name="_Toc97049756"/>
-      <w:r>
-        <w:t>Conclusions</w:t>
-      </w:r>
-      <w:r>
-        <w:t xml:space="preserve"> and future lines</w:t>
-      </w:r>
-      <w:bookmarkEnd w:id="21"/>
-    </w:p>
-    <w:p>
-      <w:pPr>
-        <w:pStyle w:val="ParrafoNormal"/>
-      </w:pPr>
-      <w:r>
-        <w:t>This is thechnical</w:t>
-      </w:r>
-    </w:p>
-    <w:p>
-      <w:pPr>
-        <w:pStyle w:val="Ttulo2"/>
-      </w:pPr>
-      <w:bookmarkStart w:id="22" w:name="_Toc97049757"/>
-      <w:r>
-        <w:t>Conclusions</w:t>
-      </w:r>
-      <w:bookmarkEnd w:id="22"/>
-    </w:p>
-    <w:p>
-      <w:pPr>
-        <w:pStyle w:val="ParrafoNormal"/>
-      </w:pPr>
-    </w:p>
-    <w:p>
-      <w:pPr>
-        <w:pStyle w:val="ParrafoNormal"/>
-        <w:rPr>
-          <w:lang w:val="es-ES"/>
-        </w:rPr>
-      </w:pPr>
-      <w:r>
-        <w:rPr>
-          <w:lang w:val="es-ES"/>
-        </w:rPr>
-        <w:t>a. Reflexiones técnicas: relacionadas con los objetivos del proyecto b. Reflexión sobre las implicaciones sociales, de salud y seguridad, medioambientales, económicas e industriales   c. Reflexión sobre la aplicación de conocimientos relativos a cuestiones económicas, organizativos de gestión (gestión del riesgo y del cambio) en el contexto industrial y comercial.</w:t>
-      </w:r>
-    </w:p>
-    <w:p>
-      <w:pPr>
-        <w:pStyle w:val="Ttulo2"/>
-      </w:pPr>
-      <w:bookmarkStart w:id="23" w:name="_Toc97049758"/>
-      <w:r>
-        <w:t>Future lines</w:t>
-      </w:r>
-      <w:bookmarkEnd w:id="23"/>
-    </w:p>
-    <w:p>
-      <w:pPr>
-        <w:pStyle w:val="ParrafoNormal"/>
-      </w:pPr>
-      <w:r>
-        <w:t>“Smart Home Automation System Using on IoT” dokumentuan rosas dagoenari begirada bat bota /!\</w:t>
-      </w:r>
-    </w:p>
-    <w:p>
-      <w:pPr>
-        <w:pStyle w:val="Ttulo1"/>
-      </w:pPr>
-      <w:bookmarkStart w:id="24" w:name="_Toc97049759"/>
-      <w:r>
-        <w:t xml:space="preserve">Personal evaluation of the </w:t>
-      </w:r>
-      <w:r>
-        <w:t>experience</w:t>
-      </w:r>
-      <w:r>
-        <w:t>(?) and the project</w:t>
-      </w:r>
-      <w:bookmarkEnd w:id="24"/>
-    </w:p>
-    <w:p>
-      <w:pPr>
-        <w:pStyle w:val="ParrafoNormal"/>
-        <w:rPr>
-          <w:lang w:val="es-ES"/>
-        </w:rPr>
-      </w:pPr>
-      <w:r>
-        <w:rPr>
-          <w:lang w:val="es-ES"/>
-        </w:rPr>
-        <w:t>Proiektua egiten nola sentitu n</w:t>
-      </w:r>
-      <w:r>
-        <w:rPr>
-          <w:lang w:val="es-ES"/>
-        </w:rPr>
-        <w:t>aizen aipatu</w:t>
-      </w:r>
-    </w:p>
-    <w:p>
-      <w:pPr>
-        <w:pStyle w:val="ParrafoNormal"/>
-        <w:rPr>
-          <w:lang w:val="es-ES"/>
-        </w:rPr>
-      </w:pPr>
-      <w:r>
-        <w:rPr>
-          <w:lang w:val="es-ES"/>
-        </w:rPr>
         <w:t xml:space="preserve">Esperientziari dagokionez: A) Unibertsitatea: nola sentitu naizen, IoTko kurtsoak, astero egiten diren hitzaldietara joaten utzi… </w:t>
       </w:r>
       <w:r>
@@ -6524,7 +6574,7 @@
           <w:lang w:val="eu-ES"/>
         </w:rPr>
       </w:pPr>
-      <w:bookmarkStart w:id="25" w:name="_Toc97049760"/>
+      <w:bookmarkStart w:id="24" w:name="_Toc97049760"/>
       <w:r>
         <w:rPr>
           <w:lang w:val="eu-ES"/>
@@ -6532,81 +6582,81 @@
         <w:lastRenderedPageBreak/>
         <w:t>Sarrera, ondorioak eta etorkizuneko ildoak</w:t>
       </w:r>
+      <w:bookmarkEnd w:id="24"/>
+    </w:p>
+    <w:p>
+      <w:pPr>
+        <w:pStyle w:val="ParrafoNormal"/>
+        <w:rPr>
+          <w:lang w:val="eu-ES"/>
+        </w:rPr>
+      </w:pPr>
+      <w:r>
+        <w:rPr>
+          <w:lang w:val="eu-ES"/>
+        </w:rPr>
+        <w:t xml:space="preserve">Atal </w:t>
+      </w:r>
+      <w:r>
+        <w:rPr>
+          <w:lang w:val="eu-ES"/>
+        </w:rPr>
+        <w:t>honetan</w:t>
+      </w:r>
+      <w:r>
+        <w:rPr>
+          <w:lang w:val="eu-ES"/>
+        </w:rPr>
+        <w:t xml:space="preserve"> sarrera, ondorioak eta etorkizuneko ildoak atalen laburpen bat egingo da euskaraz.</w:t>
+      </w:r>
+    </w:p>
+    <w:p>
+      <w:pPr>
+        <w:pStyle w:val="Ttulo2"/>
+        <w:rPr>
+          <w:lang w:val="eu-ES"/>
+        </w:rPr>
+      </w:pPr>
+      <w:bookmarkStart w:id="25" w:name="_Toc97049761"/>
+      <w:r>
+        <w:rPr>
+          <w:lang w:val="eu-ES"/>
+        </w:rPr>
+        <w:t>Sarrera</w:t>
+      </w:r>
       <w:bookmarkEnd w:id="25"/>
     </w:p>
     <w:p>
       <w:pPr>
-        <w:pStyle w:val="ParrafoNormal"/>
+        <w:pStyle w:val="Ttulo2"/>
         <w:rPr>
           <w:lang w:val="eu-ES"/>
         </w:rPr>
       </w:pPr>
+      <w:bookmarkStart w:id="26" w:name="_Toc97049762"/>
       <w:r>
         <w:rPr>
           <w:lang w:val="eu-ES"/>
         </w:rPr>
-        <w:t xml:space="preserve">Atal </w:t>
-      </w:r>
-      <w:r>
+        <w:t>Ondorioak</w:t>
+      </w:r>
+      <w:bookmarkEnd w:id="26"/>
+    </w:p>
+    <w:p>
+      <w:pPr>
+        <w:pStyle w:val="Ttulo2"/>
         <w:rPr>
           <w:lang w:val="eu-ES"/>
         </w:rPr>
-        <w:t>honetan</w:t>
-      </w:r>
+      </w:pPr>
+      <w:bookmarkStart w:id="27" w:name="_Toc97049763"/>
       <w:r>
         <w:rPr>
           <w:lang w:val="eu-ES"/>
         </w:rPr>
-        <w:t xml:space="preserve"> sarrera, ondorioak eta etorkizuneko ildoak atalen laburpen bat egingo da euskaraz.</w:t>
-      </w:r>
-    </w:p>
-    <w:p>
-      <w:pPr>
-        <w:pStyle w:val="Ttulo2"/>
-        <w:rPr>
-          <w:lang w:val="eu-ES"/>
-        </w:rPr>
-      </w:pPr>
-      <w:bookmarkStart w:id="26" w:name="_Toc97049761"/>
-      <w:r>
-        <w:rPr>
-          <w:lang w:val="eu-ES"/>
-        </w:rPr>
-        <w:t>Sarrera</w:t>
-      </w:r>
-      <w:bookmarkEnd w:id="26"/>
-    </w:p>
-    <w:p>
-      <w:pPr>
-        <w:pStyle w:val="Ttulo2"/>
-        <w:rPr>
-          <w:lang w:val="eu-ES"/>
-        </w:rPr>
-      </w:pPr>
-      <w:bookmarkStart w:id="27" w:name="_Toc97049762"/>
-      <w:r>
-        <w:rPr>
-          <w:lang w:val="eu-ES"/>
-        </w:rPr>
-        <w:t>Ondorioak</w:t>
+        <w:t>Etorkizuneko ildoak</w:t>
       </w:r>
       <w:bookmarkEnd w:id="27"/>
-    </w:p>
-    <w:p>
-      <w:pPr>
-        <w:pStyle w:val="Ttulo2"/>
-        <w:rPr>
-          <w:lang w:val="eu-ES"/>
-        </w:rPr>
-      </w:pPr>
-      <w:bookmarkStart w:id="28" w:name="_Toc97049763"/>
-      <w:r>
-        <w:rPr>
-          <w:lang w:val="eu-ES"/>
-        </w:rPr>
-        <w:t>Etorkizuneko ildoak</w:t>
-      </w:r>
-      <w:bookmarkEnd w:id="28"/>
     </w:p>
     <w:p>
       <w:pPr>
@@ -6627,7 +6677,7 @@
         <w:pStyle w:val="Ttulo1"/>
         <w:ind w:left="357" w:hanging="357"/>
       </w:pPr>
-      <w:bookmarkStart w:id="29" w:name="_Toc97049764"/>
+      <w:bookmarkStart w:id="28" w:name="_Toc97049764"/>
       <w:r>
         <w:lastRenderedPageBreak/>
         <w:t>Appendix A</w:t>
@@ -6648,7 +6698,7 @@
         </w:rPr>
         <w:t>STREL</w:t>
       </w:r>
-      <w:bookmarkEnd w:id="29"/>
+      <w:bookmarkEnd w:id="28"/>
     </w:p>
     <w:p>
       <w:pPr>
@@ -6659,7 +6709,7 @@
           <w:shd w:val="clear" w:color="auto" w:fill="FFFFFF"/>
         </w:rPr>
       </w:pPr>
-      <w:bookmarkStart w:id="30" w:name="_Hlk93490753"/>
+      <w:bookmarkStart w:id="29" w:name="_Hlk93490753"/>
       <w:r>
         <w:rPr>
           <w:color w:val="FF0000"/>
@@ -6691,7 +6741,7 @@
         <w:t>Lorem ipsum dolor sit amet, consectetur adipiscing elit, sed do eiusmod tempor incididunt ut labore et dolore magna aliqua. Ut enim ad minim veniam, quis nostrud exercitation ullamco laboris nisi ut aliquip ex ea commodo consequat. Duis aute irure dolor in reprehenderit in voluptate velit esse cillum dolore eu fugiat nulla pariatur. Excepteur sint occaecat cupidatat non proident, sunt in culpa qui officia deserunt mollit anim id est laborum.</w:t>
       </w:r>
     </w:p>
-    <w:bookmarkEnd w:id="30"/>
+    <w:bookmarkEnd w:id="29"/>
     <w:p>
       <w:pPr>
         <w:pStyle w:val="ParrafoNormal"/>
@@ -6733,7 +6783,7 @@
         <w:pStyle w:val="Ttulo1"/>
         <w:ind w:left="357" w:hanging="357"/>
       </w:pPr>
-      <w:bookmarkStart w:id="31" w:name="_Toc97049765"/>
+      <w:bookmarkStart w:id="30" w:name="_Toc97049765"/>
       <w:r>
         <w:lastRenderedPageBreak/>
         <w:t>Appendix B</w:t>
@@ -6754,7 +6804,7 @@
         </w:rPr>
         <w:t>MQTT</w:t>
       </w:r>
-      <w:bookmarkEnd w:id="31"/>
+      <w:bookmarkEnd w:id="30"/>
     </w:p>
     <w:p>
       <w:pPr>
@@ -6791,7 +6841,7 @@
         <w:pStyle w:val="Ttulo1"/>
         <w:ind w:left="357" w:hanging="357"/>
       </w:pPr>
-      <w:bookmarkStart w:id="32" w:name="_Toc97049766"/>
+      <w:bookmarkStart w:id="31" w:name="_Toc97049766"/>
       <w:r>
         <w:lastRenderedPageBreak/>
         <w:t>Appendix C</w:t>
@@ -6812,7 +6862,7 @@
         </w:rPr>
         <w:t>REST</w:t>
       </w:r>
-      <w:bookmarkEnd w:id="32"/>
+      <w:bookmarkEnd w:id="31"/>
     </w:p>
     <w:p>
       <w:pPr>
@@ -6849,7 +6899,7 @@
         <w:pStyle w:val="Ttulo1"/>
         <w:ind w:left="357" w:hanging="357"/>
       </w:pPr>
-      <w:bookmarkStart w:id="33" w:name="_Toc97049767"/>
+      <w:bookmarkStart w:id="32" w:name="_Toc97049767"/>
       <w:r>
         <w:lastRenderedPageBreak/>
         <w:t>Appendix D</w:t>
@@ -6870,7 +6920,7 @@
         </w:rPr>
         <w:t>CoAP</w:t>
       </w:r>
-      <w:bookmarkEnd w:id="33"/>
+      <w:bookmarkEnd w:id="32"/>
     </w:p>
     <w:p>
       <w:pPr>
@@ -6921,7 +6971,7 @@
         <w:pStyle w:val="Ttulo1"/>
         <w:ind w:left="357" w:hanging="357"/>
       </w:pPr>
-      <w:bookmarkStart w:id="34" w:name="_Toc97049768"/>
+      <w:bookmarkStart w:id="33" w:name="_Toc97049768"/>
       <w:r>
         <w:lastRenderedPageBreak/>
         <w:t>Appendix E</w:t>
@@ -6942,7 +6992,7 @@
         </w:rPr>
         <w:t>Gantt chart</w:t>
       </w:r>
-      <w:bookmarkEnd w:id="34"/>
+      <w:bookmarkEnd w:id="33"/>
     </w:p>
     <w:p>
       <w:pPr>
@@ -6994,14 +7044,14 @@
           <w:shd w:val="clear" w:color="auto" w:fill="FFFFFF"/>
         </w:rPr>
       </w:pPr>
-      <w:bookmarkStart w:id="35" w:name="_Toc97049769"/>
+      <w:bookmarkStart w:id="34" w:name="_Toc97049769"/>
       <w:r>
         <w:rPr>
           <w:shd w:val="clear" w:color="auto" w:fill="FFFFFF"/>
         </w:rPr>
         <w:t>Bibliography</w:t>
       </w:r>
-      <w:bookmarkEnd w:id="35"/>
+      <w:bookmarkEnd w:id="34"/>
     </w:p>
     <w:sectPr>
       <w:footerReference w:type="default" r:id="rId23"/>
@@ -7628,7 +7678,17 @@
         <w:sz w:val="18"/>
         <w:szCs w:val="18"/>
       </w:rPr>
-      <w:t>STATE OF THE ART</w:t>
+      <w:t>APPENDIX A</w:t>
+    </w:r>
+    <w:r>
+      <w:rPr>
+        <w:noProof/>
+        <w:color w:val="7F7F7F" w:themeColor="text1" w:themeTint="80"/>
+        <w:sz w:val="18"/>
+        <w:szCs w:val="18"/>
+      </w:rPr>
+      <w:br/>
+      <w:t>STREL</w:t>
     </w:r>
     <w:r>
       <w:rPr>
@@ -8933,13 +8993,13 @@
     <w:basedOn w:val="Normal"/>
     <w:link w:val="ParrafoNormalCar"/>
     <w:qFormat/>
-    <w:rsid w:val="00F3686D"/>
+    <w:rsid w:val="00DC0473"/>
     <w:pPr>
       <w:ind w:firstLine="284"/>
       <w:jc w:val="both"/>
     </w:pPr>
     <w:rPr>
-      <w:sz w:val="19"/>
+      <w:sz w:val="20"/>
     </w:rPr>
   </w:style>
   <w:style w:type="paragraph" w:styleId="TDC2">
@@ -8962,10 +9022,10 @@
     <w:name w:val="ParrafoNormal Car"/>
     <w:basedOn w:val="Fuentedeprrafopredeter"/>
     <w:link w:val="ParrafoNormal"/>
-    <w:rsid w:val="00F3686D"/>
+    <w:rsid w:val="00DC0473"/>
     <w:rPr>
       <w:rFonts w:eastAsiaTheme="minorEastAsia"/>
-      <w:sz w:val="19"/>
+      <w:sz w:val="20"/>
       <w:szCs w:val="21"/>
       <w:lang w:val="en-GB"/>
     </w:rPr>
@@ -9058,7 +9118,7 @@
     <w:uiPriority w:val="35"/>
     <w:unhideWhenUsed/>
     <w:qFormat/>
-    <w:rsid w:val="00C8645D"/>
+    <w:rsid w:val="002243AC"/>
     <w:pPr>
       <w:spacing w:after="240" w:line="360" w:lineRule="auto"/>
       <w:jc w:val="center"/>
@@ -9067,7 +9127,7 @@
       <w:i/>
       <w:iCs/>
       <w:color w:val="000000" w:themeColor="text1"/>
-      <w:sz w:val="18"/>
+      <w:sz w:val="19"/>
       <w:szCs w:val="18"/>
     </w:rPr>
   </w:style>

</xml_diff>

<commit_message>
Continue with the document
</commit_message>
<xml_diff>
--- a/Documents/OihanaGarciaAnakabe_GBL_RUNTIME VERIFICATION FOR SPATIO-TEMPORAL PROPERTIES OVER IOT NETWORKS.docx
+++ b/Documents/OihanaGarciaAnakabe_GBL_RUNTIME VERIFICATION FOR SPATIO-TEMPORAL PROPERTIES OVER IOT NETWORKS.docx
@@ -2004,7 +2004,7 @@
           <w:rFonts w:ascii="Arial" w:hAnsi="Arial" w:cs="Arial"/>
           <w:sz w:val="24"/>
           <w:szCs w:val="24"/>
-          <w:lang w:val="es-ES" w:eastAsia="es-ES"/>
+          <w:lang w:eastAsia="es-ES"/>
         </w:rPr>
         <w:br/>
       </w:r>
@@ -2013,7 +2013,7 @@
           <w:rFonts w:ascii="Arial" w:hAnsi="Arial" w:cs="Arial"/>
           <w:sz w:val="24"/>
           <w:szCs w:val="24"/>
-          <w:lang w:val="es-ES" w:eastAsia="es-ES"/>
+          <w:lang w:eastAsia="es-ES"/>
         </w:rPr>
         <w:br/>
       </w:r>
@@ -2022,7 +2022,7 @@
           <w:rFonts w:ascii="Arial" w:hAnsi="Arial" w:cs="Arial"/>
           <w:sz w:val="24"/>
           <w:szCs w:val="24"/>
-          <w:lang w:val="es-ES" w:eastAsia="es-ES"/>
+          <w:lang w:eastAsia="es-ES"/>
         </w:rPr>
         <w:br/>
       </w:r>
@@ -2031,7 +2031,7 @@
           <w:rFonts w:ascii="Arial" w:hAnsi="Arial" w:cs="Arial"/>
           <w:sz w:val="24"/>
           <w:szCs w:val="24"/>
-          <w:lang w:val="es-ES" w:eastAsia="es-ES"/>
+          <w:lang w:eastAsia="es-ES"/>
         </w:rPr>
         <w:br/>
       </w:r>
@@ -2879,7 +2879,7 @@
             <v:path o:extrusionok="f" gradientshapeok="t" o:connecttype="rect"/>
             <o:lock v:ext="edit" aspectratio="t"/>
           </v:shapetype>
-          <v:shape id="_x0000_i1028" type="#_x0000_t75" style="width:18pt;height:15.6pt" o:ole="">
+          <v:shape id="_x0000_i1028" type="#_x0000_t75" style="width:18pt;height:18pt" o:ole="">
             <v:imagedata r:id="rId9" o:title=""/>
           </v:shape>
           <w:control r:id="rId10" w:name="DefaultOcxName" w:shapeid="_x0000_i1028"/>
@@ -2959,7 +2959,18 @@
           <w:szCs w:val="16"/>
           <w:lang w:val="es-ES"/>
         </w:rPr>
-        <w:t xml:space="preserve">, con carácter gratuito y con fines exclusivamente de investigación y docencia, los derechos de reproducción y comunicación pública de este documento siempre que: se cite el autor/la autora original, el uso que se haga de la obra no sea comercial y no se cree una obra derivada a partir del original. </w:t>
+        <w:t xml:space="preserve">, con carácter gratuito y con fines exclusivamente de investigación y docencia, los derechos de </w:t>
+      </w:r>
+      <w:r>
+        <w:rPr>
+          <w:rFonts w:ascii="Arial" w:hAnsi="Arial" w:cs="Arial"/>
+          <w:b/>
+          <w:sz w:val="16"/>
+          <w:szCs w:val="16"/>
+          <w:lang w:val="es-ES"/>
+        </w:rPr>
+        <w:lastRenderedPageBreak/>
+        <w:t xml:space="preserve">reproducción y comunicación pública de este documento siempre que: se cite el autor/la autora original, el uso que se haga de la obra no sea comercial y no se cree una obra derivada a partir del original. </w:t>
       </w:r>
     </w:p>
     <w:p>
@@ -8392,7 +8403,10 @@
         <w:t>are</w:t>
       </w:r>
       <w:r>
-        <w:t xml:space="preserve"> explained</w:t>
+        <w:t xml:space="preserve"> </w:t>
+      </w:r>
+      <w:r>
+        <w:t>defined</w:t>
       </w:r>
       <w:r>
         <w:t>.</w:t>
@@ -8407,19 +8421,19 @@
         <w:t xml:space="preserve"> scope of the project</w:t>
       </w:r>
       <w:r>
-        <w:t xml:space="preserve">, </w:t>
-      </w:r>
-      <w:r>
-        <w:rPr>
-          <w:color w:val="FF0000"/>
-        </w:rPr>
-        <w:t>…</w:t>
-      </w:r>
-      <w:r>
-        <w:t xml:space="preserve"> </w:t>
-      </w:r>
-      <w:r>
-        <w:t xml:space="preserve"> are defined.</w:t>
+        <w:t>, planification and the product specification and requirements</w:t>
+      </w:r>
+      <w:r>
+        <w:t xml:space="preserve"> </w:t>
+      </w:r>
+      <w:r>
+        <w:t xml:space="preserve">are </w:t>
+      </w:r>
+      <w:r>
+        <w:t>explained</w:t>
+      </w:r>
+      <w:r>
+        <w:t>.</w:t>
       </w:r>
     </w:p>
     <w:p>
@@ -8452,6 +8466,7 @@
           <w:id w:val="-1181504349"/>
           <w:citation/>
         </w:sdtPr>
+        <w:sdtEndPr/>
         <w:sdtContent>
           <w:r>
             <w:fldChar w:fldCharType="begin"/>
@@ -8493,7 +8508,31 @@
         <w:t>Cyber Physical Systems</w:t>
       </w:r>
       <w:r>
-        <w:t xml:space="preserve"> (CPS), where physical systems are monitored and/or controlled by a computational core</w:t>
+        <w:t xml:space="preserve"> (CPS), where physical systems are monitored and/or controlled by a computational core.</w:t>
+      </w:r>
+      <w:r>
+        <w:t xml:space="preserve"> </w:t>
+      </w:r>
+      <w:r>
+        <w:t xml:space="preserve">They interact with physical processes through sensors and actuators. </w:t>
+      </w:r>
+      <w:r>
+        <w:t>The increasing numbers of IoT devices and intelligent systems made CPS influence society.</w:t>
+      </w:r>
+      <w:r>
+        <w:t xml:space="preserve"> </w:t>
+      </w:r>
+      <w:r>
+        <w:t xml:space="preserve">They can be found in different sectors such as </w:t>
+      </w:r>
+      <w:r>
+        <w:t>self-driving</w:t>
+      </w:r>
+      <w:r>
+        <w:t xml:space="preserve"> cars, home equipment and medical devices</w:t>
+      </w:r>
+      <w:r>
+        <w:t xml:space="preserve"> </w:t>
       </w:r>
       <w:sdt>
         <w:sdtPr>
@@ -8514,15 +8553,50 @@
             <w:rPr>
               <w:noProof/>
             </w:rPr>
-            <w:t xml:space="preserve"> [2]</w:t>
+            <w:t>[2]</w:t>
           </w:r>
           <w:r>
             <w:fldChar w:fldCharType="end"/>
           </w:r>
         </w:sdtContent>
       </w:sdt>
-      <w:r>
-        <w:t>. The following definition is the most famous one for the term “Cyber Physical Systems”:</w:t>
+      <w:sdt>
+        <w:sdtPr>
+          <w:id w:val="-1134790817"/>
+          <w:citation/>
+        </w:sdtPr>
+        <w:sdtContent>
+          <w:r>
+            <w:fldChar w:fldCharType="begin"/>
+          </w:r>
+          <w:r>
+            <w:instrText xml:space="preserve"> CITATION Rat19 \l 3082 </w:instrText>
+          </w:r>
+          <w:r>
+            <w:fldChar w:fldCharType="separate"/>
+          </w:r>
+          <w:r>
+            <w:rPr>
+              <w:noProof/>
+            </w:rPr>
+            <w:t xml:space="preserve"> </w:t>
+          </w:r>
+          <w:r>
+            <w:rPr>
+              <w:noProof/>
+            </w:rPr>
+            <w:t>[3]</w:t>
+          </w:r>
+          <w:r>
+            <w:fldChar w:fldCharType="end"/>
+          </w:r>
+        </w:sdtContent>
+      </w:sdt>
+      <w:r>
+        <w:t xml:space="preserve">. </w:t>
+      </w:r>
+      <w:r>
+        <w:t>The following definition is the most famous one for the term “Cyber Physical Systems”:</w:t>
       </w:r>
     </w:p>
     <w:p>
@@ -8564,6 +8638,7 @@
           <w:id w:val="1136997248"/>
           <w:citation/>
         </w:sdtPr>
+        <w:sdtEndPr/>
         <w:sdtContent>
           <w:r>
             <w:fldChar w:fldCharType="begin"/>
@@ -8578,7 +8653,13 @@
             <w:rPr>
               <w:noProof/>
             </w:rPr>
-            <w:t xml:space="preserve"> [3]</w:t>
+            <w:t xml:space="preserve"> </w:t>
+          </w:r>
+          <w:r>
+            <w:rPr>
+              <w:noProof/>
+            </w:rPr>
+            <w:t>[4]</w:t>
           </w:r>
           <w:r>
             <w:fldChar w:fldCharType="end"/>
@@ -8590,21 +8671,97 @@
       <w:pPr>
         <w:pStyle w:val="ParrafoNormal"/>
         <w:ind w:firstLine="0"/>
+      </w:pPr>
+      <w:r>
+        <w:t xml:space="preserve">Monitoring is an activity related to the wider category of </w:t>
+      </w:r>
+      <w:r>
+        <w:rPr>
+          <w:b/>
+          <w:bCs/>
+        </w:rPr>
+        <w:t>Runtime Verification</w:t>
+      </w:r>
+      <w:r>
+        <w:t xml:space="preserve"> (RV), which purpose is to observe information from a system while it is operating and analyse the behaviour to detect if it satisfies </w:t>
+      </w:r>
+      <w:r>
+        <w:t>or violates certain properties</w:t>
+      </w:r>
+      <w:r>
+        <w:t xml:space="preserve">. Monitoring the status of CPSs at runtime can prevent from </w:t>
+      </w:r>
+      <w:r>
         <w:rPr>
           <w:color w:val="FF0000"/>
         </w:rPr>
-      </w:pPr>
-      <w:r>
-        <w:t>The increasing numbers of IoT devices and intelligent systems made CPS become part of society.</w:t>
-      </w:r>
-      <w:r>
-        <w:t xml:space="preserve"> </w:t>
-      </w:r>
-      <w:r>
-        <w:rPr>
-          <w:color w:val="FF0000"/>
-        </w:rPr>
-        <w:t>…</w:t>
+        <w:t>Monitoring information related to the internal status of the CPSs at runtime can anticipate the occurrence of failures. This makes it possible to take corrective actions earlier and prevent faulty scenarios.</w:t>
+      </w:r>
+      <w:r>
+        <w:t xml:space="preserve"> </w:t>
+      </w:r>
+      <w:sdt>
+        <w:sdtPr>
+          <w:id w:val="-2006038345"/>
+          <w:citation/>
+        </w:sdtPr>
+        <w:sdtContent>
+          <w:r>
+            <w:fldChar w:fldCharType="begin"/>
+          </w:r>
+          <w:r>
+            <w:rPr>
+              <w:lang w:val="es-ES"/>
+            </w:rPr>
+            <w:instrText xml:space="preserve"> CITATION Tsi21 \l 3082 </w:instrText>
+          </w:r>
+          <w:r>
+            <w:fldChar w:fldCharType="separate"/>
+          </w:r>
+          <w:r>
+            <w:rPr>
+              <w:noProof/>
+              <w:lang w:val="es-ES"/>
+            </w:rPr>
+            <w:t>[5]</w:t>
+          </w:r>
+          <w:r>
+            <w:fldChar w:fldCharType="end"/>
+          </w:r>
+        </w:sdtContent>
+      </w:sdt>
+      <w:sdt>
+        <w:sdtPr>
+          <w:id w:val="-1401587302"/>
+          <w:citation/>
+        </w:sdtPr>
+        <w:sdtContent>
+          <w:r>
+            <w:fldChar w:fldCharType="begin"/>
+          </w:r>
+          <w:r>
+            <w:rPr>
+              <w:lang w:val="es-ES"/>
+            </w:rPr>
+            <w:instrText xml:space="preserve"> CITATION Ill19 \l 3082 </w:instrText>
+          </w:r>
+          <w:r>
+            <w:fldChar w:fldCharType="separate"/>
+          </w:r>
+          <w:r>
+            <w:rPr>
+              <w:noProof/>
+              <w:lang w:val="es-ES"/>
+            </w:rPr>
+            <w:t xml:space="preserve"> [6]</w:t>
+          </w:r>
+          <w:r>
+            <w:fldChar w:fldCharType="end"/>
+          </w:r>
+        </w:sdtContent>
+      </w:sdt>
+      <w:r>
+        <w:t>.</w:t>
       </w:r>
     </w:p>
     <w:p>
@@ -8613,23 +8770,38 @@
         <w:ind w:firstLine="0"/>
       </w:pPr>
       <w:r>
-        <w:t>C</w:t>
-      </w:r>
-      <w:r>
-        <w:t>PS consist of collaborative computational entities that are tightly interacting with physical components through sensors and actuators. They are usually federated as a system-of-systems communicating with each other and with the humans over the Internet of Things (IoT), a network infrastructure enabling the interoperability of these devices.</w:t>
+        <w:t xml:space="preserve">This project focuses precisely on the challenges when doing monitoring on CPS over </w:t>
+      </w:r>
+      <w:proofErr w:type="gramStart"/>
+      <w:r>
+        <w:t>IoT, and</w:t>
+      </w:r>
+      <w:proofErr w:type="gramEnd"/>
+      <w:r>
+        <w:t xml:space="preserve"> provides an implementation of a service to monitor data collected by sensors at runtime. It is closely related to some aspects of Helen Gill’s definition. The IoT devices are in the physical part where they are spatially distributed and networked. The data will be collected both across space and time. One main task of the project is to connect the sensors with the monitor so they can share information (i.e., networking). Finally, this data will be sent to </w:t>
+      </w:r>
+      <w:proofErr w:type="spellStart"/>
+      <w:r>
+        <w:t>MoonLight</w:t>
+      </w:r>
+      <w:proofErr w:type="spellEnd"/>
+      <w:r>
+        <w:t xml:space="preserve"> to monitor everything in real-time.</w:t>
       </w:r>
     </w:p>
     <w:p>
       <w:pPr>
         <w:pStyle w:val="ParrafoNormal"/>
+        <w:ind w:firstLine="0"/>
         <w:jc w:val="center"/>
       </w:pPr>
       <w:r>
         <w:rPr>
           <w:noProof/>
         </w:rPr>
+        <w:lastRenderedPageBreak/>
         <w:drawing>
-          <wp:inline distT="0" distB="0" distL="0" distR="0" wp14:anchorId="4C793556" wp14:editId="31094425">
+          <wp:inline distT="0" distB="0" distL="0" distR="0" wp14:anchorId="2EDB9936" wp14:editId="39918C00">
             <wp:extent cx="3425462" cy="2339340"/>
             <wp:effectExtent l="0" t="0" r="3810" b="3810"/>
             <wp:docPr id="3" name="Imagen 3" descr="Diagrama&#10;&#10;Descripción generada automáticamente con confianza media"/>
@@ -8725,7 +8897,10 @@
         <w:fldChar w:fldCharType="end"/>
       </w:r>
       <w:r>
-        <w:t xml:space="preserve"> Cyber-Physical Systems</w:t>
+        <w:t xml:space="preserve"> </w:t>
+      </w:r>
+      <w:r>
+        <w:t>Project outline</w:t>
       </w:r>
     </w:p>
     <w:p>
@@ -8734,47 +8909,22 @@
         <w:ind w:firstLine="0"/>
       </w:pPr>
       <w:r>
-        <w:lastRenderedPageBreak/>
-        <w:t xml:space="preserve">Monitoring is an activity related to the wider category of Runtime Verification (RV), which purpose </w:t>
-      </w:r>
-      <w:proofErr w:type="spellStart"/>
-      <w:r>
-        <w:t>isto</w:t>
-      </w:r>
-      <w:proofErr w:type="spellEnd"/>
-      <w:r>
-        <w:t xml:space="preserve"> observe information from a system while it is operating and analyse the behaviour to detect if it satisfies or violates some properties [3]. Figure 1-A Project outline This project focuses precisely on the challenges when doing monitoring on CPS over </w:t>
+        <w:t>For this project, IoT sensors (Thingy52) and a monitor (</w:t>
+      </w:r>
+      <w:proofErr w:type="spellStart"/>
+      <w:r>
+        <w:t>MoonLight</w:t>
+      </w:r>
+      <w:proofErr w:type="spellEnd"/>
+      <w:r>
+        <w:t xml:space="preserve">) are already provided. The resources will be studied and </w:t>
       </w:r>
       <w:proofErr w:type="gramStart"/>
       <w:r>
-        <w:t>IoT, and</w:t>
+        <w:t>manipulated</w:t>
       </w:r>
       <w:proofErr w:type="gramEnd"/>
       <w:r>
-        <w:t xml:space="preserve"> provides an implementation of a service to monitor data collected by sensors at runtime. It is closely related to some aspects of Helen Gill’s definition. The IoT devices are in the physical part where they are spatially distributed and networked. The data will be collected both across space and time. One main task of the project is to connect the sensors with the monitor so they can share information (i.e., networking). Finally, this data will be sent to </w:t>
-      </w:r>
-      <w:proofErr w:type="spellStart"/>
-      <w:r>
-        <w:t>MoonLight</w:t>
-      </w:r>
-      <w:proofErr w:type="spellEnd"/>
-      <w:r>
-        <w:t xml:space="preserve"> to monitor everything in real-time. For this project, IoT sensors (Thingy52) and a monitor (</w:t>
-      </w:r>
-      <w:proofErr w:type="spellStart"/>
-      <w:r>
-        <w:t>MoonLight</w:t>
-      </w:r>
-      <w:proofErr w:type="spellEnd"/>
-      <w:r>
-        <w:t xml:space="preserve">) are already provided. The resources will be studied and </w:t>
-      </w:r>
-      <w:proofErr w:type="gramStart"/>
-      <w:r>
-        <w:t>manipulated</w:t>
-      </w:r>
-      <w:proofErr w:type="gramEnd"/>
-      <w:r>
         <w:t xml:space="preserve"> and, for the communication of these components, a middleware will be implemented. This monitor will be capable of monitoring at runtime. For the monitoring of </w:t>
       </w:r>
       <w:proofErr w:type="spellStart"/>
@@ -8783,15 +8933,10 @@
       </w:r>
       <w:proofErr w:type="spellEnd"/>
       <w:r>
-        <w:t xml:space="preserve">-temporal properties, </w:t>
-      </w:r>
-      <w:proofErr w:type="spellStart"/>
-      <w:r>
-        <w:t>logicbased</w:t>
-      </w:r>
-      <w:proofErr w:type="spellEnd"/>
-      <w:r>
-        <w:t xml:space="preserve"> specification languages such as STREL will be used. STREL permits to specify the requirements and to monitor them over a </w:t>
+        <w:t>-temporal properties, logic</w:t>
+      </w:r>
+      <w:r>
+        <w:t xml:space="preserve">based specification languages such as STREL will be used. STREL permits to specify the requirements and to monitor them over a </w:t>
       </w:r>
       <w:proofErr w:type="spellStart"/>
       <w:r>
@@ -8800,84 +8945,6 @@
       <w:proofErr w:type="spellEnd"/>
       <w:r>
         <w:t>-temporal trace.</w:t>
-      </w:r>
-    </w:p>
-    <w:p>
-      <w:pPr>
-        <w:pStyle w:val="ParrafoNormal"/>
-      </w:pPr>
-    </w:p>
-    <w:p>
-      <w:pPr>
-        <w:pStyle w:val="Ttulo4"/>
-      </w:pPr>
-      <w:r>
-        <w:t>Internet of Things</w:t>
-      </w:r>
-    </w:p>
-    <w:p>
-      <w:pPr>
-        <w:pStyle w:val="ParrafoNormal"/>
-      </w:pPr>
-      <w:r>
-        <w:t>IoT (…)</w:t>
-      </w:r>
-    </w:p>
-    <w:p>
-      <w:pPr>
-        <w:pStyle w:val="Ttulo4"/>
-      </w:pPr>
-      <w:r>
-        <w:t>Cyber Physical Systems</w:t>
-      </w:r>
-    </w:p>
-    <w:p>
-      <w:pPr>
-        <w:pStyle w:val="ParrafoNormal"/>
-      </w:pPr>
-      <w:r>
-        <w:t xml:space="preserve">In our </w:t>
-      </w:r>
-      <w:r>
-        <w:t>lives</w:t>
-      </w:r>
-      <w:r>
-        <w:t xml:space="preserve">, we are surrounded by CPSs and </w:t>
-      </w:r>
-      <w:proofErr w:type="spellStart"/>
-      <w:r>
-        <w:t>SoCPSs</w:t>
-      </w:r>
-      <w:proofErr w:type="spellEnd"/>
-      <w:r>
-        <w:t xml:space="preserve"> due to an increasing number of intelligent systems that involve safety, </w:t>
-      </w:r>
-      <w:proofErr w:type="gramStart"/>
-      <w:r>
-        <w:t>life</w:t>
-      </w:r>
-      <w:proofErr w:type="gramEnd"/>
-      <w:r>
-        <w:t xml:space="preserve"> and business-critical requirements in domains such as transportation, healthcare or home equipment.</w:t>
-      </w:r>
-      <w:r>
-        <w:t xml:space="preserve"> </w:t>
-      </w:r>
-    </w:p>
-    <w:p>
-      <w:pPr>
-        <w:pStyle w:val="Ttulo4"/>
-      </w:pPr>
-      <w:r>
-        <w:t>Runtime Verification</w:t>
-      </w:r>
-    </w:p>
-    <w:p>
-      <w:pPr>
-        <w:pStyle w:val="ParrafoNormal"/>
-      </w:pPr>
-      <w:r>
-        <w:t>Monitoring information related to the internal status of the CPSs at runtime can anticipate the occurrence of failures. This makes it possible to take corrective actions earlier and prevent faulty scenarios.</w:t>
       </w:r>
     </w:p>
     <w:p>
@@ -8933,10 +9000,22 @@
     </w:p>
     <w:p>
       <w:pPr>
+        <w:spacing w:line="259" w:lineRule="auto"/>
+        <w:rPr>
+          <w:sz w:val="20"/>
+        </w:rPr>
+      </w:pPr>
+      <w:r>
+        <w:br w:type="page"/>
+      </w:r>
+    </w:p>
+    <w:p>
+      <w:pPr>
         <w:pStyle w:val="Ttulo1"/>
       </w:pPr>
       <w:bookmarkStart w:id="3" w:name="_Toc97049739"/>
       <w:r>
+        <w:lastRenderedPageBreak/>
         <w:t>S</w:t>
       </w:r>
       <w:r>
@@ -9016,11 +9095,7 @@
       </w:r>
       <w:proofErr w:type="spellEnd"/>
       <w:r>
-        <w:t xml:space="preserve">. Further, to identify best practices and implement a demonstration methodology based on one of the use-cases defined in the project. Lastly, </w:t>
-      </w:r>
-      <w:r>
-        <w:lastRenderedPageBreak/>
-        <w:t xml:space="preserve">the method will be tested </w:t>
+        <w:t xml:space="preserve">. Further, to identify best practices and implement a demonstration methodology based on one of the use-cases defined in the project. Lastly, the method will be tested </w:t>
       </w:r>
       <w:proofErr w:type="gramStart"/>
       <w:r>
@@ -9497,8 +9572,54 @@
     </w:p>
     <w:p>
       <w:pPr>
+        <w:pStyle w:val="Ttulo2"/>
+      </w:pPr>
+      <w:r>
+        <w:t>MQTT/REST</w:t>
+      </w:r>
+    </w:p>
+    <w:p>
+      <w:pPr>
         <w:pStyle w:val="ParrafoNormal"/>
       </w:pPr>
+      <w:r>
+        <w:t>DR1 Lightweight communication methods</w:t>
+      </w:r>
+    </w:p>
+    <w:p>
+      <w:pPr>
+        <w:pStyle w:val="ParrafoNormal"/>
+      </w:pPr>
+      <w:r>
+        <w:t>DR2 Interoperability.</w:t>
+      </w:r>
+    </w:p>
+    <w:p>
+      <w:pPr>
+        <w:pStyle w:val="ParrafoNormal"/>
+      </w:pPr>
+      <w:r>
+        <w:t>DR3 Non-blocking event propagation. Events may arrive at unknown rates</w:t>
+      </w:r>
+    </w:p>
+    <w:p>
+      <w:pPr>
+        <w:pStyle w:val="ParrafoNormal"/>
+      </w:pPr>
+      <w:r>
+        <w:t>DR4 Scalability</w:t>
+      </w:r>
+      <w:r>
+        <w:t>(??)</w:t>
+      </w:r>
+    </w:p>
+    <w:p>
+      <w:pPr>
+        <w:pStyle w:val="ParrafoNormal"/>
+      </w:pPr>
+      <w:r>
+        <w:t>Edge-based Runtime Verification for the Internet of Things</w:t>
+      </w:r>
     </w:p>
     <w:p>
       <w:pPr>
@@ -9643,6 +9764,7 @@
       </w:pPr>
       <w:proofErr w:type="spellStart"/>
       <w:r>
+        <w:lastRenderedPageBreak/>
         <w:t>Prj.conf</w:t>
       </w:r>
       <w:proofErr w:type="spellEnd"/>
@@ -9711,7 +9833,6 @@
         <w:pStyle w:val="Ttulo1"/>
       </w:pPr>
       <w:r>
-        <w:lastRenderedPageBreak/>
         <w:t>Problems and solutions</w:t>
       </w:r>
     </w:p>
@@ -13462,28 +13583,398 @@
     </w:p>
     <w:p>
       <w:pPr>
-        <w:spacing w:line="259" w:lineRule="auto"/>
-        <w:rPr>
-          <w:sz w:val="19"/>
-          <w:shd w:val="clear" w:color="auto" w:fill="FFFFFF"/>
-        </w:rPr>
-      </w:pPr>
+        <w:pStyle w:val="Ttulo1"/>
+        <w:rPr>
+          <w:shd w:val="clear" w:color="auto" w:fill="FFFFFF"/>
+        </w:rPr>
+      </w:pPr>
+      <w:bookmarkStart w:id="34" w:name="_Toc97049769"/>
+      <w:r>
+        <w:rPr>
+          <w:shd w:val="clear" w:color="auto" w:fill="FFFFFF"/>
+        </w:rPr>
+        <w:lastRenderedPageBreak/>
+        <w:t>Bibliography</w:t>
+      </w:r>
+      <w:bookmarkEnd w:id="34"/>
     </w:p>
     <w:p>
       <w:pPr>
-        <w:pStyle w:val="Ttulo1"/>
-        <w:rPr>
-          <w:shd w:val="clear" w:color="auto" w:fill="FFFFFF"/>
-        </w:rPr>
-      </w:pPr>
-      <w:bookmarkStart w:id="34" w:name="_Toc97049769"/>
-      <w:r>
-        <w:rPr>
-          <w:shd w:val="clear" w:color="auto" w:fill="FFFFFF"/>
-        </w:rPr>
-        <w:t>Bibliography</w:t>
-      </w:r>
-      <w:bookmarkEnd w:id="34"/>
+        <w:pStyle w:val="ParrafoNormal"/>
+        <w:rPr>
+          <w:rFonts w:eastAsiaTheme="minorHAnsi"/>
+          <w:noProof/>
+          <w:sz w:val="22"/>
+          <w:szCs w:val="22"/>
+          <w:lang w:val="es-ES"/>
+        </w:rPr>
+      </w:pPr>
+      <w:r>
+        <w:fldChar w:fldCharType="begin"/>
+      </w:r>
+      <w:r>
+        <w:rPr>
+          <w:lang w:val="es-ES"/>
+        </w:rPr>
+        <w:instrText xml:space="preserve"> BIBLIOGRAPHY  \l 3082 </w:instrText>
+      </w:r>
+      <w:r>
+        <w:fldChar w:fldCharType="separate"/>
+      </w:r>
+    </w:p>
+    <w:tbl>
+      <w:tblPr>
+        <w:tblW w:w="5000" w:type="pct"/>
+        <w:tblCellSpacing w:w="15" w:type="dxa"/>
+        <w:tblCellMar>
+          <w:top w:w="15" w:type="dxa"/>
+          <w:left w:w="15" w:type="dxa"/>
+          <w:bottom w:w="15" w:type="dxa"/>
+          <w:right w:w="15" w:type="dxa"/>
+        </w:tblCellMar>
+        <w:tblLook w:val="04A0" w:firstRow="1" w:lastRow="0" w:firstColumn="1" w:lastColumn="0" w:noHBand="0" w:noVBand="1"/>
+      </w:tblPr>
+      <w:tblGrid>
+        <w:gridCol w:w="311"/>
+        <w:gridCol w:w="8193"/>
+      </w:tblGrid>
+      <w:tr>
+        <w:trPr>
+          <w:divId w:val="1459490571"/>
+          <w:tblCellSpacing w:w="15" w:type="dxa"/>
+        </w:trPr>
+        <w:tc>
+          <w:tcPr>
+            <w:tcW w:w="50" w:type="pct"/>
+            <w:hideMark/>
+          </w:tcPr>
+          <w:p>
+            <w:pPr>
+              <w:pStyle w:val="Bibliografa"/>
+              <w:rPr>
+                <w:noProof/>
+                <w:sz w:val="24"/>
+                <w:szCs w:val="24"/>
+              </w:rPr>
+            </w:pPr>
+            <w:r>
+              <w:rPr>
+                <w:noProof/>
+              </w:rPr>
+              <w:t xml:space="preserve">[1] </w:t>
+            </w:r>
+          </w:p>
+        </w:tc>
+        <w:tc>
+          <w:tcPr>
+            <w:tcW w:w="0" w:type="auto"/>
+            <w:hideMark/>
+          </w:tcPr>
+          <w:p>
+            <w:pPr>
+              <w:pStyle w:val="Bibliografa"/>
+              <w:rPr>
+                <w:noProof/>
+              </w:rPr>
+            </w:pPr>
+            <w:r>
+              <w:rPr>
+                <w:noProof/>
+              </w:rPr>
+              <w:t>T. Insights, «Statista,» December 2020. [En línea]. Available: https://www.statista.com/statistics/1183457/iot-connected-devices-worldwide/.</w:t>
+            </w:r>
+          </w:p>
+        </w:tc>
+      </w:tr>
+      <w:tr>
+        <w:trPr>
+          <w:divId w:val="1459490571"/>
+          <w:tblCellSpacing w:w="15" w:type="dxa"/>
+        </w:trPr>
+        <w:tc>
+          <w:tcPr>
+            <w:tcW w:w="50" w:type="pct"/>
+            <w:hideMark/>
+          </w:tcPr>
+          <w:p>
+            <w:pPr>
+              <w:pStyle w:val="Bibliografa"/>
+              <w:rPr>
+                <w:noProof/>
+              </w:rPr>
+            </w:pPr>
+            <w:r>
+              <w:rPr>
+                <w:noProof/>
+              </w:rPr>
+              <w:t xml:space="preserve">[2] </w:t>
+            </w:r>
+          </w:p>
+        </w:tc>
+        <w:tc>
+          <w:tcPr>
+            <w:tcW w:w="0" w:type="auto"/>
+            <w:hideMark/>
+          </w:tcPr>
+          <w:p>
+            <w:pPr>
+              <w:pStyle w:val="Bibliografa"/>
+              <w:rPr>
+                <w:noProof/>
+              </w:rPr>
+            </w:pPr>
+            <w:r>
+              <w:rPr>
+                <w:noProof/>
+              </w:rPr>
+              <w:t xml:space="preserve">L. Nenzi, E. Bartocci, L. Bortolussi, M. Loreti y E. Visconti, «Monitoring Spatio-Temporal Properties (Invited Tutorial),» de </w:t>
+            </w:r>
+            <w:r>
+              <w:rPr>
+                <w:i/>
+                <w:iCs/>
+                <w:noProof/>
+              </w:rPr>
+              <w:t>Runtime Verification</w:t>
+            </w:r>
+            <w:r>
+              <w:rPr>
+                <w:noProof/>
+              </w:rPr>
+              <w:t xml:space="preserve">, Springer International Publishing, 2020. </w:t>
+            </w:r>
+          </w:p>
+        </w:tc>
+      </w:tr>
+      <w:tr>
+        <w:trPr>
+          <w:divId w:val="1459490571"/>
+          <w:tblCellSpacing w:w="15" w:type="dxa"/>
+        </w:trPr>
+        <w:tc>
+          <w:tcPr>
+            <w:tcW w:w="50" w:type="pct"/>
+            <w:hideMark/>
+          </w:tcPr>
+          <w:p>
+            <w:pPr>
+              <w:pStyle w:val="Bibliografa"/>
+              <w:rPr>
+                <w:noProof/>
+              </w:rPr>
+            </w:pPr>
+            <w:r>
+              <w:rPr>
+                <w:noProof/>
+              </w:rPr>
+              <w:t xml:space="preserve">[3] </w:t>
+            </w:r>
+          </w:p>
+        </w:tc>
+        <w:tc>
+          <w:tcPr>
+            <w:tcW w:w="0" w:type="auto"/>
+            <w:hideMark/>
+          </w:tcPr>
+          <w:p>
+            <w:pPr>
+              <w:pStyle w:val="Bibliografa"/>
+              <w:rPr>
+                <w:noProof/>
+              </w:rPr>
+            </w:pPr>
+            <w:r>
+              <w:rPr>
+                <w:noProof/>
+              </w:rPr>
+              <w:t xml:space="preserve">D. Ratasich, F. Khalid, F. Geissler, R. Grosu, M. Shafique y E. Bartocci, «A Roadmap Toward the Resilient Internet of Things for Cyber-Physical Systems,» </w:t>
+            </w:r>
+            <w:r>
+              <w:rPr>
+                <w:i/>
+                <w:iCs/>
+                <w:noProof/>
+              </w:rPr>
+              <w:t xml:space="preserve">IEEE Access, </w:t>
+            </w:r>
+            <w:r>
+              <w:rPr>
+                <w:noProof/>
+              </w:rPr>
+              <w:t xml:space="preserve">vol. 7, pp. 13260-13283, 2019. </w:t>
+            </w:r>
+          </w:p>
+        </w:tc>
+      </w:tr>
+      <w:tr>
+        <w:trPr>
+          <w:divId w:val="1459490571"/>
+          <w:tblCellSpacing w:w="15" w:type="dxa"/>
+        </w:trPr>
+        <w:tc>
+          <w:tcPr>
+            <w:tcW w:w="50" w:type="pct"/>
+            <w:hideMark/>
+          </w:tcPr>
+          <w:p>
+            <w:pPr>
+              <w:pStyle w:val="Bibliografa"/>
+              <w:rPr>
+                <w:noProof/>
+              </w:rPr>
+            </w:pPr>
+            <w:r>
+              <w:rPr>
+                <w:noProof/>
+              </w:rPr>
+              <w:t xml:space="preserve">[4] </w:t>
+            </w:r>
+          </w:p>
+        </w:tc>
+        <w:tc>
+          <w:tcPr>
+            <w:tcW w:w="0" w:type="auto"/>
+            <w:hideMark/>
+          </w:tcPr>
+          <w:p>
+            <w:pPr>
+              <w:pStyle w:val="Bibliografa"/>
+              <w:rPr>
+                <w:noProof/>
+              </w:rPr>
+            </w:pPr>
+            <w:r>
+              <w:rPr>
+                <w:noProof/>
+              </w:rPr>
+              <w:t xml:space="preserve">H. Gill, US National Science Foundation, 2006. </w:t>
+            </w:r>
+          </w:p>
+        </w:tc>
+      </w:tr>
+      <w:tr>
+        <w:trPr>
+          <w:divId w:val="1459490571"/>
+          <w:tblCellSpacing w:w="15" w:type="dxa"/>
+        </w:trPr>
+        <w:tc>
+          <w:tcPr>
+            <w:tcW w:w="50" w:type="pct"/>
+            <w:hideMark/>
+          </w:tcPr>
+          <w:p>
+            <w:pPr>
+              <w:pStyle w:val="Bibliografa"/>
+              <w:rPr>
+                <w:noProof/>
+              </w:rPr>
+            </w:pPr>
+            <w:r>
+              <w:rPr>
+                <w:noProof/>
+              </w:rPr>
+              <w:t xml:space="preserve">[5] </w:t>
+            </w:r>
+          </w:p>
+        </w:tc>
+        <w:tc>
+          <w:tcPr>
+            <w:tcW w:w="0" w:type="auto"/>
+            <w:hideMark/>
+          </w:tcPr>
+          <w:p>
+            <w:pPr>
+              <w:pStyle w:val="Bibliografa"/>
+              <w:rPr>
+                <w:noProof/>
+              </w:rPr>
+            </w:pPr>
+            <w:r>
+              <w:rPr>
+                <w:noProof/>
+              </w:rPr>
+              <w:t xml:space="preserve">C. Tsigkanos, M. M. Bersani, P. A. Frangoudis y S. Dustdar, «Edge-based Runtime Verification for the Internet of Things,» </w:t>
+            </w:r>
+            <w:r>
+              <w:rPr>
+                <w:i/>
+                <w:iCs/>
+                <w:noProof/>
+              </w:rPr>
+              <w:t xml:space="preserve">IEEE Transactions on Services Computing, </w:t>
+            </w:r>
+            <w:r>
+              <w:rPr>
+                <w:noProof/>
+              </w:rPr>
+              <w:t xml:space="preserve">2021. </w:t>
+            </w:r>
+          </w:p>
+        </w:tc>
+      </w:tr>
+      <w:tr>
+        <w:trPr>
+          <w:divId w:val="1459490571"/>
+          <w:tblCellSpacing w:w="15" w:type="dxa"/>
+        </w:trPr>
+        <w:tc>
+          <w:tcPr>
+            <w:tcW w:w="50" w:type="pct"/>
+            <w:hideMark/>
+          </w:tcPr>
+          <w:p>
+            <w:pPr>
+              <w:pStyle w:val="Bibliografa"/>
+              <w:rPr>
+                <w:noProof/>
+              </w:rPr>
+            </w:pPr>
+            <w:r>
+              <w:rPr>
+                <w:noProof/>
+              </w:rPr>
+              <w:t xml:space="preserve">[6] </w:t>
+            </w:r>
+          </w:p>
+        </w:tc>
+        <w:tc>
+          <w:tcPr>
+            <w:tcW w:w="0" w:type="auto"/>
+            <w:hideMark/>
+          </w:tcPr>
+          <w:p>
+            <w:pPr>
+              <w:pStyle w:val="Bibliografa"/>
+              <w:rPr>
+                <w:noProof/>
+              </w:rPr>
+            </w:pPr>
+            <w:r>
+              <w:rPr>
+                <w:noProof/>
+              </w:rPr>
+              <w:t xml:space="preserve">M. Illarramendi, L. Etxeberria, X. Elkorobarrutia, J. Perez, F. Larrinaga y G. Sagardui, «MDE based IoT Service to enhance the safety of controllers at runtime,» 2019. </w:t>
+            </w:r>
+          </w:p>
+        </w:tc>
+      </w:tr>
+    </w:tbl>
+    <w:p>
+      <w:pPr>
+        <w:divId w:val="1459490571"/>
+        <w:rPr>
+          <w:rFonts w:eastAsia="Times New Roman"/>
+          <w:noProof/>
+        </w:rPr>
+      </w:pPr>
+    </w:p>
+    <w:p>
+      <w:pPr>
+        <w:pStyle w:val="ParrafoNormal"/>
+      </w:pPr>
+      <w:r>
+        <w:fldChar w:fldCharType="end"/>
+      </w:r>
     </w:p>
     <w:sectPr>
       <w:footerReference w:type="default" r:id="rId23"/>
@@ -13674,16 +14165,8 @@
           <w:rPr>
             <w:color w:val="7F7F7F" w:themeColor="text1" w:themeTint="80"/>
           </w:rPr>
-          <w:t>i</w:t>
-        </w:r>
-        <w:proofErr w:type="spellStart"/>
-        <w:r>
-          <w:rPr>
-            <w:color w:val="7F7F7F" w:themeColor="text1" w:themeTint="80"/>
-          </w:rPr>
-          <w:t>i</w:t>
-        </w:r>
-        <w:proofErr w:type="spellEnd"/>
+          <w:t>ii</w:t>
+        </w:r>
         <w:r>
           <w:rPr>
             <w:color w:val="7F7F7F" w:themeColor="text1" w:themeTint="80"/>
@@ -15620,6 +16103,14 @@
       <w:lang w:val="en-GB"/>
     </w:rPr>
   </w:style>
+  <w:style w:type="paragraph" w:styleId="Bibliografa">
+    <w:name w:val="Bibliography"/>
+    <w:basedOn w:val="Normal"/>
+    <w:next w:val="Normal"/>
+    <w:uiPriority w:val="37"/>
+    <w:unhideWhenUsed/>
+    <w:rsid w:val="00811874"/>
+  </w:style>
 </w:styles>
 </file>
 
@@ -16007,7 +16498,120 @@
     </b:Author>
     <b:Publisher>US National Science Foundation</b:Publisher>
     <b:Year>2006</b:Year>
+    <b:RefOrder>4</b:RefOrder>
+  </b:Source>
+  <b:Source>
+    <b:Tag>Rat19</b:Tag>
+    <b:SourceType>JournalArticle</b:SourceType>
+    <b:Guid>{9FE0F351-0B89-4606-BFC2-07D27B8769C8}</b:Guid>
+    <b:Author>
+      <b:Author>
+        <b:NameList>
+          <b:Person>
+            <b:Last>Ratasich</b:Last>
+            <b:First>Denise</b:First>
+          </b:Person>
+          <b:Person>
+            <b:Last>Khalid</b:Last>
+            <b:First>Faiq</b:First>
+          </b:Person>
+          <b:Person>
+            <b:Last>Geissler</b:Last>
+            <b:First>Florian</b:First>
+          </b:Person>
+          <b:Person>
+            <b:Last>Grosu</b:Last>
+            <b:First>Radu</b:First>
+          </b:Person>
+          <b:Person>
+            <b:Last>Shafique</b:Last>
+            <b:First>Muhammad</b:First>
+          </b:Person>
+          <b:Person>
+            <b:Last>Bartocci</b:Last>
+            <b:First>Ezio</b:First>
+          </b:Person>
+        </b:NameList>
+      </b:Author>
+    </b:Author>
+    <b:Title>A Roadmap Toward the Resilient Internet of Things for Cyber-Physical Systems</b:Title>
+    <b:Year>2019</b:Year>
+    <b:JournalName>IEEE Access</b:JournalName>
+    <b:Pages>13260-13283</b:Pages>
+    <b:Volume>7</b:Volume>
     <b:RefOrder>3</b:RefOrder>
+  </b:Source>
+  <b:Source>
+    <b:Tag>Tsi21</b:Tag>
+    <b:SourceType>JournalArticle</b:SourceType>
+    <b:Guid>{1EE94CB2-BF1B-4A71-B4D5-280BAA4AA392}</b:Guid>
+    <b:Author>
+      <b:Author>
+        <b:NameList>
+          <b:Person>
+            <b:Last>Tsigkanos</b:Last>
+            <b:First>Christos</b:First>
+          </b:Person>
+          <b:Person>
+            <b:Last>Bersani</b:Last>
+            <b:First>Marcello</b:First>
+            <b:Middle>M.</b:Middle>
+          </b:Person>
+          <b:Person>
+            <b:Last>Frangoudis</b:Last>
+            <b:First>Pantelis</b:First>
+            <b:Middle>A.</b:Middle>
+          </b:Person>
+          <b:Person>
+            <b:Last>Dustdar</b:Last>
+            <b:First>Schahram</b:First>
+          </b:Person>
+        </b:NameList>
+      </b:Author>
+    </b:Author>
+    <b:Title>Edge-based Runtime Verification for the Internet of Things</b:Title>
+    <b:Year>2021</b:Year>
+    <b:JournalName>IEEE Transactions on Services Computing</b:JournalName>
+    <b:DOI>10.1109/TSC.2021.3074956</b:DOI>
+    <b:RefOrder>5</b:RefOrder>
+  </b:Source>
+  <b:Source>
+    <b:Tag>Ill19</b:Tag>
+    <b:SourceType>JournalArticle</b:SourceType>
+    <b:Guid>{EFD85704-3C86-4FE4-A3CB-3B946104828A}</b:Guid>
+    <b:Author>
+      <b:Author>
+        <b:NameList>
+          <b:Person>
+            <b:Last>Illarramendi</b:Last>
+            <b:First>Miren</b:First>
+          </b:Person>
+          <b:Person>
+            <b:Last>Etxeberria</b:Last>
+            <b:First>Leire</b:First>
+          </b:Person>
+          <b:Person>
+            <b:Last>Elkorobarrutia</b:Last>
+            <b:First>Xabier</b:First>
+          </b:Person>
+          <b:Person>
+            <b:Last>Perez</b:Last>
+            <b:First>Jose</b:First>
+          </b:Person>
+          <b:Person>
+            <b:Last>Larrinaga</b:Last>
+            <b:First>Felix</b:First>
+          </b:Person>
+          <b:Person>
+            <b:Last>Sagardui</b:Last>
+            <b:First>Goiuria</b:First>
+          </b:Person>
+        </b:NameList>
+      </b:Author>
+    </b:Author>
+    <b:Title>MDE based IoT Service to enhance the safety of controllers at runtime</b:Title>
+    <b:Year>2019</b:Year>
+    <b:RefOrder>6</b:RefOrder>
   </b:Source>
 </b:Sources>
 </file>
@@ -16021,7 +16625,7 @@
 </file>
 
 <file path=customXml/itemProps2.xml><?xml version="1.0" encoding="utf-8"?>
-<ds:datastoreItem xmlns:ds="http://schemas.openxmlformats.org/officeDocument/2006/customXml" ds:itemID="{CB0B35D4-2860-4776-8D06-02EDA5160D39}">
+<ds:datastoreItem xmlns:ds="http://schemas.openxmlformats.org/officeDocument/2006/customXml" ds:itemID="{2FBAD903-41E8-463E-B7C9-36B2328B8FB2}">
   <ds:schemaRefs>
     <ds:schemaRef ds:uri="http://schemas.openxmlformats.org/officeDocument/2006/bibliography"/>
   </ds:schemaRefs>

</xml_diff>

<commit_message>
Add esp exaples from the IoT course
</commit_message>
<xml_diff>
--- a/Documents/OihanaGarciaAnakabe_GBL_RUNTIME VERIFICATION FOR SPATIO-TEMPORAL PROPERTIES OVER IOT NETWORKS.docx
+++ b/Documents/OihanaGarciaAnakabe_GBL_RUNTIME VERIFICATION FOR SPATIO-TEMPORAL PROPERTIES OVER IOT NETWORKS.docx
@@ -9167,7 +9167,6 @@
       <w:r>
         <w:t xml:space="preserve"> </w:t>
       </w:r>
-      <w:proofErr w:type="gramStart"/>
       <w:r>
         <w:t>are</w:t>
       </w:r>
@@ -9177,7 +9176,6 @@
       <w:r>
         <w:t>defined</w:t>
       </w:r>
-      <w:proofErr w:type="gramEnd"/>
       <w:r>
         <w:t>.</w:t>
       </w:r>
@@ -9202,14 +9200,12 @@
       <w:r>
         <w:t xml:space="preserve"> </w:t>
       </w:r>
-      <w:proofErr w:type="gramStart"/>
       <w:r>
         <w:t xml:space="preserve">are </w:t>
       </w:r>
       <w:r>
         <w:t>explained</w:t>
       </w:r>
-      <w:proofErr w:type="gramEnd"/>
       <w:r>
         <w:t>.</w:t>
       </w:r>
@@ -9269,15 +9265,7 @@
         </w:sdtContent>
       </w:sdt>
       <w:r>
-        <w:t xml:space="preserve">. These devices are already part of </w:t>
-      </w:r>
-      <w:proofErr w:type="gramStart"/>
-      <w:r>
-        <w:t>several</w:t>
-      </w:r>
-      <w:proofErr w:type="gramEnd"/>
-      <w:r>
-        <w:t xml:space="preserve"> fields (e.g., e-health services, smart cities, e-farm, and intelligent transportation systems (ITS)), being a big part of the digitalization of society to build a smart world.</w:t>
+        <w:t>. These devices are already part of several fields (e.g., e-health services, smart cities, e-farm, and intelligent transportation systems (ITS)), being a big part of the digitalization of society to build a smart world.</w:t>
       </w:r>
     </w:p>
     <w:p>
@@ -9296,15 +9284,7 @@
         <w:t>Cyber Physical Systems</w:t>
       </w:r>
       <w:r>
-        <w:t xml:space="preserve"> (CPS), where physical systems </w:t>
-      </w:r>
-      <w:proofErr w:type="gramStart"/>
-      <w:r>
-        <w:t>are monitored</w:t>
-      </w:r>
-      <w:proofErr w:type="gramEnd"/>
-      <w:r>
-        <w:t xml:space="preserve"> and/or controlled by a computational core.</w:t>
+        <w:t xml:space="preserve"> (CPS), where physical systems are monitored and/or controlled by a computational core.</w:t>
       </w:r>
       <w:r>
         <w:t xml:space="preserve"> </w:t>
@@ -9319,15 +9299,7 @@
         <w:t xml:space="preserve"> </w:t>
       </w:r>
       <w:r>
-        <w:t xml:space="preserve">They can </w:t>
-      </w:r>
-      <w:proofErr w:type="gramStart"/>
-      <w:r>
-        <w:t>be found</w:t>
-      </w:r>
-      <w:proofErr w:type="gramEnd"/>
-      <w:r>
-        <w:t xml:space="preserve"> in different sectors such as </w:t>
+        <w:t xml:space="preserve">They can be found in different sectors such as </w:t>
       </w:r>
       <w:r>
         <w:t>self-driving</w:t>
@@ -9416,39 +9388,7 @@
         <w:t>w</w:t>
       </w:r>
       <w:r>
-        <w:t xml:space="preserve">hose operations </w:t>
-      </w:r>
-      <w:proofErr w:type="gramStart"/>
-      <w:r>
-        <w:t>are integrated</w:t>
-      </w:r>
-      <w:proofErr w:type="gramEnd"/>
-      <w:r>
-        <w:t xml:space="preserve">, monitored, and/or controlled by a computational core. Components </w:t>
-      </w:r>
-      <w:proofErr w:type="gramStart"/>
-      <w:r>
-        <w:t>are networked</w:t>
-      </w:r>
-      <w:proofErr w:type="gramEnd"/>
-      <w:r>
-        <w:t xml:space="preserve"> at every scale. Computing is deeply embedded into every physical component, </w:t>
-      </w:r>
-      <w:proofErr w:type="gramStart"/>
-      <w:r>
-        <w:t>possibly even</w:t>
-      </w:r>
-      <w:proofErr w:type="gramEnd"/>
-      <w:r>
-        <w:t xml:space="preserve"> into materials. The computational core is an embedded system, usually demands real-time response, and </w:t>
-      </w:r>
-      <w:proofErr w:type="gramStart"/>
-      <w:r>
-        <w:t>is most often distributed</w:t>
-      </w:r>
-      <w:proofErr w:type="gramEnd"/>
-      <w:r>
-        <w:t xml:space="preserve">. The </w:t>
+        <w:t xml:space="preserve">hose operations are integrated, monitored, and/or controlled by a computational core. Components are networked at every scale. Computing is deeply embedded into every physical component, possibly even into materials. The computational core is an embedded system, usually demands real-time response, and is most often distributed. The </w:t>
       </w:r>
       <w:r>
         <w:t>behaviour</w:t>
@@ -9521,15 +9461,7 @@
         <w:t>Runtime Verification</w:t>
       </w:r>
       <w:r>
-        <w:t xml:space="preserve"> (</w:t>
-      </w:r>
-      <w:proofErr w:type="gramStart"/>
-      <w:r>
-        <w:t>RV</w:t>
-      </w:r>
-      <w:proofErr w:type="gramEnd"/>
-      <w:r>
-        <w:t xml:space="preserve">), which purpose is to observe information from a system while it is operating and analyse the behaviour to detect if it satisfies </w:t>
+        <w:t xml:space="preserve"> (RV), which purpose is to observe information from a system while it is operating and analyse the behaviour to detect if it satisfies </w:t>
       </w:r>
       <w:r>
         <w:t xml:space="preserve">or violates certain properties. Monitoring the status of </w:t>
@@ -9624,39 +9556,7 @@
         <w:ind w:firstLine="0"/>
       </w:pPr>
       <w:r>
-        <w:t xml:space="preserve">This project focuses precisely on the challenges when doing monitoring on CPS over IoT and provides an implementation of a service to monitor data collected by sensors at runtime. It is closely related to </w:t>
-      </w:r>
-      <w:proofErr w:type="gramStart"/>
-      <w:r>
-        <w:t>some</w:t>
-      </w:r>
-      <w:proofErr w:type="gramEnd"/>
-      <w:r>
-        <w:t xml:space="preserve"> aspects of Helen Gill’s definition. The IoT devices are in the physical part where they </w:t>
-      </w:r>
-      <w:proofErr w:type="gramStart"/>
-      <w:r>
-        <w:t>are spatially distributed</w:t>
-      </w:r>
-      <w:proofErr w:type="gramEnd"/>
-      <w:r>
-        <w:t xml:space="preserve"> and networked. The data will </w:t>
-      </w:r>
-      <w:proofErr w:type="gramStart"/>
-      <w:r>
-        <w:t>be collected</w:t>
-      </w:r>
-      <w:proofErr w:type="gramEnd"/>
-      <w:r>
-        <w:t xml:space="preserve">, both across space and time. One main task of the project is to connect the sensors with the monitor so they can share information (i.e., networking). Finally, this data will </w:t>
-      </w:r>
-      <w:proofErr w:type="gramStart"/>
-      <w:r>
-        <w:t>be sent</w:t>
-      </w:r>
-      <w:proofErr w:type="gramEnd"/>
-      <w:r>
-        <w:t xml:space="preserve"> to </w:t>
+        <w:t xml:space="preserve">This project focuses precisely on the challenges when doing monitoring on CPS over IoT and provides an implementation of a service to monitor data collected by sensors at runtime. It is closely related to some aspects of Helen Gill’s definition. The IoT devices are in the physical part where they are spatially distributed and networked. The data will be collected, both across space and time. One main task of the project is to connect the sensors with the monitor so they can share information (i.e., networking). Finally, this data will be sent to </w:t>
       </w:r>
       <w:proofErr w:type="spellStart"/>
       <w:r>
@@ -9902,35 +9802,21 @@
         <w:rPr>
           <w:highlight w:val="red"/>
         </w:rPr>
-        <w:t xml:space="preserve">. Further, to identify best practices and implement a demonstration methodology based on one of the use-cases defined in the project. Lastly, the method will be </w:t>
+        <w:t xml:space="preserve">. Further, to identify best practices and implement a demonstration methodology based on one of the use-cases defined in the project. Lastly, the method will be tested </w:t>
       </w:r>
       <w:proofErr w:type="gramStart"/>
       <w:r>
         <w:rPr>
           <w:highlight w:val="red"/>
         </w:rPr>
-        <w:t>tested</w:t>
+        <w:t>in order to</w:t>
       </w:r>
       <w:proofErr w:type="gramEnd"/>
       <w:r>
         <w:rPr>
           <w:highlight w:val="red"/>
         </w:rPr>
-        <w:t xml:space="preserve"> in order to establish a grade of improvement compared to earlier and state-of-the-art techniques. </w:t>
-      </w:r>
-      <w:proofErr w:type="gramStart"/>
-      <w:r>
-        <w:rPr>
-          <w:highlight w:val="red"/>
-        </w:rPr>
-        <w:t>Writing</w:t>
-      </w:r>
-      <w:proofErr w:type="gramEnd"/>
-      <w:r>
-        <w:rPr>
-          <w:highlight w:val="red"/>
-        </w:rPr>
-        <w:t xml:space="preserve"> a technical report on the work performed and the achieved results.</w:t>
+        <w:t xml:space="preserve"> establish a grade of improvement compared to earlier and state-of-the-art techniques. Writing a technical report on the work performed and the achieved results.</w:t>
       </w:r>
     </w:p>
     <w:p>
@@ -9959,26 +9845,10 @@
         <w:t>s</w:t>
       </w:r>
       <w:r>
-        <w:t xml:space="preserve">, the project has </w:t>
-      </w:r>
-      <w:proofErr w:type="gramStart"/>
-      <w:r>
-        <w:t>been divided</w:t>
-      </w:r>
-      <w:proofErr w:type="gramEnd"/>
-      <w:r>
-        <w:t xml:space="preserve"> into some tasks and scheduled to manage the work. </w:t>
-      </w:r>
-      <w:r>
-        <w:t xml:space="preserve">The development has </w:t>
-      </w:r>
-      <w:proofErr w:type="gramStart"/>
-      <w:r>
-        <w:t>been divided</w:t>
-      </w:r>
-      <w:proofErr w:type="gramEnd"/>
-      <w:r>
-        <w:t xml:space="preserve"> in the next phases: </w:t>
+        <w:t xml:space="preserve">, the project has been divided into some tasks and scheduled to manage the work. </w:t>
+      </w:r>
+      <w:r>
+        <w:t xml:space="preserve">The development has been divided in the next phases: </w:t>
       </w:r>
     </w:p>
     <w:p>
@@ -10015,15 +9885,7 @@
         <w:t xml:space="preserve"> </w:t>
       </w:r>
       <w:r>
-        <w:t xml:space="preserve">project </w:t>
-      </w:r>
-      <w:proofErr w:type="gramStart"/>
-      <w:r>
-        <w:t>is held</w:t>
-      </w:r>
-      <w:proofErr w:type="gramEnd"/>
-      <w:r>
-        <w:t xml:space="preserve"> in </w:t>
+        <w:t xml:space="preserve">project is held in </w:t>
       </w:r>
       <w:proofErr w:type="spellStart"/>
       <w:r>
@@ -10067,15 +9929,7 @@
         <w:t xml:space="preserve">, </w:t>
       </w:r>
       <w:r>
-        <w:t xml:space="preserve">therefore, </w:t>
-      </w:r>
-      <w:proofErr w:type="gramStart"/>
-      <w:r>
-        <w:t>most of</w:t>
-      </w:r>
-      <w:proofErr w:type="gramEnd"/>
-      <w:r>
-        <w:t xml:space="preserve"> the time was dedicated to this, to learn the concepts to comprehend it (i.e., </w:t>
+        <w:t xml:space="preserve">therefore, most of the time was dedicated to this, to learn the concepts to comprehend it (i.e., </w:t>
       </w:r>
       <w:r>
         <w:t>CPS and STREL)</w:t>
@@ -10109,15 +9963,7 @@
         <w:t>After studying the project bases</w:t>
       </w:r>
       <w:r>
-        <w:t xml:space="preserve"> and making </w:t>
-      </w:r>
-      <w:proofErr w:type="gramStart"/>
-      <w:r>
-        <w:t>some</w:t>
-      </w:r>
-      <w:proofErr w:type="gramEnd"/>
-      <w:r>
-        <w:t xml:space="preserve"> </w:t>
+        <w:t xml:space="preserve"> and making some </w:t>
       </w:r>
       <w:r>
         <w:t>trial examples with the moonlight framework, the product development started.</w:t>
@@ -10129,21 +9975,7 @@
         <w:rPr>
           <w:highlight w:val="red"/>
         </w:rPr>
-        <w:t xml:space="preserve">Here the middleware </w:t>
-      </w:r>
-      <w:proofErr w:type="gramStart"/>
-      <w:r>
-        <w:rPr>
-          <w:highlight w:val="red"/>
-        </w:rPr>
-        <w:t>was implemented</w:t>
-      </w:r>
-      <w:proofErr w:type="gramEnd"/>
-      <w:r>
-        <w:rPr>
-          <w:highlight w:val="red"/>
-        </w:rPr>
-        <w:t>, the services, and …</w:t>
+        <w:t>Here the middleware was implemented, the services, and …</w:t>
       </w:r>
       <w:r>
         <w:t xml:space="preserve"> </w:t>
@@ -10164,21 +9996,7 @@
         <w:rPr>
           <w:highlight w:val="red"/>
         </w:rPr>
-        <w:t xml:space="preserve">ition, a beta release </w:t>
-      </w:r>
-      <w:proofErr w:type="gramStart"/>
-      <w:r>
-        <w:rPr>
-          <w:highlight w:val="red"/>
-        </w:rPr>
-        <w:t>was scheduled</w:t>
-      </w:r>
-      <w:proofErr w:type="gramEnd"/>
-      <w:r>
-        <w:rPr>
-          <w:highlight w:val="red"/>
-        </w:rPr>
-        <w:t xml:space="preserve"> for April. </w:t>
+        <w:t xml:space="preserve">ition, a beta release was scheduled for April. </w:t>
       </w:r>
       <w:r>
         <w:rPr>
@@ -10293,71 +10111,43 @@
         <w:rPr>
           <w:highlight w:val="red"/>
         </w:rPr>
-        <w:t xml:space="preserve">development, </w:t>
-      </w:r>
-      <w:proofErr w:type="gramStart"/>
+        <w:t xml:space="preserve">development, some aspects </w:t>
+      </w:r>
       <w:r>
         <w:rPr>
           <w:highlight w:val="red"/>
         </w:rPr>
-        <w:t>some</w:t>
-      </w:r>
-      <w:proofErr w:type="gramEnd"/>
+        <w:t>of the project were changed</w:t>
+      </w:r>
       <w:r>
         <w:rPr>
           <w:highlight w:val="red"/>
         </w:rPr>
-        <w:t xml:space="preserve"> aspects </w:t>
+        <w:t>.</w:t>
       </w:r>
       <w:r>
         <w:rPr>
           <w:highlight w:val="red"/>
         </w:rPr>
-        <w:t>of the project were changed</w:t>
+        <w:t xml:space="preserve"> </w:t>
       </w:r>
       <w:r>
         <w:rPr>
           <w:highlight w:val="red"/>
         </w:rPr>
-        <w:t>.</w:t>
+        <w:t>F</w:t>
       </w:r>
       <w:r>
         <w:rPr>
           <w:highlight w:val="red"/>
         </w:rPr>
-        <w:t xml:space="preserve"> </w:t>
+        <w:t xml:space="preserve">or example, </w:t>
       </w:r>
       <w:r>
         <w:rPr>
           <w:highlight w:val="red"/>
         </w:rPr>
-        <w:t>F</w:t>
-      </w:r>
-      <w:r>
-        <w:rPr>
-          <w:highlight w:val="red"/>
-        </w:rPr>
-        <w:t xml:space="preserve">or example, </w:t>
-      </w:r>
-      <w:r>
-        <w:rPr>
-          <w:highlight w:val="red"/>
-        </w:rPr>
-        <w:t xml:space="preserve">at the beginning the middleware was supposed to be developed to be one directional (i.e., from the sensors to the monitor), but finally, we decided to be bi-directional and add another step (i.e., receive the data from the sensors, send it to the monito, get the results and send it to another service) and with a SOA architecture. Luckily, the middleware I was developing was as general as possible and the tests done had a good coverage, so to change the architecture of the software </w:t>
-      </w:r>
-      <w:proofErr w:type="gramStart"/>
-      <w:r>
-        <w:rPr>
-          <w:highlight w:val="red"/>
-        </w:rPr>
-        <w:t>hadn’t</w:t>
-      </w:r>
-      <w:proofErr w:type="gramEnd"/>
-      <w:r>
-        <w:rPr>
-          <w:highlight w:val="red"/>
-        </w:rPr>
-        <w:t xml:space="preserve"> take so long and </w:t>
+        <w:t xml:space="preserve">at the beginning the middleware was supposed to be developed to be one directional (i.e., from the sensors to the monitor), but finally, we decided to be bi-directional and add another step (i.e., receive the data from the sensors, send it to the monito, get the results and send it to another service) and with a SOA architecture. Luckily, the middleware I was developing was as general as possible and the tests done had a good coverage, so to change the architecture of the software hadn’t take so long and </w:t>
       </w:r>
       <w:r>
         <w:rPr>
@@ -10376,55 +10166,27 @@
           <w:highlight w:val="red"/>
         </w:rPr>
         <w:lastRenderedPageBreak/>
-        <w:t xml:space="preserve">At the beginning of the project a Gantt chart was created, but some tasks took longer or shorter than expected or due to the changes in the objectives, it </w:t>
-      </w:r>
-      <w:proofErr w:type="gramStart"/>
+        <w:t xml:space="preserve">At the beginning of the project a Gantt chart was created, but some tasks took longer or shorter than expected or due to the changes in the objectives, it wasn’t followed al pie de la </w:t>
+      </w:r>
+      <w:proofErr w:type="spellStart"/>
       <w:r>
         <w:rPr>
           <w:highlight w:val="red"/>
         </w:rPr>
-        <w:t>wasn’t</w:t>
-      </w:r>
-      <w:proofErr w:type="gramEnd"/>
+        <w:t>letra</w:t>
+      </w:r>
+      <w:proofErr w:type="spellEnd"/>
       <w:r>
         <w:rPr>
           <w:highlight w:val="red"/>
         </w:rPr>
-        <w:t xml:space="preserve"> followed al pie de la </w:t>
-      </w:r>
-      <w:proofErr w:type="spellStart"/>
+        <w:t>. As time passed, t</w:t>
+      </w:r>
       <w:r>
         <w:rPr>
           <w:highlight w:val="red"/>
         </w:rPr>
-        <w:t>letra</w:t>
-      </w:r>
-      <w:proofErr w:type="spellEnd"/>
-      <w:r>
-        <w:rPr>
-          <w:highlight w:val="red"/>
-        </w:rPr>
-        <w:t>. As time passed, t</w:t>
-      </w:r>
-      <w:r>
-        <w:rPr>
-          <w:highlight w:val="red"/>
-        </w:rPr>
-        <w:t xml:space="preserve">he track of the project was </w:t>
-      </w:r>
-      <w:proofErr w:type="gramStart"/>
-      <w:r>
-        <w:rPr>
-          <w:highlight w:val="red"/>
-        </w:rPr>
-        <w:t>being recorded</w:t>
-      </w:r>
-      <w:proofErr w:type="gramEnd"/>
-      <w:r>
-        <w:rPr>
-          <w:highlight w:val="red"/>
-        </w:rPr>
-        <w:t xml:space="preserve"> in a </w:t>
+        <w:t xml:space="preserve">he track of the project was being recorded in a </w:t>
       </w:r>
       <w:proofErr w:type="spellStart"/>
       <w:r>
@@ -10519,41 +10281,13 @@
         <w:rPr>
           <w:highlight w:val="red"/>
         </w:rPr>
-        <w:t xml:space="preserve">project. Tried to do a TDD (Test-driven Development). But I </w:t>
-      </w:r>
-      <w:proofErr w:type="gramStart"/>
+        <w:t xml:space="preserve">project. Tried to do a TDD (Test-driven Development). But I was not used to do it, so sometimes, I wrote the production code before the tests. In any case, the </w:t>
+      </w:r>
       <w:r>
         <w:rPr>
           <w:highlight w:val="red"/>
         </w:rPr>
-        <w:t>was not used</w:t>
-      </w:r>
-      <w:proofErr w:type="gramEnd"/>
-      <w:r>
-        <w:rPr>
-          <w:highlight w:val="red"/>
-        </w:rPr>
-        <w:t xml:space="preserve"> to do it, so sometimes, I wrote the production code before the tests. In any case, the </w:t>
-      </w:r>
-      <w:r>
-        <w:rPr>
-          <w:highlight w:val="red"/>
-        </w:rPr>
-        <w:t xml:space="preserve">tests where </w:t>
-      </w:r>
-      <w:proofErr w:type="gramStart"/>
-      <w:r>
-        <w:rPr>
-          <w:highlight w:val="red"/>
-        </w:rPr>
-        <w:t>very important</w:t>
-      </w:r>
-      <w:proofErr w:type="gramEnd"/>
-      <w:r>
-        <w:rPr>
-          <w:highlight w:val="red"/>
-        </w:rPr>
-        <w:t xml:space="preserve"> during the development and I was doing them during the entire project</w:t>
+        <w:t>tests where very important during the development and I was doing them during the entire project</w:t>
       </w:r>
     </w:p>
     <w:p>
@@ -10609,35 +10343,7 @@
         <w:rPr>
           <w:highlight w:val="red"/>
         </w:rPr>
-        <w:t xml:space="preserve"> keep a track of what I am doing and make some questions, do/ask for suggestions… And </w:t>
-      </w:r>
-      <w:proofErr w:type="gramStart"/>
-      <w:r>
-        <w:rPr>
-          <w:highlight w:val="red"/>
-        </w:rPr>
-        <w:t>some</w:t>
-      </w:r>
-      <w:proofErr w:type="gramEnd"/>
-      <w:r>
-        <w:rPr>
-          <w:highlight w:val="red"/>
-        </w:rPr>
-        <w:t xml:space="preserve"> other extra meetings too if needed. In the first months they let me attend the IoT master’s course, </w:t>
-      </w:r>
-      <w:proofErr w:type="gramStart"/>
-      <w:r>
-        <w:rPr>
-          <w:highlight w:val="red"/>
-        </w:rPr>
-        <w:t>that</w:t>
-      </w:r>
-      <w:proofErr w:type="gramEnd"/>
-      <w:r>
-        <w:rPr>
-          <w:highlight w:val="red"/>
-        </w:rPr>
-        <w:t xml:space="preserve"> helped me with the IoT sensors and MQTT protocol.</w:t>
+        <w:t xml:space="preserve"> keep a track of what I am doing and make some questions, do/ask for suggestions… And some other extra meetings too if needed. In the first months they let me attend the IoT master’s course, that helped me with the IoT sensors and MQTT protocol.</w:t>
       </w:r>
     </w:p>
     <w:p>
@@ -10657,15 +10363,7 @@
         <w:t>This thesi</w:t>
       </w:r>
       <w:r>
-        <w:t xml:space="preserve">s consists </w:t>
-      </w:r>
-      <w:proofErr w:type="gramStart"/>
-      <w:r>
-        <w:t>largely in</w:t>
-      </w:r>
-      <w:proofErr w:type="gramEnd"/>
-      <w:r>
-        <w:t xml:space="preserve"> developing a software project, due to this, the main resources used are software, nevertheless, some hardware devices were used too. </w:t>
+        <w:t xml:space="preserve">s consists largely in developing a software project, due to this, the main resources used are software, nevertheless, some hardware devices were used too. </w:t>
       </w:r>
       <w:r>
         <w:t xml:space="preserve">Down below there is a list of the requirements needed during this project divided in two groups, </w:t>
@@ -10862,27 +10560,14 @@
       <w:pPr>
         <w:pStyle w:val="ParrafoNormal"/>
       </w:pPr>
-      <w:proofErr w:type="gramStart"/>
-      <w:r>
-        <w:t>Nearly all</w:t>
-      </w:r>
-      <w:proofErr w:type="gramEnd"/>
-      <w:r>
-        <w:t xml:space="preserve"> the project is </w:t>
+      <w:r>
+        <w:t xml:space="preserve">Nearly all the project is </w:t>
       </w:r>
       <w:r>
         <w:t>developed in Java. As</w:t>
       </w:r>
       <w:r>
-        <w:t xml:space="preserve"> previously mentioned, Moonlight </w:t>
-      </w:r>
-      <w:proofErr w:type="gramStart"/>
-      <w:r>
-        <w:t>is implemented</w:t>
-      </w:r>
-      <w:proofErr w:type="gramEnd"/>
-      <w:r>
-        <w:t xml:space="preserve"> as a Java program and so </w:t>
+        <w:t xml:space="preserve"> previously mentioned, Moonlight is implemented as a Java program and so </w:t>
       </w:r>
       <w:r>
         <w:t>is</w:t>
@@ -10906,135 +10591,151 @@
         <w:ind w:firstLine="0"/>
       </w:pPr>
       <w:r>
-        <w:t xml:space="preserve">C </w:t>
+        <w:t xml:space="preserve">C is used to develop </w:t>
+      </w:r>
+      <w:r>
+        <w:t>the program of the devices of this project. A language that</w:t>
+      </w:r>
+      <w:r>
+        <w:t xml:space="preserve"> </w:t>
+      </w:r>
+      <w:r>
+        <w:t>can be considered as one of the most widely used programming languages in IoT</w:t>
+      </w:r>
+      <w:r>
+        <w:t xml:space="preserve">. </w:t>
+      </w:r>
+    </w:p>
+    <w:p>
+      <w:pPr>
+        <w:pStyle w:val="Ttulo4"/>
+      </w:pPr>
+      <w:r>
+        <w:lastRenderedPageBreak/>
+        <w:t>Gradle</w:t>
+      </w:r>
+    </w:p>
+    <w:p>
+      <w:pPr>
+        <w:pStyle w:val="ParrafoNormal"/>
+      </w:pPr>
+    </w:p>
+    <w:p>
+      <w:pPr>
+        <w:pStyle w:val="ParrafoNormal"/>
+        <w:rPr>
+          <w:color w:val="FF0000"/>
+        </w:rPr>
+      </w:pPr>
+      <w:r>
+        <w:rPr>
+          <w:color w:val="FF0000"/>
+        </w:rPr>
+        <w:t>Gradle is an open-source build automation tool focused on flexibility and performance. Gradle build scripts are written using a Groovy or Kotlin DSL. Read about Gradle features to learn what is possible with Gradle.</w:t>
+      </w:r>
+    </w:p>
+    <w:p>
+      <w:pPr>
+        <w:pStyle w:val="Ttulo4"/>
+      </w:pPr>
+    </w:p>
+    <w:p>
+      <w:pPr>
+        <w:pStyle w:val="Ttulo4"/>
+      </w:pPr>
+      <w:r>
+        <w:t xml:space="preserve">Zephyr </w:t>
+      </w:r>
+    </w:p>
+    <w:p>
+      <w:pPr>
+        <w:pStyle w:val="ParrafoNormal"/>
+      </w:pPr>
+    </w:p>
+    <w:p>
+      <w:pPr>
+        <w:pStyle w:val="Ttulo4"/>
+      </w:pPr>
+      <w:r>
+        <w:t>IDEA</w:t>
+      </w:r>
+    </w:p>
+    <w:p>
+      <w:pPr>
+        <w:pStyle w:val="ParrafoNormal"/>
+      </w:pPr>
+      <w:r>
+        <w:t>IntelliJ IDEA</w:t>
+      </w:r>
+    </w:p>
+    <w:p>
+      <w:pPr>
+        <w:pStyle w:val="ParrafoNormal"/>
+      </w:pPr>
+      <w:r>
+        <w:t>Arduino</w:t>
+      </w:r>
+    </w:p>
+    <w:p>
+      <w:pPr>
+        <w:pStyle w:val="ParrafoNormal"/>
+      </w:pPr>
+    </w:p>
+    <w:p>
+      <w:pPr>
+        <w:pStyle w:val="Ttulo3"/>
+      </w:pPr>
+      <w:r>
+        <w:t>Hardware</w:t>
+      </w:r>
+    </w:p>
+    <w:p>
+      <w:pPr>
+        <w:pStyle w:val="Ttulo4"/>
+      </w:pPr>
+      <w:r>
+        <w:t>Thingy52</w:t>
+      </w:r>
+    </w:p>
+    <w:p>
+      <w:pPr>
+        <w:pStyle w:val="ParrafoNormal"/>
+      </w:pPr>
+    </w:p>
+    <w:p>
+      <w:pPr>
+        <w:pStyle w:val="Ttulo4"/>
+      </w:pPr>
+      <w:r>
+        <w:t>ESP32</w:t>
+      </w:r>
+    </w:p>
+    <w:p>
+      <w:pPr>
+        <w:pStyle w:val="ParrafoNormal"/>
+      </w:pPr>
+    </w:p>
+    <w:p>
+      <w:pPr>
+        <w:pStyle w:val="ParrafoNormal"/>
+      </w:pPr>
+      <w:r>
+        <w:t>For this project, IoT sensors (Thingy52) and a monitor (</w:t>
+      </w:r>
+      <w:proofErr w:type="spellStart"/>
+      <w:r>
+        <w:t>MoonLight</w:t>
+      </w:r>
+      <w:proofErr w:type="spellEnd"/>
+      <w:r>
+        <w:t xml:space="preserve">) are already provided. The resources will be studied and </w:t>
       </w:r>
       <w:proofErr w:type="gramStart"/>
       <w:r>
-        <w:t>is used</w:t>
+        <w:t>manipulated</w:t>
       </w:r>
       <w:proofErr w:type="gramEnd"/>
       <w:r>
-        <w:t xml:space="preserve"> to develop </w:t>
-      </w:r>
-      <w:r>
-        <w:t>the program of the devices of this project. A language that</w:t>
-      </w:r>
-      <w:r>
-        <w:t xml:space="preserve"> </w:t>
-      </w:r>
-      <w:r>
-        <w:t xml:space="preserve">can </w:t>
-      </w:r>
-      <w:proofErr w:type="gramStart"/>
-      <w:r>
-        <w:t>be considered</w:t>
-      </w:r>
-      <w:proofErr w:type="gramEnd"/>
-      <w:r>
-        <w:t xml:space="preserve"> as one of the most widely used programming languages in IoT</w:t>
-      </w:r>
-      <w:r>
-        <w:t xml:space="preserve">. </w:t>
-      </w:r>
-    </w:p>
-    <w:p>
-      <w:pPr>
-        <w:pStyle w:val="Ttulo4"/>
-      </w:pPr>
-      <w:r>
-        <w:lastRenderedPageBreak/>
-        <w:t>IDEA</w:t>
-      </w:r>
-    </w:p>
-    <w:p>
-      <w:pPr>
-        <w:pStyle w:val="ParrafoNormal"/>
-      </w:pPr>
-      <w:r>
-        <w:t>IntelliJ IDEA</w:t>
-      </w:r>
-    </w:p>
-    <w:p>
-      <w:pPr>
-        <w:pStyle w:val="Ttulo4"/>
-      </w:pPr>
-      <w:r>
-        <w:t>Gradle</w:t>
-      </w:r>
-    </w:p>
-    <w:p>
-      <w:pPr>
-        <w:pStyle w:val="ParrafoNormal"/>
-      </w:pPr>
-    </w:p>
-    <w:p>
-      <w:pPr>
-        <w:pStyle w:val="ParrafoNormal"/>
-      </w:pPr>
-      <w:r>
-        <w:t xml:space="preserve">Gradle is an open-source build automation tool focused on flexibility and performance. Gradle build scripts </w:t>
-      </w:r>
-      <w:proofErr w:type="gramStart"/>
-      <w:r>
-        <w:t>are written</w:t>
-      </w:r>
-      <w:proofErr w:type="gramEnd"/>
-      <w:r>
-        <w:t xml:space="preserve"> using a Groovy or Kotlin DSL. Read about Gradle features to learn what is possible with Gradle.</w:t>
-      </w:r>
-    </w:p>
-    <w:p>
-      <w:pPr>
-        <w:pStyle w:val="ParrafoNormal"/>
-      </w:pPr>
-    </w:p>
-    <w:p>
-      <w:pPr>
-        <w:pStyle w:val="Ttulo3"/>
-      </w:pPr>
-      <w:r>
-        <w:t>Hardware</w:t>
-      </w:r>
-    </w:p>
-    <w:p>
-      <w:pPr>
-        <w:pStyle w:val="ParrafoNormal"/>
-      </w:pPr>
-      <w:proofErr w:type="spellStart"/>
-      <w:r>
-        <w:t>sdfghj</w:t>
-      </w:r>
-      <w:proofErr w:type="spellEnd"/>
-    </w:p>
-    <w:p>
-      <w:pPr>
-        <w:pStyle w:val="ParrafoNormal"/>
-      </w:pPr>
-      <w:r>
-        <w:t>For this project, IoT sensors (Thingy52) and a monitor (</w:t>
-      </w:r>
-      <w:proofErr w:type="spellStart"/>
-      <w:r>
-        <w:t>MoonLight</w:t>
-      </w:r>
-      <w:proofErr w:type="spellEnd"/>
-      <w:r>
-        <w:t xml:space="preserve">) </w:t>
-      </w:r>
-      <w:proofErr w:type="gramStart"/>
-      <w:r>
-        <w:t>are already provided</w:t>
-      </w:r>
-      <w:proofErr w:type="gramEnd"/>
-      <w:r>
-        <w:t xml:space="preserve">. The resources will be studied and </w:t>
-      </w:r>
-      <w:proofErr w:type="gramStart"/>
-      <w:r>
-        <w:t>manipulated</w:t>
-      </w:r>
-      <w:proofErr w:type="gramEnd"/>
-      <w:r>
         <w:t xml:space="preserve"> and, for the communication of these components, a middleware will be implemented. This monitor will be capable of monitoring at runtime. For the monitoring of </w:t>
       </w:r>
       <w:proofErr w:type="spellStart"/>
@@ -11051,15 +10752,7 @@
       </w:r>
       <w:proofErr w:type="spellEnd"/>
       <w:r>
-        <w:t xml:space="preserve"> specification languages such as STREL will </w:t>
-      </w:r>
-      <w:proofErr w:type="gramStart"/>
-      <w:r>
-        <w:t>be used</w:t>
-      </w:r>
-      <w:proofErr w:type="gramEnd"/>
-      <w:r>
-        <w:t xml:space="preserve">. STREL permits to specify the requirements and to monitor them over a </w:t>
+        <w:t xml:space="preserve"> specification languages such as STREL will be used. STREL permits to specify the requirements and to monitor them over a </w:t>
       </w:r>
       <w:proofErr w:type="spellStart"/>
       <w:r>
@@ -11172,151 +10865,55 @@
         <w:rPr>
           <w:color w:val="FF0000"/>
         </w:rPr>
-        <w:t xml:space="preserve">In this section a novel online (out-of-order) monitoring algorithm for STREL </w:t>
+        <w:t xml:space="preserve">In this section a novel online (out-of-order) monitoring algorithm for STREL is presented. Differently from the standard offline approach, where all the data is available at the beginning of the execution, online monitoring is performed incrementally, when a new piece of data is available. In this case, the uncertainty related to the absence of information must be </w:t>
       </w:r>
       <w:proofErr w:type="gramStart"/>
       <w:r>
         <w:rPr>
           <w:color w:val="FF0000"/>
         </w:rPr>
-        <w:t>is presented</w:t>
+        <w:t>taken into account</w:t>
       </w:r>
       <w:proofErr w:type="gramEnd"/>
       <w:r>
         <w:rPr>
           <w:color w:val="FF0000"/>
         </w:rPr>
-        <w:t xml:space="preserve">. Differently from the standard offline approach, where all the data is available at the beginning of the execution, online monitoring </w:t>
-      </w:r>
-      <w:proofErr w:type="gramStart"/>
+        <w:t>. For that aim, the machinery of imprecise signals can be exploited to represent the uncertainty, where the result of the monitoring process, whether it is a satisfaction or a robustness signal, is refined as soon as new updates of the input arrive [</w:t>
+      </w:r>
       <w:r>
         <w:rPr>
           <w:color w:val="FF0000"/>
         </w:rPr>
-        <w:t>is performed</w:t>
-      </w:r>
-      <w:proofErr w:type="gramEnd"/>
+        <w:t xml:space="preserve">Online Monitoring of </w:t>
+      </w:r>
+      <w:proofErr w:type="spellStart"/>
       <w:r>
         <w:rPr>
           <w:color w:val="FF0000"/>
         </w:rPr>
-        <w:t xml:space="preserve"> incrementally, when a new piece of data is available. In this case, the uncertainty related to the absence of information must be </w:t>
-      </w:r>
-      <w:proofErr w:type="gramStart"/>
+        <w:t>Spatio</w:t>
+      </w:r>
+      <w:proofErr w:type="spellEnd"/>
       <w:r>
         <w:rPr>
           <w:color w:val="FF0000"/>
         </w:rPr>
-        <w:t>taken into account</w:t>
-      </w:r>
-      <w:proofErr w:type="gramEnd"/>
-      <w:r>
+        <w:t>-Temporal Properties for Imprecise Signals]</w:t>
+      </w:r>
+    </w:p>
+    <w:p>
+      <w:pPr>
+        <w:pStyle w:val="ParrafoNormal"/>
         <w:rPr>
           <w:color w:val="FF0000"/>
         </w:rPr>
-        <w:t xml:space="preserve">. For that aim, the machinery of imprecise signals can be exploited to represent the uncertainty, where the result of the monitoring process, whether it is a satisfaction or a robustness signal, is refined as soon as </w:t>
-      </w:r>
-      <w:proofErr w:type="gramStart"/>
+      </w:pPr>
       <w:r>
         <w:rPr>
           <w:color w:val="FF0000"/>
         </w:rPr>
-        <w:t>new updates</w:t>
-      </w:r>
-      <w:proofErr w:type="gramEnd"/>
-      <w:r>
-        <w:rPr>
-          <w:color w:val="FF0000"/>
-        </w:rPr>
-        <w:t xml:space="preserve"> of the input arrive</w:t>
-      </w:r>
-      <w:r>
-        <w:rPr>
-          <w:color w:val="FF0000"/>
-        </w:rPr>
-        <w:t xml:space="preserve"> [</w:t>
-      </w:r>
-      <w:r>
-        <w:rPr>
-          <w:color w:val="FF0000"/>
-        </w:rPr>
-        <w:t xml:space="preserve">Online Monitoring of </w:t>
-      </w:r>
-      <w:proofErr w:type="spellStart"/>
-      <w:r>
-        <w:rPr>
-          <w:color w:val="FF0000"/>
-        </w:rPr>
-        <w:t>Spatio</w:t>
-      </w:r>
-      <w:proofErr w:type="spellEnd"/>
-      <w:r>
-        <w:rPr>
-          <w:color w:val="FF0000"/>
-        </w:rPr>
-        <w:t>-Temporal Properties for Imprecise Signals</w:t>
-      </w:r>
-      <w:r>
-        <w:rPr>
-          <w:color w:val="FF0000"/>
-        </w:rPr>
-        <w:t>]</w:t>
-      </w:r>
-    </w:p>
-    <w:p>
-      <w:pPr>
-        <w:pStyle w:val="ParrafoNormal"/>
-        <w:rPr>
-          <w:color w:val="FF0000"/>
-        </w:rPr>
-      </w:pPr>
-      <w:r>
-        <w:rPr>
-          <w:color w:val="FF0000"/>
-        </w:rPr>
-        <w:t xml:space="preserve">we introduced an online monitoring algorithm for STREL that exploits imprecise signals that can be refined by </w:t>
-      </w:r>
-      <w:proofErr w:type="spellStart"/>
-      <w:r>
-        <w:rPr>
-          <w:color w:val="FF0000"/>
-        </w:rPr>
-        <w:t>up</w:t>
-      </w:r>
-      <w:proofErr w:type="spellEnd"/>
-      <w:r>
-        <w:rPr>
-          <w:color w:val="FF0000"/>
-        </w:rPr>
-        <w:t/>
-      </w:r>
-      <w:proofErr w:type="spellStart"/>
-      <w:r>
-        <w:rPr>
-          <w:color w:val="FF0000"/>
-        </w:rPr>
-        <w:t>dates</w:t>
-      </w:r>
-      <w:proofErr w:type="spellEnd"/>
-      <w:r>
-        <w:rPr>
-          <w:color w:val="FF0000"/>
-        </w:rPr>
-        <w:t xml:space="preserve"> arriving in any order, and that can monitor updates on </w:t>
-      </w:r>
-      <w:proofErr w:type="gramStart"/>
-      <w:r>
-        <w:rPr>
-          <w:color w:val="FF0000"/>
-        </w:rPr>
-        <w:t>different locations</w:t>
-      </w:r>
-      <w:proofErr w:type="gramEnd"/>
-      <w:r>
-        <w:rPr>
-          <w:color w:val="FF0000"/>
-        </w:rPr>
-        <w:t xml:space="preserve"> in parallel. We implemented the proposed methodology in the Moonlight monitoring tool.</w:t>
+        <w:t>we introduced an online monitoring algorithm for STREL that exploits imprecise signals that can be refined by updates arriving in any order, and that can monitor updates on different locations in parallel. We implemented the proposed methodology in the Moonlight monitoring tool.</w:t>
       </w:r>
     </w:p>
     <w:p>
@@ -11651,15 +11248,7 @@
         <w:pStyle w:val="ParrafoNormal"/>
       </w:pPr>
       <w:r>
-        <w:t xml:space="preserve">Collecting binary data bits into groups that can then </w:t>
-      </w:r>
-      <w:proofErr w:type="gramStart"/>
-      <w:r>
-        <w:t>be operated</w:t>
-      </w:r>
-      <w:proofErr w:type="gramEnd"/>
-      <w:r>
-        <w:t xml:space="preserve"> on as a unit,</w:t>
+        <w:t>Collecting binary data bits into groups that can then be operated on as a unit,</w:t>
       </w:r>
     </w:p>
     <w:p>
@@ -11942,13 +11531,8 @@
         <w:tab/>
       </w:r>
       <w:r>
-        <w:t xml:space="preserve">Moonlight is prepared to monitor starting from the time </w:t>
-      </w:r>
-      <w:proofErr w:type="gramStart"/>
-      <w:r>
-        <w:t>0</w:t>
-      </w:r>
-      <w:proofErr w:type="gramEnd"/>
+        <w:t>Moonlight is prepared to monitor starting from the time 0</w:t>
+      </w:r>
     </w:p>
     <w:p>
       <w:pPr>
@@ -11989,15 +11573,7 @@
       </w:r>
       <w:proofErr w:type="spellEnd"/>
       <w:r>
-        <w:t xml:space="preserve"> had </w:t>
-      </w:r>
-      <w:proofErr w:type="gramStart"/>
-      <w:r>
-        <w:t>some</w:t>
-      </w:r>
-      <w:proofErr w:type="gramEnd"/>
-      <w:r>
-        <w:t xml:space="preserve"> problems</w:t>
+        <w:t xml:space="preserve"> had some problems</w:t>
       </w:r>
       <w:r>
         <w:t xml:space="preserve">: Escape + online monitor + </w:t>
@@ -12020,15 +11596,7 @@
       </w:r>
       <w:r>
         <w:tab/>
-        <w:t xml:space="preserve">The null values </w:t>
-      </w:r>
-      <w:proofErr w:type="gramStart"/>
-      <w:r>
-        <w:t>didn’t</w:t>
-      </w:r>
-      <w:proofErr w:type="gramEnd"/>
-      <w:r>
-        <w:t xml:space="preserve"> throw errors, wrong error handling.  </w:t>
+        <w:t xml:space="preserve">The null values didn’t throw errors, wrong error handling.  </w:t>
       </w:r>
     </w:p>
     <w:p>
@@ -12048,15 +11616,7 @@
       </w:r>
       <w:proofErr w:type="spellEnd"/>
       <w:r>
-        <w:t xml:space="preserve">, </w:t>
-      </w:r>
-      <w:proofErr w:type="gramStart"/>
-      <w:r>
-        <w:t>that</w:t>
-      </w:r>
-      <w:proofErr w:type="gramEnd"/>
-      <w:r>
-        <w:t xml:space="preserve"> had everything </w:t>
+        <w:t xml:space="preserve">, that had everything </w:t>
       </w:r>
       <w:proofErr w:type="spellStart"/>
       <w:r>
@@ -12292,15 +11852,15 @@
         <w:pStyle w:val="ParrafoNormal"/>
       </w:pPr>
       <w:r>
-        <w:t xml:space="preserve">Error processing: </w:t>
+        <w:t xml:space="preserve">Error processing: Maybe there </w:t>
       </w:r>
       <w:proofErr w:type="gramStart"/>
       <w:r>
-        <w:t>Maybe there</w:t>
+        <w:t>are things that are</w:t>
       </w:r>
       <w:proofErr w:type="gramEnd"/>
       <w:r>
-        <w:t xml:space="preserve"> are things that are assumed that can fail and they are not handled, for example, the times of the sensors are always ascendant. </w:t>
+        <w:t xml:space="preserve"> assumed that can fail and they are not handled, for example, the times of the sensors are always ascendant. </w:t>
       </w:r>
     </w:p>
     <w:p>
@@ -16569,8 +16129,16 @@
           <w:rPr>
             <w:color w:val="7F7F7F" w:themeColor="text1" w:themeTint="80"/>
           </w:rPr>
-          <w:t>ii</w:t>
-        </w:r>
+          <w:t>i</w:t>
+        </w:r>
+        <w:proofErr w:type="spellStart"/>
+        <w:r>
+          <w:rPr>
+            <w:color w:val="7F7F7F" w:themeColor="text1" w:themeTint="80"/>
+          </w:rPr>
+          <w:t>i</w:t>
+        </w:r>
+        <w:proofErr w:type="spellEnd"/>
         <w:r>
           <w:rPr>
             <w:color w:val="7F7F7F" w:themeColor="text1" w:themeTint="80"/>
@@ -16926,19 +16494,7 @@
           <w:rPr>
             <w:rStyle w:val="Hipervnculo"/>
           </w:rPr>
-          <w:t>MoonLi</w:t>
-        </w:r>
-        <w:r>
-          <w:rPr>
-            <w:rStyle w:val="Hipervnculo"/>
-          </w:rPr>
-          <w:t>g</w:t>
-        </w:r>
-        <w:r>
-          <w:rPr>
-            <w:rStyle w:val="Hipervnculo"/>
-          </w:rPr>
-          <w:t>ht</w:t>
+          <w:t>MoonLight</w:t>
         </w:r>
         <w:proofErr w:type="spellEnd"/>
         <w:r>
@@ -17069,7 +16625,7 @@
         <w:sz w:val="18"/>
         <w:szCs w:val="18"/>
       </w:rPr>
-      <w:t>INTRODUCTION</w:t>
+      <w:t>STATE OF THE ART</w:t>
     </w:r>
     <w:r>
       <w:rPr>

</xml_diff>

<commit_message>
Playing with the ESP
</commit_message>
<xml_diff>
--- a/Documents/OihanaGarciaAnakabe_GBL_RUNTIME VERIFICATION FOR SPATIO-TEMPORAL PROPERTIES OVER IOT NETWORKS.docx
+++ b/Documents/OihanaGarciaAnakabe_GBL_RUNTIME VERIFICATION FOR SPATIO-TEMPORAL PROPERTIES OVER IOT NETWORKS.docx
@@ -2209,31 +2209,7 @@
           <w:szCs w:val="24"/>
           <w:lang w:val="es-ES" w:eastAsia="es-ES"/>
         </w:rPr>
-        <w:t>Nombre y apellidos del/</w:t>
-      </w:r>
-      <w:proofErr w:type="gramStart"/>
-      <w:r>
-        <w:rPr>
-          <w:rFonts w:ascii="Arial" w:hAnsi="Arial" w:cs="Arial"/>
-          <w:b/>
-          <w:bCs/>
-          <w:sz w:val="24"/>
-          <w:szCs w:val="24"/>
-          <w:lang w:val="es-ES" w:eastAsia="es-ES"/>
-        </w:rPr>
-        <w:t>los director</w:t>
-      </w:r>
-      <w:proofErr w:type="gramEnd"/>
-      <w:r>
-        <w:rPr>
-          <w:rFonts w:ascii="Arial" w:hAnsi="Arial" w:cs="Arial"/>
-          <w:b/>
-          <w:bCs/>
-          <w:sz w:val="24"/>
-          <w:szCs w:val="24"/>
-          <w:lang w:val="es-ES" w:eastAsia="es-ES"/>
-        </w:rPr>
-        <w:t>/es del trabajo</w:t>
+        <w:t>Nombre y apellidos del/los director/es del trabajo</w:t>
       </w:r>
       <w:r>
         <w:rPr>
@@ -2893,29 +2869,7 @@
           <w:szCs w:val="16"/>
           <w:lang w:val="es-ES"/>
         </w:rPr>
-        <w:t xml:space="preserve">El autor/la autora del Trabajo Fin de </w:t>
-      </w:r>
-      <w:proofErr w:type="gramStart"/>
-      <w:r>
-        <w:rPr>
-          <w:rFonts w:ascii="Arial" w:hAnsi="Arial" w:cs="Arial"/>
-          <w:b/>
-          <w:sz w:val="16"/>
-          <w:szCs w:val="16"/>
-          <w:lang w:val="es-ES"/>
-        </w:rPr>
-        <w:t>Grado,</w:t>
-      </w:r>
-      <w:proofErr w:type="gramEnd"/>
-      <w:r>
-        <w:rPr>
-          <w:rFonts w:ascii="Arial" w:hAnsi="Arial" w:cs="Arial"/>
-          <w:b/>
-          <w:sz w:val="16"/>
-          <w:szCs w:val="16"/>
-          <w:lang w:val="es-ES"/>
-        </w:rPr>
-        <w:t xml:space="preserve"> autoriza a la Escuela Politécnica Superior de </w:t>
+        <w:t xml:space="preserve">El autor/la autora del Trabajo Fin de Grado, autoriza a la Escuela Politécnica Superior de </w:t>
       </w:r>
       <w:proofErr w:type="spellStart"/>
       <w:r>
@@ -9119,16 +9073,11 @@
         <w:t>is the introduction to the</w:t>
       </w:r>
       <w:r>
-        <w:t xml:space="preserve"> </w:t>
-      </w:r>
-      <w:proofErr w:type="gramStart"/>
-      <w:r>
-        <w:t>Bachelor’s D</w:t>
+        <w:t xml:space="preserve"> Bachelor’s D</w:t>
       </w:r>
       <w:r>
         <w:t>egree</w:t>
       </w:r>
-      <w:proofErr w:type="gramEnd"/>
       <w:r>
         <w:t xml:space="preserve"> Final</w:t>
       </w:r>
@@ -9479,15 +9428,7 @@
         <w:t xml:space="preserve">at runtime </w:t>
       </w:r>
       <w:r>
-        <w:t xml:space="preserve">can give precise information to ensure reliability, safety, </w:t>
-      </w:r>
-      <w:proofErr w:type="gramStart"/>
-      <w:r>
-        <w:t>robustness</w:t>
-      </w:r>
-      <w:proofErr w:type="gramEnd"/>
-      <w:r>
-        <w:t xml:space="preserve"> and security</w:t>
+        <w:t>can give precise information to ensure reliability, safety, robustness and security</w:t>
       </w:r>
       <w:r>
         <w:t xml:space="preserve"> </w:t>
@@ -9802,60 +9743,32 @@
         <w:rPr>
           <w:highlight w:val="red"/>
         </w:rPr>
-        <w:t xml:space="preserve">. Further, to identify best practices and implement a demonstration methodology based on one of the use-cases defined in the project. Lastly, the method will be tested </w:t>
-      </w:r>
-      <w:proofErr w:type="gramStart"/>
+        <w:t>. Further, to identify best practices and implement a demonstration methodology based on one of the use-cases defined in the project. Lastly, the method will be tested in order to establish a grade of improvement compared to earlier and state-of-the-art techniques. Writing a technical report on the work performed and the achieved results.</w:t>
+      </w:r>
+    </w:p>
+    <w:p>
+      <w:pPr>
+        <w:pStyle w:val="ParrafoNormal"/>
+      </w:pPr>
       <w:r>
         <w:rPr>
           <w:highlight w:val="red"/>
         </w:rPr>
-        <w:t>in order to</w:t>
-      </w:r>
-      <w:proofErr w:type="gramEnd"/>
+        <w:t>For this project, IoT sensors (Thingy52) and a monitor (</w:t>
+      </w:r>
+      <w:proofErr w:type="spellStart"/>
       <w:r>
         <w:rPr>
           <w:highlight w:val="red"/>
         </w:rPr>
-        <w:t xml:space="preserve"> establish a grade of improvement compared to earlier and state-of-the-art techniques. Writing a technical report on the work performed and the achieved results.</w:t>
-      </w:r>
-    </w:p>
-    <w:p>
-      <w:pPr>
-        <w:pStyle w:val="ParrafoNormal"/>
-      </w:pPr>
+        <w:t>MoonLight</w:t>
+      </w:r>
+      <w:proofErr w:type="spellEnd"/>
       <w:r>
         <w:rPr>
           <w:highlight w:val="red"/>
         </w:rPr>
-        <w:t>For this project, IoT sensors (Thingy52) and a monitor (</w:t>
-      </w:r>
-      <w:proofErr w:type="spellStart"/>
-      <w:r>
-        <w:rPr>
-          <w:highlight w:val="red"/>
-        </w:rPr>
-        <w:t>MoonLight</w:t>
-      </w:r>
-      <w:proofErr w:type="spellEnd"/>
-      <w:r>
-        <w:rPr>
-          <w:highlight w:val="red"/>
-        </w:rPr>
-        <w:t xml:space="preserve">) are already provided. The resources will be studied and </w:t>
-      </w:r>
-      <w:proofErr w:type="gramStart"/>
-      <w:r>
-        <w:rPr>
-          <w:highlight w:val="red"/>
-        </w:rPr>
-        <w:t>manipulated</w:t>
-      </w:r>
-      <w:proofErr w:type="gramEnd"/>
-      <w:r>
-        <w:rPr>
-          <w:highlight w:val="red"/>
-        </w:rPr>
-        <w:t xml:space="preserve"> and, for the communication of these components, a middleware will be implemented. This monitor will be capable of monitoring at runtime. For the monitoring of </w:t>
+        <w:t xml:space="preserve">) are already provided. The resources will be studied and manipulated and, for the communication of these components, a middleware will be implemented. This monitor will be capable of monitoring at runtime. For the monitoring of </w:t>
       </w:r>
       <w:proofErr w:type="spellStart"/>
       <w:r>
@@ -10098,35 +10011,7 @@
         <w:rPr>
           <w:highlight w:val="red"/>
         </w:rPr>
-        <w:t xml:space="preserve">For this </w:t>
-      </w:r>
-      <w:proofErr w:type="gramStart"/>
-      <w:r>
-        <w:rPr>
-          <w:highlight w:val="red"/>
-        </w:rPr>
-        <w:t>time period</w:t>
-      </w:r>
-      <w:proofErr w:type="gramEnd"/>
-      <w:r>
-        <w:rPr>
-          <w:highlight w:val="red"/>
-        </w:rPr>
-        <w:t xml:space="preserve">, the software developed had implemented different services. The one connected to the MQTT. Which was able to get the information with a JSON format. And the online moonlight service, that </w:t>
-      </w:r>
-      <w:proofErr w:type="gramStart"/>
-      <w:r>
-        <w:rPr>
-          <w:highlight w:val="red"/>
-        </w:rPr>
-        <w:t>was in charge of</w:t>
-      </w:r>
-      <w:proofErr w:type="gramEnd"/>
-      <w:r>
-        <w:rPr>
-          <w:highlight w:val="red"/>
-        </w:rPr>
-        <w:t xml:space="preserve"> collecting the data and monitoring it. This service had a buffer inside.</w:t>
+        <w:t>For this time period, the software developed had implemented different services. The one connected to the MQTT. Which was able to get the information with a JSON format. And the online moonlight service, that was in charge of collecting the data and monitoring it. This service had a buffer inside.</w:t>
       </w:r>
       <w:r>
         <w:t xml:space="preserve"> </w:t>
@@ -10155,21 +10040,7 @@
         <w:rPr>
           <w:highlight w:val="red"/>
         </w:rPr>
-        <w:t xml:space="preserve"> implemented in the middleware. In terms of hardware, the Thingy52 and the ESP were able to do … (Previously, I had some demo programs </w:t>
-      </w:r>
-      <w:proofErr w:type="gramStart"/>
-      <w:r>
-        <w:rPr>
-          <w:highlight w:val="red"/>
-        </w:rPr>
-        <w:t>with  the</w:t>
-      </w:r>
-      <w:proofErr w:type="gramEnd"/>
-      <w:r>
-        <w:rPr>
-          <w:highlight w:val="red"/>
-        </w:rPr>
-        <w:t xml:space="preserve"> Thingy)</w:t>
+        <w:t xml:space="preserve"> implemented in the middleware. In terms of hardware, the Thingy52 and the ESP were able to do … (Previously, I had some demo programs with  the Thingy)</w:t>
       </w:r>
     </w:p>
     <w:p>
@@ -10411,21 +10282,7 @@
         <w:rPr>
           <w:highlight w:val="red"/>
         </w:rPr>
-        <w:t xml:space="preserve">Meeting and others: During all the project I had weekly meetings with my supervisors, </w:t>
-      </w:r>
-      <w:proofErr w:type="gramStart"/>
-      <w:r>
-        <w:rPr>
-          <w:highlight w:val="red"/>
-        </w:rPr>
-        <w:t>in order to</w:t>
-      </w:r>
-      <w:proofErr w:type="gramEnd"/>
-      <w:r>
-        <w:rPr>
-          <w:highlight w:val="red"/>
-        </w:rPr>
-        <w:t xml:space="preserve"> keep a track of what I am doing and make some questions, do/ask for suggestions… And some other extra meetings too if needed. In the first months they let me attend the IoT master’s course, that helped me with the IoT sensors and MQTT protocol.</w:t>
+        <w:t>Meeting and others: During all the project I had weekly meetings with my supervisors, in order to keep a track of what I am doing and make some questions, do/ask for suggestions… And some other extra meetings too if needed. In the first months they let me attend the IoT master’s course, that helped me with the IoT sensors and MQTT protocol.</w:t>
       </w:r>
     </w:p>
     <w:p>
@@ -10448,15 +10305,7 @@
         <w:t xml:space="preserve">s consists largely in developing a software project, due to this, the main resources used are software, nevertheless, some hardware devices were used too. </w:t>
       </w:r>
       <w:r>
-        <w:t xml:space="preserve">Down below there is a list of the requirements needed during this project divided in two groups, </w:t>
-      </w:r>
-      <w:proofErr w:type="gramStart"/>
-      <w:r>
-        <w:t>software</w:t>
-      </w:r>
-      <w:proofErr w:type="gramEnd"/>
-      <w:r>
-        <w:t xml:space="preserve"> and hardware:</w:t>
+        <w:t>Down below there is a list of the requirements needed during this project divided in two groups, software and hardware:</w:t>
       </w:r>
     </w:p>
     <w:p>
@@ -10557,26 +10406,10 @@
         <w:pStyle w:val="ParrafoNormal"/>
       </w:pPr>
       <w:r>
-        <w:t xml:space="preserve">GitHub Actions is a continuous integration and continuous delivery platform that allows to automate the build, </w:t>
-      </w:r>
-      <w:proofErr w:type="gramStart"/>
-      <w:r>
-        <w:t>test</w:t>
-      </w:r>
-      <w:proofErr w:type="gramEnd"/>
-      <w:r>
-        <w:t xml:space="preserve"> and deployment pipeline. This project is in a GitHub repository, so is possible to run a workflow. </w:t>
-      </w:r>
-      <w:r>
-        <w:t xml:space="preserve">Every time a push is done, the Middleware is built, </w:t>
-      </w:r>
-      <w:proofErr w:type="gramStart"/>
-      <w:r>
-        <w:t>tested</w:t>
-      </w:r>
-      <w:proofErr w:type="gramEnd"/>
-      <w:r>
-        <w:t xml:space="preserve"> and </w:t>
+        <w:t xml:space="preserve">GitHub Actions is a continuous integration and continuous delivery platform that allows to automate the build, test and deployment pipeline. This project is in a GitHub repository, so is possible to run a workflow. </w:t>
+      </w:r>
+      <w:r>
+        <w:t xml:space="preserve">Every time a push is done, the Middleware is built, tested and </w:t>
       </w:r>
       <w:r>
         <w:t xml:space="preserve">analysed in </w:t>
@@ -10711,15 +10544,7 @@
         <w:t xml:space="preserve">Gradle is </w:t>
       </w:r>
       <w:r>
-        <w:t>a build automation tool. It is open-</w:t>
-      </w:r>
-      <w:proofErr w:type="gramStart"/>
-      <w:r>
-        <w:t>source</w:t>
-      </w:r>
-      <w:proofErr w:type="gramEnd"/>
-      <w:r>
-        <w:t xml:space="preserve"> and </w:t>
+        <w:t xml:space="preserve">a build automation tool. It is open-source and </w:t>
       </w:r>
       <w:r>
         <w:t>it is focused on flexibility and performance. Its features include the management of the dependencies.</w:t>
@@ -10738,19 +10563,7 @@
         <w:pStyle w:val="ParrafoNormal"/>
       </w:pPr>
       <w:r>
-        <w:t>The Zephyr Project is a scalable open-source real-time operating system (RTOS) supporting multiple</w:t>
-      </w:r>
-      <w:r>
-        <w:t xml:space="preserve"> </w:t>
-      </w:r>
-      <w:r>
-        <w:t>hardware architectures (more than 350 boards)</w:t>
-      </w:r>
-      <w:r>
-        <w:t xml:space="preserve">, between them Thingy52 can be found. </w:t>
-      </w:r>
-      <w:r>
-        <w:t xml:space="preserve">The Zephyr projects are </w:t>
+        <w:t xml:space="preserve">The Zephyr Project is a scalable open-source real-time operating system (RTOS) supporting multiple hardware architectures (more than 350 boards), between them Thingy52 can be found. The Zephyr projects are </w:t>
       </w:r>
       <w:proofErr w:type="spellStart"/>
       <w:r>
@@ -10804,6 +10617,18 @@
       </w:r>
       <w:r>
         <w:t>code completion, static code analysis and refactoring. This makes the development workflow experience smoother.</w:t>
+      </w:r>
+    </w:p>
+    <w:p>
+      <w:pPr>
+        <w:pStyle w:val="ParrafoNormal"/>
+        <w:ind w:firstLine="0"/>
+      </w:pPr>
+      <w:r>
+        <w:rPr>
+          <w:highlight w:val="red"/>
+        </w:rPr>
+        <w:t>Visual studio code</w:t>
       </w:r>
     </w:p>
     <w:p>
@@ -11085,21 +10910,7 @@
         <w:rPr>
           <w:color w:val="FF0000"/>
         </w:rPr>
-        <w:t xml:space="preserve">In this section a novel online (out-of-order) monitoring algorithm for STREL is presented. Differently from the standard offline approach, where all the data is available at the beginning of the execution, online monitoring is performed incrementally, when a new piece of data is available. In this case, the uncertainty related to the absence of information must be </w:t>
-      </w:r>
-      <w:proofErr w:type="gramStart"/>
-      <w:r>
-        <w:rPr>
-          <w:color w:val="FF0000"/>
-        </w:rPr>
-        <w:t>taken into account</w:t>
-      </w:r>
-      <w:proofErr w:type="gramEnd"/>
-      <w:r>
-        <w:rPr>
-          <w:color w:val="FF0000"/>
-        </w:rPr>
-        <w:t>. For that aim, the machinery of imprecise signals can be exploited to represent the uncertainty, where the result of the monitoring process, whether it is a satisfaction or a robustness signal, is refined as soon as new updates of the input arrive [</w:t>
+        <w:t>In this section a novel online (out-of-order) monitoring algorithm for STREL is presented. Differently from the standard offline approach, where all the data is available at the beginning of the execution, online monitoring is performed incrementally, when a new piece of data is available. In this case, the uncertainty related to the absence of information must be taken into account. For that aim, the machinery of imprecise signals can be exploited to represent the uncertainty, where the result of the monitoring process, whether it is a satisfaction or a robustness signal, is refined as soon as new updates of the input arrive [</w:t>
       </w:r>
       <w:r>
         <w:rPr>
@@ -11759,13 +11570,8 @@
         <w:pStyle w:val="ParrafoNormal"/>
         <w:ind w:firstLine="708"/>
       </w:pPr>
-      <w:proofErr w:type="gramStart"/>
-      <w:r>
-        <w:t>Time table</w:t>
-      </w:r>
-      <w:proofErr w:type="gramEnd"/>
-      <w:r>
-        <w:t xml:space="preserve"> to coordinate the sensors</w:t>
+      <w:r>
+        <w:t>Time table to coordinate the sensors</w:t>
       </w:r>
     </w:p>
     <w:p>
@@ -11774,6 +11580,19 @@
       </w:pPr>
       <w:r>
         <w:lastRenderedPageBreak/>
+        <w:t>Duplicated values from sensors</w:t>
+      </w:r>
+    </w:p>
+    <w:p>
+      <w:pPr>
+        <w:pStyle w:val="ParrafoNormal"/>
+      </w:pPr>
+    </w:p>
+    <w:p>
+      <w:pPr>
+        <w:pStyle w:val="Ttulo4"/>
+      </w:pPr>
+      <w:r>
         <w:t>Other m</w:t>
       </w:r>
       <w:r>
@@ -11904,15 +11723,7 @@
       </w:r>
       <w:bookmarkEnd w:id="19"/>
       <w:r>
-        <w:t xml:space="preserve"> </w:t>
-      </w:r>
-      <w:proofErr w:type="gramStart"/>
-      <w:r>
-        <w:t>(?¿</w:t>
-      </w:r>
-      <w:proofErr w:type="gramEnd"/>
-      <w:r>
-        <w:t>?¿?¿?¿?¿?¿)</w:t>
+        <w:t xml:space="preserve"> (?¿?¿?¿?¿?¿?¿)</w:t>
       </w:r>
     </w:p>
     <w:p>
@@ -11928,13 +11739,8 @@
       <w:pPr>
         <w:pStyle w:val="ParrafoNormal"/>
       </w:pPr>
-      <w:proofErr w:type="gramStart"/>
-      <w:r>
-        <w:t>The majority of</w:t>
-      </w:r>
-      <w:proofErr w:type="gramEnd"/>
-      <w:r>
-        <w:t xml:space="preserve"> the cost of a software project is in long-term maintenance.</w:t>
+      <w:r>
+        <w:t>The majority of the cost of a software project is in long-term maintenance.</w:t>
       </w:r>
       <w:r>
         <w:t xml:space="preserve"> [clean code</w:t>
@@ -12123,13 +11929,8 @@
       </w:r>
       <w:proofErr w:type="spellEnd"/>
       <w:r>
-        <w:t xml:space="preserve"> bat bota </w:t>
-      </w:r>
-      <w:proofErr w:type="gramStart"/>
-      <w:r>
-        <w:t>/!\</w:t>
-      </w:r>
-      <w:proofErr w:type="gramEnd"/>
+        <w:t xml:space="preserve"> bat bota /!\</w:t>
+      </w:r>
     </w:p>
     <w:p>
       <w:pPr>
@@ -12153,15 +11954,7 @@
         <w:pStyle w:val="ParrafoNormal"/>
       </w:pPr>
       <w:r>
-        <w:t xml:space="preserve">Error processing: Maybe there </w:t>
-      </w:r>
-      <w:proofErr w:type="gramStart"/>
-      <w:r>
-        <w:t>are things that are</w:t>
-      </w:r>
-      <w:proofErr w:type="gramEnd"/>
-      <w:r>
-        <w:t xml:space="preserve"> assumed that can fail and they are not handled, for example, the times of the sensors are always ascendant. </w:t>
+        <w:t xml:space="preserve">Error processing: Maybe there are things that are assumed that can fail and they are not handled, for example, the times of the sensors are always ascendant. </w:t>
       </w:r>
     </w:p>
     <w:p>
@@ -12284,6 +12077,7 @@
         <w:rPr>
           <w:lang w:val="es-ES"/>
         </w:rPr>
+        <w:lastRenderedPageBreak/>
         <w:t>Esperientziari</w:t>
       </w:r>
       <w:proofErr w:type="spellEnd"/>
@@ -12713,7 +12507,6 @@
         <w:rPr>
           <w:lang w:val="eu-ES"/>
         </w:rPr>
-        <w:lastRenderedPageBreak/>
         <w:br w:type="page"/>
       </w:r>
     </w:p>
@@ -12966,25 +12759,7 @@
           <w:shd w:val="clear" w:color="auto" w:fill="FFFFFF"/>
           <w:lang w:val="es-ES"/>
         </w:rPr>
-        <w:t xml:space="preserve"> gabe</w:t>
-      </w:r>
-      <w:proofErr w:type="gramStart"/>
-      <w:r>
-        <w:rPr>
-          <w:color w:val="FF0000"/>
-          <w:shd w:val="clear" w:color="auto" w:fill="FFFFFF"/>
-          <w:lang w:val="es-ES"/>
-        </w:rPr>
-        <w:t>/!\</w:t>
-      </w:r>
-      <w:proofErr w:type="gramEnd"/>
-      <w:r>
-        <w:rPr>
-          <w:color w:val="FF0000"/>
-          <w:shd w:val="clear" w:color="auto" w:fill="FFFFFF"/>
-          <w:lang w:val="es-ES"/>
-        </w:rPr>
-        <w:t xml:space="preserve"> </w:t>
+        <w:t xml:space="preserve"> gabe/!\ </w:t>
       </w:r>
       <w:proofErr w:type="spellStart"/>
       <w:r>
@@ -16919,7 +16694,7 @@
         <w:sz w:val="18"/>
         <w:szCs w:val="18"/>
       </w:rPr>
-      <w:t>STATE OF THE ART</w:t>
+      <w:t>BIBLIOGRAPHY</w:t>
     </w:r>
     <w:r>
       <w:rPr>

</xml_diff>